<commit_message>
Updated ScenesForm visually and functionally on several counts. Minor updates to CompileVideo also
</commit_message>
<xml_diff>
--- a/Optimator File Formats.docx
+++ b/Optimator File Formats.docx
@@ -142,106 +142,279 @@
         </w:rPr>
         <w:t>,</w:t>
       </w:r>
+      <w:r>
+        <w:rPr>
+          <w:rFonts w:ascii="Arial" w:hAnsi="Arial" w:cs="Arial"/>
+          <w:sz w:val="24"/>
+          <w:szCs w:val="28"/>
+        </w:rPr>
+        <w:t>turnedY</w:t>
+      </w:r>
+    </w:p>
+    <w:p>
+      <w:pPr>
+        <w:rPr>
+          <w:rFonts w:ascii="Arial" w:hAnsi="Arial" w:cs="Arial"/>
+          <w:sz w:val="24"/>
+          <w:szCs w:val="28"/>
+        </w:rPr>
+      </w:pPr>
+      <w:r>
+        <w:rPr>
+          <w:rFonts w:ascii="Arial" w:hAnsi="Arial" w:cs="Arial"/>
+          <w:sz w:val="24"/>
+          <w:szCs w:val="28"/>
+        </w:rPr>
+        <w:t xml:space="preserve">(Repeat for all </w:t>
+      </w:r>
+      <w:r>
+        <w:rPr>
+          <w:rFonts w:ascii="Arial" w:hAnsi="Arial" w:cs="Arial"/>
+          <w:sz w:val="24"/>
+          <w:szCs w:val="28"/>
+        </w:rPr>
+        <w:t>angles</w:t>
+      </w:r>
+      <w:r>
+        <w:rPr>
+          <w:rFonts w:ascii="Arial" w:hAnsi="Arial" w:cs="Arial"/>
+          <w:sz w:val="24"/>
+          <w:szCs w:val="28"/>
+        </w:rPr>
+        <w:t>)</w:t>
+      </w:r>
+    </w:p>
+    <w:p>
+      <w:pPr>
+        <w:rPr>
+          <w:rFonts w:ascii="Arial" w:hAnsi="Arial" w:cs="Arial"/>
+          <w:sz w:val="24"/>
+          <w:szCs w:val="28"/>
+        </w:rPr>
+      </w:pPr>
+    </w:p>
+    <w:p>
+      <w:pPr>
+        <w:rPr>
+          <w:rFonts w:ascii="Arial" w:hAnsi="Arial" w:cs="Arial"/>
+          <w:b/>
+          <w:sz w:val="24"/>
+          <w:szCs w:val="28"/>
+        </w:rPr>
+      </w:pPr>
+      <w:r>
+        <w:rPr>
+          <w:rFonts w:ascii="Arial" w:hAnsi="Arial" w:cs="Arial"/>
+          <w:b/>
+          <w:sz w:val="24"/>
+          <w:szCs w:val="28"/>
+        </w:rPr>
+        <w:t>Set</w:t>
+      </w:r>
+    </w:p>
+    <w:p>
+      <w:pPr>
+        <w:rPr>
+          <w:rFonts w:ascii="Arial" w:hAnsi="Arial" w:cs="Arial"/>
+          <w:b/>
+          <w:sz w:val="24"/>
+          <w:szCs w:val="28"/>
+        </w:rPr>
+      </w:pPr>
+    </w:p>
+    <w:p>
+      <w:pPr>
+        <w:rPr>
+          <w:rFonts w:ascii="Arial" w:hAnsi="Arial" w:cs="Arial"/>
+          <w:b/>
+          <w:sz w:val="24"/>
+          <w:szCs w:val="28"/>
+        </w:rPr>
+      </w:pPr>
+      <w:r>
+        <w:rPr>
+          <w:rFonts w:ascii="Arial" w:hAnsi="Arial" w:cs="Arial"/>
+          <w:b/>
+          <w:sz w:val="24"/>
+          <w:szCs w:val="28"/>
+        </w:rPr>
+        <w:t>Scene</w:t>
+      </w:r>
+    </w:p>
+    <w:p>
+      <w:pPr>
+        <w:rPr>
+          <w:rFonts w:ascii="Arial" w:hAnsi="Arial" w:cs="Arial"/>
+          <w:sz w:val="24"/>
+          <w:szCs w:val="28"/>
+        </w:rPr>
+      </w:pPr>
+      <w:proofErr w:type="spellStart"/>
+      <w:r>
+        <w:rPr>
+          <w:rFonts w:ascii="Arial" w:hAnsi="Arial" w:cs="Arial"/>
+          <w:sz w:val="24"/>
+          <w:szCs w:val="28"/>
+        </w:rPr>
+        <w:t>timeLength</w:t>
+      </w:r>
+      <w:proofErr w:type="spellEnd"/>
+    </w:p>
+    <w:p>
+      <w:pPr>
+        <w:rPr>
+          <w:rFonts w:ascii="Arial" w:hAnsi="Arial" w:cs="Arial"/>
+          <w:sz w:val="24"/>
+          <w:szCs w:val="28"/>
+        </w:rPr>
+      </w:pPr>
+      <w:r>
+        <w:rPr>
+          <w:rFonts w:ascii="Arial" w:hAnsi="Arial" w:cs="Arial"/>
+          <w:sz w:val="24"/>
+          <w:szCs w:val="28"/>
+        </w:rPr>
+        <w:t>s:setName</w:t>
+      </w:r>
+    </w:p>
+    <w:p>
+      <w:pPr>
+        <w:rPr>
+          <w:rFonts w:ascii="Arial" w:hAnsi="Arial" w:cs="Arial"/>
+          <w:sz w:val="24"/>
+          <w:szCs w:val="28"/>
+        </w:rPr>
+      </w:pPr>
+      <w:r>
+        <w:rPr>
+          <w:rFonts w:ascii="Arial" w:hAnsi="Arial" w:cs="Arial"/>
+          <w:sz w:val="24"/>
+          <w:szCs w:val="28"/>
+        </w:rPr>
+        <w:t>p:pieceName</w:t>
+      </w:r>
+    </w:p>
+    <w:p>
+      <w:pPr>
+        <w:rPr>
+          <w:rFonts w:ascii="Arial" w:hAnsi="Arial" w:cs="Arial"/>
+          <w:sz w:val="24"/>
+          <w:szCs w:val="28"/>
+        </w:rPr>
+      </w:pPr>
+      <w:r>
+        <w:rPr>
+          <w:rFonts w:ascii="Arial" w:hAnsi="Arial" w:cs="Arial"/>
+          <w:sz w:val="24"/>
+          <w:szCs w:val="28"/>
+        </w:rPr>
+        <w:t>(Repeat two above as necessary)</w:t>
+      </w:r>
+    </w:p>
+    <w:p>
+      <w:pPr>
+        <w:rPr>
+          <w:rFonts w:ascii="Arial" w:hAnsi="Arial" w:cs="Arial"/>
+          <w:sz w:val="24"/>
+          <w:szCs w:val="28"/>
+        </w:rPr>
+      </w:pPr>
+      <w:r>
+        <w:rPr>
+          <w:rFonts w:ascii="Arial" w:hAnsi="Arial" w:cs="Arial"/>
+          <w:sz w:val="24"/>
+          <w:szCs w:val="28"/>
+        </w:rPr>
+        <w:t>Originals</w:t>
+      </w:r>
+    </w:p>
+    <w:p>
+      <w:pPr>
+        <w:rPr>
+          <w:rFonts w:ascii="Arial" w:hAnsi="Arial" w:cs="Arial"/>
+          <w:sz w:val="24"/>
+          <w:szCs w:val="28"/>
+        </w:rPr>
+      </w:pPr>
+      <w:proofErr w:type="spellStart"/>
+      <w:r>
+        <w:rPr>
+          <w:rFonts w:ascii="Arial" w:hAnsi="Arial" w:cs="Arial"/>
+          <w:sz w:val="24"/>
+          <w:szCs w:val="28"/>
+        </w:rPr>
+        <w:t>X;y;</w:t>
+      </w:r>
+      <w:r>
+        <w:rPr>
+          <w:rFonts w:ascii="Arial" w:hAnsi="Arial" w:cs="Arial"/>
+          <w:sz w:val="24"/>
+          <w:szCs w:val="28"/>
+        </w:rPr>
+        <w:t>r;t;s;sm</w:t>
+      </w:r>
+      <w:proofErr w:type="spellEnd"/>
+      <w:r>
+        <w:rPr>
+          <w:rFonts w:ascii="Arial" w:hAnsi="Arial" w:cs="Arial"/>
+          <w:sz w:val="24"/>
+          <w:szCs w:val="28"/>
+        </w:rPr>
+        <w:t xml:space="preserve"> (int form)</w:t>
+      </w:r>
+    </w:p>
+    <w:p>
+      <w:pPr>
+        <w:rPr>
+          <w:rFonts w:ascii="Arial" w:hAnsi="Arial" w:cs="Arial"/>
+          <w:sz w:val="24"/>
+          <w:szCs w:val="28"/>
+        </w:rPr>
+      </w:pPr>
+      <w:r>
+        <w:rPr>
+          <w:rFonts w:ascii="Arial" w:hAnsi="Arial" w:cs="Arial"/>
+          <w:sz w:val="24"/>
+          <w:szCs w:val="28"/>
+        </w:rPr>
+        <w:t>(Repeat above in matching order to pieces, noting that a set is made up of individual pieces)</w:t>
+      </w:r>
+    </w:p>
+    <w:p>
+      <w:pPr>
+        <w:rPr>
+          <w:rFonts w:ascii="Arial" w:hAnsi="Arial" w:cs="Arial"/>
+          <w:sz w:val="24"/>
+          <w:szCs w:val="28"/>
+        </w:rPr>
+      </w:pPr>
+      <w:r>
+        <w:rPr>
+          <w:rFonts w:ascii="Arial" w:hAnsi="Arial" w:cs="Arial"/>
+          <w:sz w:val="24"/>
+          <w:szCs w:val="28"/>
+        </w:rPr>
+        <w:t>Start time; action code; affected piece index; change size; change duration</w:t>
+      </w:r>
+    </w:p>
+    <w:p>
+      <w:pPr>
+        <w:rPr>
+          <w:rFonts w:ascii="Arial" w:hAnsi="Arial" w:cs="Arial"/>
+          <w:sz w:val="24"/>
+          <w:szCs w:val="28"/>
+        </w:rPr>
+      </w:pPr>
+      <w:r>
+        <w:rPr>
+          <w:rFonts w:ascii="Arial" w:hAnsi="Arial" w:cs="Arial"/>
+          <w:sz w:val="24"/>
+          <w:szCs w:val="28"/>
+        </w:rPr>
+        <w:t>(Repeat for all changes)</w:t>
+      </w:r>
       <w:bookmarkStart w:id="0" w:name="_GoBack"/>
       <w:bookmarkEnd w:id="0"/>
-      <w:r>
-        <w:rPr>
-          <w:rFonts w:ascii="Arial" w:hAnsi="Arial" w:cs="Arial"/>
-          <w:sz w:val="24"/>
-          <w:szCs w:val="28"/>
-        </w:rPr>
-        <w:t>turnedY</w:t>
-      </w:r>
-    </w:p>
-    <w:p>
-      <w:pPr>
-        <w:rPr>
-          <w:rFonts w:ascii="Arial" w:hAnsi="Arial" w:cs="Arial"/>
-          <w:sz w:val="24"/>
-          <w:szCs w:val="28"/>
-        </w:rPr>
-      </w:pPr>
-      <w:r>
-        <w:rPr>
-          <w:rFonts w:ascii="Arial" w:hAnsi="Arial" w:cs="Arial"/>
-          <w:sz w:val="24"/>
-          <w:szCs w:val="28"/>
-        </w:rPr>
-        <w:t xml:space="preserve">(Repeat for all </w:t>
-      </w:r>
-      <w:r>
-        <w:rPr>
-          <w:rFonts w:ascii="Arial" w:hAnsi="Arial" w:cs="Arial"/>
-          <w:sz w:val="24"/>
-          <w:szCs w:val="28"/>
-        </w:rPr>
-        <w:t>angles</w:t>
-      </w:r>
-      <w:r>
-        <w:rPr>
-          <w:rFonts w:ascii="Arial" w:hAnsi="Arial" w:cs="Arial"/>
-          <w:sz w:val="24"/>
-          <w:szCs w:val="28"/>
-        </w:rPr>
-        <w:t>)</w:t>
-      </w:r>
-    </w:p>
-    <w:p>
-      <w:pPr>
-        <w:rPr>
-          <w:rFonts w:ascii="Arial" w:hAnsi="Arial" w:cs="Arial"/>
-          <w:sz w:val="24"/>
-          <w:szCs w:val="28"/>
-        </w:rPr>
-      </w:pPr>
-    </w:p>
-    <w:p>
-      <w:pPr>
-        <w:rPr>
-          <w:rFonts w:ascii="Arial" w:hAnsi="Arial" w:cs="Arial"/>
-          <w:b/>
-          <w:sz w:val="24"/>
-          <w:szCs w:val="28"/>
-        </w:rPr>
-      </w:pPr>
-      <w:r>
-        <w:rPr>
-          <w:rFonts w:ascii="Arial" w:hAnsi="Arial" w:cs="Arial"/>
-          <w:b/>
-          <w:sz w:val="24"/>
-          <w:szCs w:val="28"/>
-        </w:rPr>
-        <w:t>Set</w:t>
-      </w:r>
-    </w:p>
-    <w:p>
-      <w:pPr>
-        <w:rPr>
-          <w:rFonts w:ascii="Arial" w:hAnsi="Arial" w:cs="Arial"/>
-          <w:b/>
-          <w:sz w:val="24"/>
-          <w:szCs w:val="28"/>
-        </w:rPr>
-      </w:pPr>
-    </w:p>
-    <w:p>
-      <w:pPr>
-        <w:rPr>
-          <w:rFonts w:ascii="Arial" w:hAnsi="Arial" w:cs="Arial"/>
-          <w:b/>
-          <w:sz w:val="24"/>
-          <w:szCs w:val="28"/>
-        </w:rPr>
-      </w:pPr>
-      <w:r>
-        <w:rPr>
-          <w:rFonts w:ascii="Arial" w:hAnsi="Arial" w:cs="Arial"/>
-          <w:b/>
-          <w:sz w:val="24"/>
-          <w:szCs w:val="28"/>
-        </w:rPr>
-        <w:t>Scene</w:t>
-      </w:r>
     </w:p>
     <w:sectPr>
       <w:pgSz w:w="11906" w:h="16838"/>

</xml_diff>

<commit_message>
Created DataRow class, implementation/refactoring not started
</commit_message>
<xml_diff>
--- a/Optimator File Formats.docx
+++ b/Optimator File Formats.docx
@@ -55,52 +55,123 @@
           <w:szCs w:val="28"/>
         </w:rPr>
       </w:pPr>
-    </w:p>
-    <w:p>
-      <w:pPr>
-        <w:rPr>
-          <w:rFonts w:ascii="Arial" w:hAnsi="Arial" w:cs="Arial"/>
-          <w:sz w:val="24"/>
-          <w:szCs w:val="28"/>
-        </w:rPr>
-      </w:pPr>
-    </w:p>
-    <w:p>
-      <w:pPr>
-        <w:rPr>
-          <w:rFonts w:ascii="Arial" w:hAnsi="Arial" w:cs="Arial"/>
-          <w:b/>
-          <w:sz w:val="24"/>
-          <w:szCs w:val="28"/>
-        </w:rPr>
-      </w:pPr>
+      <w:r>
+        <w:rPr>
+          <w:rFonts w:ascii="Arial" w:hAnsi="Arial" w:cs="Arial"/>
+          <w:sz w:val="24"/>
+          <w:szCs w:val="28"/>
+        </w:rPr>
+        <w:t>ColourType;OutlineColourR,</w:t>
+      </w:r>
+      <w:r>
+        <w:rPr>
+          <w:rFonts w:ascii="Arial" w:hAnsi="Arial" w:cs="Arial"/>
+          <w:sz w:val="24"/>
+          <w:szCs w:val="28"/>
+        </w:rPr>
+        <w:t>OutlineColour</w:t>
+      </w:r>
+      <w:r>
+        <w:rPr>
+          <w:rFonts w:ascii="Arial" w:hAnsi="Arial" w:cs="Arial"/>
+          <w:sz w:val="24"/>
+          <w:szCs w:val="28"/>
+        </w:rPr>
+        <w:t>G</w:t>
+      </w:r>
+      <w:r>
+        <w:rPr>
+          <w:rFonts w:ascii="Arial" w:hAnsi="Arial" w:cs="Arial"/>
+          <w:sz w:val="24"/>
+          <w:szCs w:val="28"/>
+        </w:rPr>
+        <w:t>,OutlineColou</w:t>
+      </w:r>
+      <w:r>
+        <w:rPr>
+          <w:rFonts w:ascii="Arial" w:hAnsi="Arial" w:cs="Arial"/>
+          <w:sz w:val="24"/>
+          <w:szCs w:val="28"/>
+        </w:rPr>
+        <w:t>rB</w:t>
+      </w:r>
+      <w:r>
+        <w:rPr>
+          <w:rFonts w:ascii="Arial" w:hAnsi="Arial" w:cs="Arial"/>
+          <w:sz w:val="24"/>
+          <w:szCs w:val="28"/>
+        </w:rPr>
+        <w:t>,OutlineColour</w:t>
+      </w:r>
+      <w:r>
+        <w:rPr>
+          <w:rFonts w:ascii="Arial" w:hAnsi="Arial" w:cs="Arial"/>
+          <w:sz w:val="24"/>
+          <w:szCs w:val="28"/>
+        </w:rPr>
+        <w:t>A:</w:t>
+      </w:r>
+      <w:r>
+        <w:rPr>
+          <w:rFonts w:ascii="Arial" w:hAnsi="Arial" w:cs="Arial"/>
+          <w:sz w:val="24"/>
+          <w:szCs w:val="28"/>
+        </w:rPr>
+        <w:t xml:space="preserve"> </w:t>
+      </w:r>
       <w:proofErr w:type="spellStart"/>
       <w:r>
         <w:rPr>
           <w:rFonts w:ascii="Arial" w:hAnsi="Arial" w:cs="Arial"/>
-          <w:b/>
-          <w:sz w:val="24"/>
-          <w:szCs w:val="28"/>
-        </w:rPr>
-        <w:t>PointSpot</w:t>
+          <w:sz w:val="24"/>
+          <w:szCs w:val="28"/>
+        </w:rPr>
+        <w:t>Fill</w:t>
+      </w:r>
+      <w:r>
+        <w:rPr>
+          <w:rFonts w:ascii="Arial" w:hAnsi="Arial" w:cs="Arial"/>
+          <w:sz w:val="24"/>
+          <w:szCs w:val="28"/>
+        </w:rPr>
+        <w:t>ColourR,FillColourG,FillColourB,FillColourA</w:t>
       </w:r>
       <w:proofErr w:type="spellEnd"/>
-    </w:p>
-    <w:p>
-      <w:pPr>
-        <w:rPr>
-          <w:rFonts w:ascii="Arial" w:hAnsi="Arial" w:cs="Arial"/>
-          <w:sz w:val="24"/>
-          <w:szCs w:val="28"/>
-        </w:rPr>
-      </w:pPr>
-      <w:r>
-        <w:rPr>
-          <w:rFonts w:ascii="Arial" w:hAnsi="Arial" w:cs="Arial"/>
-          <w:sz w:val="24"/>
-          <w:szCs w:val="28"/>
-        </w:rPr>
-        <w:t>rFrom;rTo;tFrom;tTo;originalX</w:t>
+      <w:r>
+        <w:rPr>
+          <w:rFonts w:ascii="Arial" w:hAnsi="Arial" w:cs="Arial"/>
+          <w:sz w:val="24"/>
+          <w:szCs w:val="28"/>
+        </w:rPr>
+        <w:t xml:space="preserve">: Further colours for </w:t>
+      </w:r>
+      <w:proofErr w:type="spellStart"/>
+      <w:r>
+        <w:rPr>
+          <w:rFonts w:ascii="Arial" w:hAnsi="Arial" w:cs="Arial"/>
+          <w:sz w:val="24"/>
+          <w:szCs w:val="28"/>
+        </w:rPr>
+        <w:t>gradients;OutlineWidth;PieceDetails</w:t>
+      </w:r>
+      <w:proofErr w:type="spellEnd"/>
+    </w:p>
+    <w:p>
+      <w:pPr>
+        <w:rPr>
+          <w:rFonts w:ascii="Arial" w:hAnsi="Arial" w:cs="Arial"/>
+          <w:sz w:val="24"/>
+          <w:szCs w:val="28"/>
+        </w:rPr>
+      </w:pPr>
+      <w:proofErr w:type="spellStart"/>
+      <w:r>
+        <w:rPr>
+          <w:rFonts w:ascii="Arial" w:hAnsi="Arial" w:cs="Arial"/>
+          <w:sz w:val="24"/>
+          <w:szCs w:val="28"/>
+        </w:rPr>
+        <w:t>rFrom</w:t>
       </w:r>
       <w:r>
         <w:rPr>
@@ -116,7 +187,7 @@
           <w:sz w:val="24"/>
           <w:szCs w:val="28"/>
         </w:rPr>
-        <w:t>originalY;rotatedX</w:t>
+        <w:t>rTo;tFrom</w:t>
       </w:r>
       <w:r>
         <w:rPr>
@@ -132,289 +203,562 @@
           <w:sz w:val="24"/>
           <w:szCs w:val="28"/>
         </w:rPr>
-        <w:t>rotatedY;turnedX</w:t>
-      </w:r>
-      <w:r>
-        <w:rPr>
-          <w:rFonts w:ascii="Arial" w:hAnsi="Arial" w:cs="Arial"/>
-          <w:sz w:val="24"/>
-          <w:szCs w:val="28"/>
-        </w:rPr>
-        <w:t>,</w:t>
-      </w:r>
-      <w:r>
-        <w:rPr>
-          <w:rFonts w:ascii="Arial" w:hAnsi="Arial" w:cs="Arial"/>
-          <w:sz w:val="24"/>
-          <w:szCs w:val="28"/>
-        </w:rPr>
-        <w:t>turnedY</w:t>
-      </w:r>
-    </w:p>
-    <w:p>
-      <w:pPr>
-        <w:rPr>
-          <w:rFonts w:ascii="Arial" w:hAnsi="Arial" w:cs="Arial"/>
-          <w:sz w:val="24"/>
-          <w:szCs w:val="28"/>
-        </w:rPr>
-      </w:pPr>
-      <w:r>
-        <w:rPr>
-          <w:rFonts w:ascii="Arial" w:hAnsi="Arial" w:cs="Arial"/>
-          <w:sz w:val="24"/>
-          <w:szCs w:val="28"/>
-        </w:rPr>
-        <w:t xml:space="preserve">(Repeat for all </w:t>
-      </w:r>
-      <w:r>
-        <w:rPr>
-          <w:rFonts w:ascii="Arial" w:hAnsi="Arial" w:cs="Arial"/>
-          <w:sz w:val="24"/>
-          <w:szCs w:val="28"/>
-        </w:rPr>
-        <w:t>angles</w:t>
-      </w:r>
-      <w:r>
-        <w:rPr>
-          <w:rFonts w:ascii="Arial" w:hAnsi="Arial" w:cs="Arial"/>
-          <w:sz w:val="24"/>
-          <w:szCs w:val="28"/>
-        </w:rPr>
-        <w:t>)</w:t>
-      </w:r>
-    </w:p>
-    <w:p>
-      <w:pPr>
-        <w:rPr>
-          <w:rFonts w:ascii="Arial" w:hAnsi="Arial" w:cs="Arial"/>
-          <w:sz w:val="24"/>
-          <w:szCs w:val="28"/>
-        </w:rPr>
-      </w:pPr>
-    </w:p>
-    <w:p>
-      <w:pPr>
-        <w:rPr>
-          <w:rFonts w:ascii="Arial" w:hAnsi="Arial" w:cs="Arial"/>
-          <w:b/>
-          <w:sz w:val="24"/>
-          <w:szCs w:val="28"/>
-        </w:rPr>
-      </w:pPr>
-      <w:r>
-        <w:rPr>
-          <w:rFonts w:ascii="Arial" w:hAnsi="Arial" w:cs="Arial"/>
-          <w:b/>
-          <w:sz w:val="24"/>
-          <w:szCs w:val="28"/>
-        </w:rPr>
-        <w:t>Set</w:t>
-      </w:r>
-    </w:p>
-    <w:p>
-      <w:pPr>
-        <w:rPr>
-          <w:rFonts w:ascii="Arial" w:hAnsi="Arial" w:cs="Arial"/>
-          <w:b/>
-          <w:sz w:val="24"/>
-          <w:szCs w:val="28"/>
-        </w:rPr>
-      </w:pPr>
-    </w:p>
-    <w:p>
-      <w:pPr>
-        <w:rPr>
-          <w:rFonts w:ascii="Arial" w:hAnsi="Arial" w:cs="Arial"/>
-          <w:b/>
-          <w:sz w:val="24"/>
-          <w:szCs w:val="28"/>
-        </w:rPr>
-      </w:pPr>
-      <w:r>
-        <w:rPr>
-          <w:rFonts w:ascii="Arial" w:hAnsi="Arial" w:cs="Arial"/>
-          <w:b/>
-          <w:sz w:val="24"/>
-          <w:szCs w:val="28"/>
-        </w:rPr>
-        <w:t>Scene</w:t>
-      </w:r>
-    </w:p>
-    <w:p>
-      <w:pPr>
-        <w:rPr>
-          <w:rFonts w:ascii="Arial" w:hAnsi="Arial" w:cs="Arial"/>
-          <w:sz w:val="24"/>
-          <w:szCs w:val="28"/>
-        </w:rPr>
-      </w:pPr>
-      <w:proofErr w:type="spellStart"/>
-      <w:r>
-        <w:rPr>
-          <w:rFonts w:ascii="Arial" w:hAnsi="Arial" w:cs="Arial"/>
-          <w:sz w:val="24"/>
-          <w:szCs w:val="28"/>
-        </w:rPr>
-        <w:t>timeLength</w:t>
+        <w:t>tTo;</w:t>
+      </w:r>
+      <w:r>
+        <w:rPr>
+          <w:rFonts w:ascii="Arial" w:hAnsi="Arial" w:cs="Arial"/>
+          <w:sz w:val="24"/>
+          <w:szCs w:val="28"/>
+        </w:rPr>
+        <w:t>point</w:t>
+      </w:r>
+      <w:r>
+        <w:rPr>
+          <w:rFonts w:ascii="Arial" w:hAnsi="Arial" w:cs="Arial"/>
+          <w:sz w:val="24"/>
+          <w:szCs w:val="28"/>
+        </w:rPr>
+        <w:t>X</w:t>
+      </w:r>
+      <w:r>
+        <w:rPr>
+          <w:rFonts w:ascii="Arial" w:hAnsi="Arial" w:cs="Arial"/>
+          <w:sz w:val="24"/>
+          <w:szCs w:val="28"/>
+        </w:rPr>
+        <w:t>,pointXR,</w:t>
+      </w:r>
+      <w:r>
+        <w:rPr>
+          <w:rFonts w:ascii="Arial" w:hAnsi="Arial" w:cs="Arial"/>
+          <w:sz w:val="24"/>
+          <w:szCs w:val="28"/>
+        </w:rPr>
+        <w:t>pointY,</w:t>
+      </w:r>
+      <w:r>
+        <w:rPr>
+          <w:rFonts w:ascii="Arial" w:hAnsi="Arial" w:cs="Arial"/>
+          <w:sz w:val="24"/>
+          <w:szCs w:val="28"/>
+        </w:rPr>
+        <w:t>pointYD</w:t>
       </w:r>
       <w:proofErr w:type="spellEnd"/>
-    </w:p>
-    <w:p>
-      <w:pPr>
-        <w:rPr>
-          <w:rFonts w:ascii="Arial" w:hAnsi="Arial" w:cs="Arial"/>
-          <w:sz w:val="24"/>
-          <w:szCs w:val="28"/>
-        </w:rPr>
-      </w:pPr>
-      <w:r>
-        <w:rPr>
-          <w:rFonts w:ascii="Arial" w:hAnsi="Arial" w:cs="Arial"/>
-          <w:sz w:val="24"/>
-          <w:szCs w:val="28"/>
-        </w:rPr>
-        <w:t>s:setName</w:t>
-      </w:r>
-    </w:p>
-    <w:p>
-      <w:pPr>
-        <w:rPr>
-          <w:rFonts w:ascii="Arial" w:hAnsi="Arial" w:cs="Arial"/>
-          <w:sz w:val="24"/>
-          <w:szCs w:val="28"/>
-        </w:rPr>
-      </w:pPr>
-      <w:r>
-        <w:rPr>
-          <w:rFonts w:ascii="Arial" w:hAnsi="Arial" w:cs="Arial"/>
-          <w:sz w:val="24"/>
-          <w:szCs w:val="28"/>
-        </w:rPr>
-        <w:t>p:pieceName</w:t>
-      </w:r>
-    </w:p>
-    <w:p>
-      <w:pPr>
-        <w:rPr>
-          <w:rFonts w:ascii="Arial" w:hAnsi="Arial" w:cs="Arial"/>
-          <w:sz w:val="24"/>
-          <w:szCs w:val="28"/>
-        </w:rPr>
-      </w:pPr>
-      <w:r>
-        <w:rPr>
-          <w:rFonts w:ascii="Arial" w:hAnsi="Arial" w:cs="Arial"/>
-          <w:sz w:val="24"/>
-          <w:szCs w:val="28"/>
-        </w:rPr>
-        <w:t>(Repeat two above as necessary)</w:t>
-      </w:r>
-    </w:p>
-    <w:p>
-      <w:pPr>
-        <w:rPr>
-          <w:rFonts w:ascii="Arial" w:hAnsi="Arial" w:cs="Arial"/>
-          <w:sz w:val="24"/>
-          <w:szCs w:val="28"/>
-        </w:rPr>
-      </w:pPr>
-      <w:r>
-        <w:rPr>
-          <w:rFonts w:ascii="Arial" w:hAnsi="Arial" w:cs="Arial"/>
-          <w:sz w:val="24"/>
-          <w:szCs w:val="28"/>
-        </w:rPr>
-        <w:t>Originals</w:t>
-      </w:r>
-    </w:p>
-    <w:p>
-      <w:pPr>
-        <w:rPr>
-          <w:rFonts w:ascii="Arial" w:hAnsi="Arial" w:cs="Arial"/>
-          <w:sz w:val="24"/>
-          <w:szCs w:val="28"/>
-        </w:rPr>
-      </w:pPr>
-      <w:proofErr w:type="spellStart"/>
-      <w:r>
-        <w:rPr>
-          <w:rFonts w:ascii="Arial" w:hAnsi="Arial" w:cs="Arial"/>
-          <w:sz w:val="24"/>
-          <w:szCs w:val="28"/>
-        </w:rPr>
-        <w:t>X;y;</w:t>
-      </w:r>
-      <w:r>
-        <w:rPr>
-          <w:rFonts w:ascii="Arial" w:hAnsi="Arial" w:cs="Arial"/>
-          <w:sz w:val="24"/>
-          <w:szCs w:val="28"/>
-        </w:rPr>
-        <w:t>r;t;s;sm</w:t>
-      </w:r>
-      <w:proofErr w:type="spellEnd"/>
-      <w:r>
-        <w:rPr>
-          <w:rFonts w:ascii="Arial" w:hAnsi="Arial" w:cs="Arial"/>
-          <w:sz w:val="24"/>
-          <w:szCs w:val="28"/>
-        </w:rPr>
-        <w:t xml:space="preserve"> (int form)</w:t>
-      </w:r>
-    </w:p>
-    <w:p>
-      <w:pPr>
-        <w:rPr>
-          <w:rFonts w:ascii="Arial" w:hAnsi="Arial" w:cs="Arial"/>
-          <w:sz w:val="24"/>
-          <w:szCs w:val="28"/>
-        </w:rPr>
-      </w:pPr>
-      <w:r>
-        <w:rPr>
-          <w:rFonts w:ascii="Arial" w:hAnsi="Arial" w:cs="Arial"/>
-          <w:sz w:val="24"/>
-          <w:szCs w:val="28"/>
-        </w:rPr>
-        <w:t>(Repeat above in matching order to pieces, noting that a set is made up of individual pieces)</w:t>
-      </w:r>
-    </w:p>
-    <w:p>
-      <w:pPr>
-        <w:rPr>
-          <w:rFonts w:ascii="Arial" w:hAnsi="Arial" w:cs="Arial"/>
-          <w:sz w:val="24"/>
-          <w:szCs w:val="28"/>
-        </w:rPr>
-      </w:pPr>
-      <w:r>
-        <w:rPr>
-          <w:rFonts w:ascii="Arial" w:hAnsi="Arial" w:cs="Arial"/>
-          <w:sz w:val="24"/>
-          <w:szCs w:val="28"/>
-        </w:rPr>
-        <w:t>Start time; action code; affected piece index; change size; change duration</w:t>
-      </w:r>
-    </w:p>
-    <w:p>
-      <w:pPr>
-        <w:rPr>
-          <w:rFonts w:ascii="Arial" w:hAnsi="Arial" w:cs="Arial"/>
-          <w:sz w:val="24"/>
-          <w:szCs w:val="28"/>
-        </w:rPr>
-      </w:pPr>
-      <w:r>
-        <w:rPr>
-          <w:rFonts w:ascii="Arial" w:hAnsi="Arial" w:cs="Arial"/>
-          <w:sz w:val="24"/>
-          <w:szCs w:val="28"/>
-        </w:rPr>
-        <w:t>(Repeat for all changes)</w:t>
+      <w:r>
+        <w:rPr>
+          <w:rFonts w:ascii="Arial" w:hAnsi="Arial" w:cs="Arial"/>
+          <w:sz w:val="24"/>
+          <w:szCs w:val="28"/>
+        </w:rPr>
+        <w:t>:</w:t>
+      </w:r>
+      <w:r>
+        <w:rPr>
+          <w:rFonts w:ascii="Arial" w:hAnsi="Arial" w:cs="Arial"/>
+          <w:sz w:val="24"/>
+          <w:szCs w:val="28"/>
+        </w:rPr>
+        <w:t xml:space="preserve"> </w:t>
+      </w:r>
+      <w:r>
+        <w:rPr>
+          <w:rFonts w:ascii="Arial" w:hAnsi="Arial" w:cs="Arial"/>
+          <w:sz w:val="24"/>
+          <w:szCs w:val="28"/>
+        </w:rPr>
+        <w:t>point</w:t>
+      </w:r>
+      <w:r>
+        <w:rPr>
+          <w:rFonts w:ascii="Arial" w:hAnsi="Arial" w:cs="Arial"/>
+          <w:sz w:val="24"/>
+          <w:szCs w:val="28"/>
+        </w:rPr>
+        <w:t>2</w:t>
+      </w:r>
+      <w:r>
+        <w:rPr>
+          <w:rFonts w:ascii="Arial" w:hAnsi="Arial" w:cs="Arial"/>
+          <w:sz w:val="24"/>
+          <w:szCs w:val="28"/>
+        </w:rPr>
+        <w:t>X</w:t>
+      </w:r>
+      <w:r>
+        <w:rPr>
+          <w:rFonts w:ascii="Arial" w:hAnsi="Arial" w:cs="Arial"/>
+          <w:sz w:val="24"/>
+          <w:szCs w:val="28"/>
+        </w:rPr>
+        <w:t>,point</w:t>
+      </w:r>
+      <w:r>
+        <w:rPr>
+          <w:rFonts w:ascii="Arial" w:hAnsi="Arial" w:cs="Arial"/>
+          <w:sz w:val="24"/>
+          <w:szCs w:val="28"/>
+        </w:rPr>
+        <w:t>2</w:t>
+      </w:r>
+      <w:r>
+        <w:rPr>
+          <w:rFonts w:ascii="Arial" w:hAnsi="Arial" w:cs="Arial"/>
+          <w:sz w:val="24"/>
+          <w:szCs w:val="28"/>
+        </w:rPr>
+        <w:t>XR,</w:t>
+      </w:r>
+      <w:r>
+        <w:rPr>
+          <w:rFonts w:ascii="Arial" w:hAnsi="Arial" w:cs="Arial"/>
+          <w:sz w:val="24"/>
+          <w:szCs w:val="28"/>
+        </w:rPr>
+        <w:t>point2</w:t>
+      </w:r>
+      <w:r>
+        <w:rPr>
+          <w:rFonts w:ascii="Arial" w:hAnsi="Arial" w:cs="Arial"/>
+          <w:sz w:val="24"/>
+          <w:szCs w:val="28"/>
+        </w:rPr>
+        <w:t>Y</w:t>
       </w:r>
       <w:bookmarkStart w:id="0" w:name="_GoBack"/>
       <w:bookmarkEnd w:id="0"/>
+      <w:r>
+        <w:rPr>
+          <w:rFonts w:ascii="Arial" w:hAnsi="Arial" w:cs="Arial"/>
+          <w:sz w:val="24"/>
+          <w:szCs w:val="28"/>
+        </w:rPr>
+        <w:t>,</w:t>
+      </w:r>
+      <w:r>
+        <w:rPr>
+          <w:rFonts w:ascii="Arial" w:hAnsi="Arial" w:cs="Arial"/>
+          <w:sz w:val="24"/>
+          <w:szCs w:val="28"/>
+        </w:rPr>
+        <w:t>point</w:t>
+      </w:r>
+      <w:r>
+        <w:rPr>
+          <w:rFonts w:ascii="Arial" w:hAnsi="Arial" w:cs="Arial"/>
+          <w:sz w:val="24"/>
+          <w:szCs w:val="28"/>
+        </w:rPr>
+        <w:t>2</w:t>
+      </w:r>
+      <w:r>
+        <w:rPr>
+          <w:rFonts w:ascii="Arial" w:hAnsi="Arial" w:cs="Arial"/>
+          <w:sz w:val="24"/>
+          <w:szCs w:val="28"/>
+        </w:rPr>
+        <w:t>YD</w:t>
+      </w:r>
+      <w:r>
+        <w:rPr>
+          <w:rFonts w:ascii="Arial" w:hAnsi="Arial" w:cs="Arial"/>
+          <w:sz w:val="24"/>
+          <w:szCs w:val="28"/>
+        </w:rPr>
+        <w:t>;</w:t>
+      </w:r>
+      <w:r>
+        <w:rPr>
+          <w:rFonts w:ascii="Arial" w:hAnsi="Arial" w:cs="Arial"/>
+          <w:sz w:val="24"/>
+          <w:szCs w:val="28"/>
+        </w:rPr>
+        <w:t>join1,join2;solid1,solid2</w:t>
+      </w:r>
+      <w:r>
+        <w:rPr>
+          <w:rFonts w:ascii="Arial" w:hAnsi="Arial" w:cs="Arial"/>
+          <w:sz w:val="24"/>
+          <w:szCs w:val="28"/>
+        </w:rPr>
+        <w:t>;drawn1,drawn2;</w:t>
+      </w:r>
+    </w:p>
+    <w:p>
+      <w:pPr>
+        <w:rPr>
+          <w:rFonts w:ascii="Arial" w:hAnsi="Arial" w:cs="Arial"/>
+          <w:sz w:val="24"/>
+          <w:szCs w:val="28"/>
+        </w:rPr>
+      </w:pPr>
+      <w:r>
+        <w:rPr>
+          <w:rFonts w:ascii="Arial" w:hAnsi="Arial" w:cs="Arial"/>
+          <w:sz w:val="24"/>
+          <w:szCs w:val="28"/>
+        </w:rPr>
+        <w:t>(Repeat above for all angles)</w:t>
+      </w:r>
+    </w:p>
+    <w:p>
+      <w:pPr>
+        <w:rPr>
+          <w:rFonts w:ascii="Arial" w:hAnsi="Arial" w:cs="Arial"/>
+          <w:sz w:val="24"/>
+          <w:szCs w:val="28"/>
+        </w:rPr>
+      </w:pPr>
+    </w:p>
+    <w:p>
+      <w:pPr>
+        <w:rPr>
+          <w:rFonts w:ascii="Arial" w:hAnsi="Arial" w:cs="Arial"/>
+          <w:b/>
+          <w:sz w:val="24"/>
+          <w:szCs w:val="28"/>
+        </w:rPr>
+      </w:pPr>
+      <w:proofErr w:type="spellStart"/>
+      <w:r>
+        <w:rPr>
+          <w:rFonts w:ascii="Arial" w:hAnsi="Arial" w:cs="Arial"/>
+          <w:b/>
+          <w:sz w:val="24"/>
+          <w:szCs w:val="28"/>
+        </w:rPr>
+        <w:t>PointSpot</w:t>
+      </w:r>
+      <w:proofErr w:type="spellEnd"/>
+    </w:p>
+    <w:p>
+      <w:pPr>
+        <w:rPr>
+          <w:rFonts w:ascii="Arial" w:hAnsi="Arial" w:cs="Arial"/>
+          <w:sz w:val="24"/>
+          <w:szCs w:val="28"/>
+        </w:rPr>
+      </w:pPr>
+      <w:r>
+        <w:rPr>
+          <w:rFonts w:ascii="Arial" w:hAnsi="Arial" w:cs="Arial"/>
+          <w:sz w:val="24"/>
+          <w:szCs w:val="28"/>
+        </w:rPr>
+        <w:t>rFrom;rTo;tFrom;tTo;originalX</w:t>
+      </w:r>
+      <w:r>
+        <w:rPr>
+          <w:rFonts w:ascii="Arial" w:hAnsi="Arial" w:cs="Arial"/>
+          <w:sz w:val="24"/>
+          <w:szCs w:val="28"/>
+        </w:rPr>
+        <w:t>,</w:t>
+      </w:r>
+      <w:r>
+        <w:rPr>
+          <w:rFonts w:ascii="Arial" w:hAnsi="Arial" w:cs="Arial"/>
+          <w:sz w:val="24"/>
+          <w:szCs w:val="28"/>
+        </w:rPr>
+        <w:t>originalY;rotatedX</w:t>
+      </w:r>
+      <w:r>
+        <w:rPr>
+          <w:rFonts w:ascii="Arial" w:hAnsi="Arial" w:cs="Arial"/>
+          <w:sz w:val="24"/>
+          <w:szCs w:val="28"/>
+        </w:rPr>
+        <w:t>,</w:t>
+      </w:r>
+      <w:r>
+        <w:rPr>
+          <w:rFonts w:ascii="Arial" w:hAnsi="Arial" w:cs="Arial"/>
+          <w:sz w:val="24"/>
+          <w:szCs w:val="28"/>
+        </w:rPr>
+        <w:t>rotatedY;turnedX</w:t>
+      </w:r>
+      <w:r>
+        <w:rPr>
+          <w:rFonts w:ascii="Arial" w:hAnsi="Arial" w:cs="Arial"/>
+          <w:sz w:val="24"/>
+          <w:szCs w:val="28"/>
+        </w:rPr>
+        <w:t>,</w:t>
+      </w:r>
+      <w:r>
+        <w:rPr>
+          <w:rFonts w:ascii="Arial" w:hAnsi="Arial" w:cs="Arial"/>
+          <w:sz w:val="24"/>
+          <w:szCs w:val="28"/>
+        </w:rPr>
+        <w:t>turnedY</w:t>
+      </w:r>
+    </w:p>
+    <w:p>
+      <w:pPr>
+        <w:rPr>
+          <w:rFonts w:ascii="Arial" w:hAnsi="Arial" w:cs="Arial"/>
+          <w:sz w:val="24"/>
+          <w:szCs w:val="28"/>
+        </w:rPr>
+      </w:pPr>
+      <w:r>
+        <w:rPr>
+          <w:rFonts w:ascii="Arial" w:hAnsi="Arial" w:cs="Arial"/>
+          <w:sz w:val="24"/>
+          <w:szCs w:val="28"/>
+        </w:rPr>
+        <w:t xml:space="preserve">(Repeat for all </w:t>
+      </w:r>
+      <w:r>
+        <w:rPr>
+          <w:rFonts w:ascii="Arial" w:hAnsi="Arial" w:cs="Arial"/>
+          <w:sz w:val="24"/>
+          <w:szCs w:val="28"/>
+        </w:rPr>
+        <w:t>angles</w:t>
+      </w:r>
+      <w:r>
+        <w:rPr>
+          <w:rFonts w:ascii="Arial" w:hAnsi="Arial" w:cs="Arial"/>
+          <w:sz w:val="24"/>
+          <w:szCs w:val="28"/>
+        </w:rPr>
+        <w:t>)</w:t>
+      </w:r>
+    </w:p>
+    <w:p>
+      <w:pPr>
+        <w:rPr>
+          <w:rFonts w:ascii="Arial" w:hAnsi="Arial" w:cs="Arial"/>
+          <w:sz w:val="24"/>
+          <w:szCs w:val="28"/>
+        </w:rPr>
+      </w:pPr>
+    </w:p>
+    <w:p>
+      <w:pPr>
+        <w:rPr>
+          <w:rFonts w:ascii="Arial" w:hAnsi="Arial" w:cs="Arial"/>
+          <w:b/>
+          <w:sz w:val="24"/>
+          <w:szCs w:val="28"/>
+        </w:rPr>
+      </w:pPr>
+      <w:r>
+        <w:rPr>
+          <w:rFonts w:ascii="Arial" w:hAnsi="Arial" w:cs="Arial"/>
+          <w:b/>
+          <w:sz w:val="24"/>
+          <w:szCs w:val="28"/>
+        </w:rPr>
+        <w:t>Set</w:t>
+      </w:r>
+    </w:p>
+    <w:p>
+      <w:pPr>
+        <w:rPr>
+          <w:rFonts w:ascii="Arial" w:hAnsi="Arial" w:cs="Arial"/>
+          <w:b/>
+          <w:sz w:val="24"/>
+          <w:szCs w:val="28"/>
+        </w:rPr>
+      </w:pPr>
+    </w:p>
+    <w:p>
+      <w:pPr>
+        <w:rPr>
+          <w:rFonts w:ascii="Arial" w:hAnsi="Arial" w:cs="Arial"/>
+          <w:b/>
+          <w:sz w:val="24"/>
+          <w:szCs w:val="28"/>
+        </w:rPr>
+      </w:pPr>
+      <w:r>
+        <w:rPr>
+          <w:rFonts w:ascii="Arial" w:hAnsi="Arial" w:cs="Arial"/>
+          <w:b/>
+          <w:sz w:val="24"/>
+          <w:szCs w:val="28"/>
+        </w:rPr>
+        <w:t>Scene</w:t>
+      </w:r>
+    </w:p>
+    <w:p>
+      <w:pPr>
+        <w:rPr>
+          <w:rFonts w:ascii="Arial" w:hAnsi="Arial" w:cs="Arial"/>
+          <w:sz w:val="24"/>
+          <w:szCs w:val="28"/>
+        </w:rPr>
+      </w:pPr>
+      <w:proofErr w:type="spellStart"/>
+      <w:r>
+        <w:rPr>
+          <w:rFonts w:ascii="Arial" w:hAnsi="Arial" w:cs="Arial"/>
+          <w:sz w:val="24"/>
+          <w:szCs w:val="28"/>
+        </w:rPr>
+        <w:t>timeLength</w:t>
+      </w:r>
+      <w:proofErr w:type="spellEnd"/>
+    </w:p>
+    <w:p>
+      <w:pPr>
+        <w:rPr>
+          <w:rFonts w:ascii="Arial" w:hAnsi="Arial" w:cs="Arial"/>
+          <w:sz w:val="24"/>
+          <w:szCs w:val="28"/>
+        </w:rPr>
+      </w:pPr>
+      <w:r>
+        <w:rPr>
+          <w:rFonts w:ascii="Arial" w:hAnsi="Arial" w:cs="Arial"/>
+          <w:sz w:val="24"/>
+          <w:szCs w:val="28"/>
+        </w:rPr>
+        <w:t>s:setName</w:t>
+      </w:r>
+    </w:p>
+    <w:p>
+      <w:pPr>
+        <w:rPr>
+          <w:rFonts w:ascii="Arial" w:hAnsi="Arial" w:cs="Arial"/>
+          <w:sz w:val="24"/>
+          <w:szCs w:val="28"/>
+        </w:rPr>
+      </w:pPr>
+      <w:r>
+        <w:rPr>
+          <w:rFonts w:ascii="Arial" w:hAnsi="Arial" w:cs="Arial"/>
+          <w:sz w:val="24"/>
+          <w:szCs w:val="28"/>
+        </w:rPr>
+        <w:t>p:pieceName</w:t>
+      </w:r>
+    </w:p>
+    <w:p>
+      <w:pPr>
+        <w:rPr>
+          <w:rFonts w:ascii="Arial" w:hAnsi="Arial" w:cs="Arial"/>
+          <w:sz w:val="24"/>
+          <w:szCs w:val="28"/>
+        </w:rPr>
+      </w:pPr>
+      <w:r>
+        <w:rPr>
+          <w:rFonts w:ascii="Arial" w:hAnsi="Arial" w:cs="Arial"/>
+          <w:sz w:val="24"/>
+          <w:szCs w:val="28"/>
+        </w:rPr>
+        <w:t>(Repeat two above as necessary)</w:t>
+      </w:r>
+    </w:p>
+    <w:p>
+      <w:pPr>
+        <w:rPr>
+          <w:rFonts w:ascii="Arial" w:hAnsi="Arial" w:cs="Arial"/>
+          <w:sz w:val="24"/>
+          <w:szCs w:val="28"/>
+        </w:rPr>
+      </w:pPr>
+      <w:r>
+        <w:rPr>
+          <w:rFonts w:ascii="Arial" w:hAnsi="Arial" w:cs="Arial"/>
+          <w:sz w:val="24"/>
+          <w:szCs w:val="28"/>
+        </w:rPr>
+        <w:t>Originals</w:t>
+      </w:r>
+    </w:p>
+    <w:p>
+      <w:pPr>
+        <w:rPr>
+          <w:rFonts w:ascii="Arial" w:hAnsi="Arial" w:cs="Arial"/>
+          <w:sz w:val="24"/>
+          <w:szCs w:val="28"/>
+        </w:rPr>
+      </w:pPr>
+      <w:proofErr w:type="spellStart"/>
+      <w:r>
+        <w:rPr>
+          <w:rFonts w:ascii="Arial" w:hAnsi="Arial" w:cs="Arial"/>
+          <w:sz w:val="24"/>
+          <w:szCs w:val="28"/>
+        </w:rPr>
+        <w:t>X;y;</w:t>
+      </w:r>
+      <w:r>
+        <w:rPr>
+          <w:rFonts w:ascii="Arial" w:hAnsi="Arial" w:cs="Arial"/>
+          <w:sz w:val="24"/>
+          <w:szCs w:val="28"/>
+        </w:rPr>
+        <w:t>r;t;s;sm</w:t>
+      </w:r>
+      <w:proofErr w:type="spellEnd"/>
+      <w:r>
+        <w:rPr>
+          <w:rFonts w:ascii="Arial" w:hAnsi="Arial" w:cs="Arial"/>
+          <w:sz w:val="24"/>
+          <w:szCs w:val="28"/>
+        </w:rPr>
+        <w:t xml:space="preserve"> (int form)</w:t>
+      </w:r>
+    </w:p>
+    <w:p>
+      <w:pPr>
+        <w:rPr>
+          <w:rFonts w:ascii="Arial" w:hAnsi="Arial" w:cs="Arial"/>
+          <w:sz w:val="24"/>
+          <w:szCs w:val="28"/>
+        </w:rPr>
+      </w:pPr>
+      <w:r>
+        <w:rPr>
+          <w:rFonts w:ascii="Arial" w:hAnsi="Arial" w:cs="Arial"/>
+          <w:sz w:val="24"/>
+          <w:szCs w:val="28"/>
+        </w:rPr>
+        <w:t>(Repeat above in matching order to pieces, noting that a set is made up of individual pieces)</w:t>
+      </w:r>
+    </w:p>
+    <w:p>
+      <w:pPr>
+        <w:rPr>
+          <w:rFonts w:ascii="Arial" w:hAnsi="Arial" w:cs="Arial"/>
+          <w:sz w:val="24"/>
+          <w:szCs w:val="28"/>
+        </w:rPr>
+      </w:pPr>
+      <w:r>
+        <w:rPr>
+          <w:rFonts w:ascii="Arial" w:hAnsi="Arial" w:cs="Arial"/>
+          <w:sz w:val="24"/>
+          <w:szCs w:val="28"/>
+        </w:rPr>
+        <w:t>Start time; action code; affected piece index; change size; change duration</w:t>
+      </w:r>
+    </w:p>
+    <w:p>
+      <w:pPr>
+        <w:rPr>
+          <w:rFonts w:ascii="Arial" w:hAnsi="Arial" w:cs="Arial"/>
+          <w:sz w:val="24"/>
+          <w:szCs w:val="28"/>
+        </w:rPr>
+      </w:pPr>
+      <w:r>
+        <w:rPr>
+          <w:rFonts w:ascii="Arial" w:hAnsi="Arial" w:cs="Arial"/>
+          <w:sz w:val="24"/>
+          <w:szCs w:val="28"/>
+        </w:rPr>
+        <w:t>(Repeat for all changes)</w:t>
+      </w:r>
     </w:p>
     <w:sectPr>
       <w:pgSz w:w="11906" w:h="16838"/>

</xml_diff>

<commit_message>
Major cleanups including parts abstracting pieces and sets as well as lines of angle data getting a new form, replacing reading constantly from a chunk of text
</commit_message>
<xml_diff>
--- a/Optimator File Formats.docx
+++ b/Optimator File Formats.docx
@@ -61,55 +61,7 @@
           <w:sz w:val="24"/>
           <w:szCs w:val="28"/>
         </w:rPr>
-        <w:t>ColourType;OutlineColourR,</w:t>
-      </w:r>
-      <w:r>
-        <w:rPr>
-          <w:rFonts w:ascii="Arial" w:hAnsi="Arial" w:cs="Arial"/>
-          <w:sz w:val="24"/>
-          <w:szCs w:val="28"/>
-        </w:rPr>
-        <w:t>OutlineColour</w:t>
-      </w:r>
-      <w:r>
-        <w:rPr>
-          <w:rFonts w:ascii="Arial" w:hAnsi="Arial" w:cs="Arial"/>
-          <w:sz w:val="24"/>
-          <w:szCs w:val="28"/>
-        </w:rPr>
-        <w:t>G</w:t>
-      </w:r>
-      <w:r>
-        <w:rPr>
-          <w:rFonts w:ascii="Arial" w:hAnsi="Arial" w:cs="Arial"/>
-          <w:sz w:val="24"/>
-          <w:szCs w:val="28"/>
-        </w:rPr>
-        <w:t>,OutlineColou</w:t>
-      </w:r>
-      <w:r>
-        <w:rPr>
-          <w:rFonts w:ascii="Arial" w:hAnsi="Arial" w:cs="Arial"/>
-          <w:sz w:val="24"/>
-          <w:szCs w:val="28"/>
-        </w:rPr>
-        <w:t>rB</w:t>
-      </w:r>
-      <w:r>
-        <w:rPr>
-          <w:rFonts w:ascii="Arial" w:hAnsi="Arial" w:cs="Arial"/>
-          <w:sz w:val="24"/>
-          <w:szCs w:val="28"/>
-        </w:rPr>
-        <w:t>,OutlineColour</w:t>
-      </w:r>
-      <w:r>
-        <w:rPr>
-          <w:rFonts w:ascii="Arial" w:hAnsi="Arial" w:cs="Arial"/>
-          <w:sz w:val="24"/>
-          <w:szCs w:val="28"/>
-        </w:rPr>
-        <w:t>A:</w:t>
+        <w:t>ColourType;OutlineColourR,OutlineColourG,OutlineColourB,OutlineColourA:</w:t>
       </w:r>
       <w:r>
         <w:rPr>
@@ -126,15 +78,7 @@
           <w:sz w:val="24"/>
           <w:szCs w:val="28"/>
         </w:rPr>
-        <w:t>Fill</w:t>
-      </w:r>
-      <w:r>
-        <w:rPr>
-          <w:rFonts w:ascii="Arial" w:hAnsi="Arial" w:cs="Arial"/>
-          <w:sz w:val="24"/>
-          <w:szCs w:val="28"/>
-        </w:rPr>
-        <w:t>ColourR,FillColourG,FillColourB,FillColourA</w:t>
+        <w:t>FillColourR,FillColourG,FillColourB,FillColourA</w:t>
       </w:r>
       <w:proofErr w:type="spellEnd"/>
       <w:r>
@@ -179,6 +123,151 @@
           <w:sz w:val="24"/>
           <w:szCs w:val="28"/>
         </w:rPr>
+        <w:t>:</w:t>
+      </w:r>
+      <w:r>
+        <w:rPr>
+          <w:rFonts w:ascii="Arial" w:hAnsi="Arial" w:cs="Arial"/>
+          <w:sz w:val="24"/>
+          <w:szCs w:val="28"/>
+        </w:rPr>
+        <w:t>rTo</w:t>
+      </w:r>
+      <w:r>
+        <w:rPr>
+          <w:rFonts w:ascii="Arial" w:hAnsi="Arial" w:cs="Arial"/>
+          <w:sz w:val="24"/>
+          <w:szCs w:val="28"/>
+        </w:rPr>
+        <w:t>:</w:t>
+      </w:r>
+      <w:r>
+        <w:rPr>
+          <w:rFonts w:ascii="Arial" w:hAnsi="Arial" w:cs="Arial"/>
+          <w:sz w:val="24"/>
+          <w:szCs w:val="28"/>
+        </w:rPr>
+        <w:t>tFrom</w:t>
+      </w:r>
+      <w:r>
+        <w:rPr>
+          <w:rFonts w:ascii="Arial" w:hAnsi="Arial" w:cs="Arial"/>
+          <w:sz w:val="24"/>
+          <w:szCs w:val="28"/>
+        </w:rPr>
+        <w:t>:</w:t>
+      </w:r>
+      <w:r>
+        <w:rPr>
+          <w:rFonts w:ascii="Arial" w:hAnsi="Arial" w:cs="Arial"/>
+          <w:sz w:val="24"/>
+          <w:szCs w:val="28"/>
+        </w:rPr>
+        <w:t>tTo;</w:t>
+      </w:r>
+      <w:r>
+        <w:rPr>
+          <w:rFonts w:ascii="Arial" w:hAnsi="Arial" w:cs="Arial"/>
+          <w:sz w:val="24"/>
+          <w:szCs w:val="28"/>
+        </w:rPr>
+        <w:t>point</w:t>
+      </w:r>
+      <w:r>
+        <w:rPr>
+          <w:rFonts w:ascii="Arial" w:hAnsi="Arial" w:cs="Arial"/>
+          <w:sz w:val="24"/>
+          <w:szCs w:val="28"/>
+        </w:rPr>
+        <w:t>X</w:t>
+      </w:r>
+      <w:r>
+        <w:rPr>
+          <w:rFonts w:ascii="Arial" w:hAnsi="Arial" w:cs="Arial"/>
+          <w:sz w:val="24"/>
+          <w:szCs w:val="28"/>
+        </w:rPr>
+        <w:t>,pointXR,</w:t>
+      </w:r>
+      <w:r>
+        <w:rPr>
+          <w:rFonts w:ascii="Arial" w:hAnsi="Arial" w:cs="Arial"/>
+          <w:sz w:val="24"/>
+          <w:szCs w:val="28"/>
+        </w:rPr>
+        <w:t>pointY,</w:t>
+      </w:r>
+      <w:r>
+        <w:rPr>
+          <w:rFonts w:ascii="Arial" w:hAnsi="Arial" w:cs="Arial"/>
+          <w:sz w:val="24"/>
+          <w:szCs w:val="28"/>
+        </w:rPr>
+        <w:t>pointYD</w:t>
+      </w:r>
+      <w:proofErr w:type="spellEnd"/>
+      <w:r>
+        <w:rPr>
+          <w:rFonts w:ascii="Arial" w:hAnsi="Arial" w:cs="Arial"/>
+          <w:sz w:val="24"/>
+          <w:szCs w:val="28"/>
+        </w:rPr>
+        <w:t>:</w:t>
+      </w:r>
+      <w:r>
+        <w:rPr>
+          <w:rFonts w:ascii="Arial" w:hAnsi="Arial" w:cs="Arial"/>
+          <w:sz w:val="24"/>
+          <w:szCs w:val="28"/>
+        </w:rPr>
+        <w:t xml:space="preserve"> </w:t>
+      </w:r>
+      <w:r>
+        <w:rPr>
+          <w:rFonts w:ascii="Arial" w:hAnsi="Arial" w:cs="Arial"/>
+          <w:sz w:val="24"/>
+          <w:szCs w:val="28"/>
+        </w:rPr>
+        <w:t>point2</w:t>
+      </w:r>
+      <w:r>
+        <w:rPr>
+          <w:rFonts w:ascii="Arial" w:hAnsi="Arial" w:cs="Arial"/>
+          <w:sz w:val="24"/>
+          <w:szCs w:val="28"/>
+        </w:rPr>
+        <w:t>X</w:t>
+      </w:r>
+      <w:r>
+        <w:rPr>
+          <w:rFonts w:ascii="Arial" w:hAnsi="Arial" w:cs="Arial"/>
+          <w:sz w:val="24"/>
+          <w:szCs w:val="28"/>
+        </w:rPr>
+        <w:t>,point2XR,</w:t>
+      </w:r>
+      <w:r>
+        <w:rPr>
+          <w:rFonts w:ascii="Arial" w:hAnsi="Arial" w:cs="Arial"/>
+          <w:sz w:val="24"/>
+          <w:szCs w:val="28"/>
+        </w:rPr>
+        <w:t>point2</w:t>
+      </w:r>
+      <w:r>
+        <w:rPr>
+          <w:rFonts w:ascii="Arial" w:hAnsi="Arial" w:cs="Arial"/>
+          <w:sz w:val="24"/>
+          <w:szCs w:val="28"/>
+        </w:rPr>
+        <w:t>Y</w:t>
+      </w:r>
+      <w:r>
+        <w:rPr>
+          <w:rFonts w:ascii="Arial" w:hAnsi="Arial" w:cs="Arial"/>
+          <w:sz w:val="24"/>
+          <w:szCs w:val="28"/>
+        </w:rPr>
         <w:t>,</w:t>
       </w:r>
       <w:r>
@@ -187,63 +276,150 @@
           <w:sz w:val="24"/>
           <w:szCs w:val="28"/>
         </w:rPr>
-        <w:t>rTo;tFrom</w:t>
-      </w:r>
-      <w:r>
-        <w:rPr>
-          <w:rFonts w:ascii="Arial" w:hAnsi="Arial" w:cs="Arial"/>
-          <w:sz w:val="24"/>
-          <w:szCs w:val="28"/>
-        </w:rPr>
-        <w:t>,</w:t>
-      </w:r>
-      <w:r>
-        <w:rPr>
-          <w:rFonts w:ascii="Arial" w:hAnsi="Arial" w:cs="Arial"/>
-          <w:sz w:val="24"/>
-          <w:szCs w:val="28"/>
-        </w:rPr>
-        <w:t>tTo;</w:t>
-      </w:r>
-      <w:r>
-        <w:rPr>
-          <w:rFonts w:ascii="Arial" w:hAnsi="Arial" w:cs="Arial"/>
-          <w:sz w:val="24"/>
-          <w:szCs w:val="28"/>
-        </w:rPr>
-        <w:t>point</w:t>
-      </w:r>
-      <w:r>
-        <w:rPr>
-          <w:rFonts w:ascii="Arial" w:hAnsi="Arial" w:cs="Arial"/>
-          <w:sz w:val="24"/>
-          <w:szCs w:val="28"/>
-        </w:rPr>
-        <w:t>X</w:t>
-      </w:r>
-      <w:r>
-        <w:rPr>
-          <w:rFonts w:ascii="Arial" w:hAnsi="Arial" w:cs="Arial"/>
-          <w:sz w:val="24"/>
-          <w:szCs w:val="28"/>
-        </w:rPr>
-        <w:t>,pointXR,</w:t>
-      </w:r>
-      <w:r>
-        <w:rPr>
-          <w:rFonts w:ascii="Arial" w:hAnsi="Arial" w:cs="Arial"/>
-          <w:sz w:val="24"/>
-          <w:szCs w:val="28"/>
-        </w:rPr>
-        <w:t>pointY,</w:t>
-      </w:r>
-      <w:r>
-        <w:rPr>
-          <w:rFonts w:ascii="Arial" w:hAnsi="Arial" w:cs="Arial"/>
-          <w:sz w:val="24"/>
-          <w:szCs w:val="28"/>
-        </w:rPr>
-        <w:t>pointYD</w:t>
+        <w:t>point2YD;</w:t>
+      </w:r>
+      <w:r>
+        <w:rPr>
+          <w:rFonts w:ascii="Arial" w:hAnsi="Arial" w:cs="Arial"/>
+          <w:sz w:val="24"/>
+          <w:szCs w:val="28"/>
+        </w:rPr>
+        <w:t>join1</w:t>
+      </w:r>
+      <w:r>
+        <w:rPr>
+          <w:rFonts w:ascii="Arial" w:hAnsi="Arial" w:cs="Arial"/>
+          <w:sz w:val="24"/>
+          <w:szCs w:val="28"/>
+        </w:rPr>
+        <w:t>:</w:t>
+      </w:r>
+      <w:r>
+        <w:rPr>
+          <w:rFonts w:ascii="Arial" w:hAnsi="Arial" w:cs="Arial"/>
+          <w:sz w:val="24"/>
+          <w:szCs w:val="28"/>
+        </w:rPr>
+        <w:t>join2</w:t>
+      </w:r>
+      <w:r>
+        <w:rPr>
+          <w:rFonts w:ascii="Arial" w:hAnsi="Arial" w:cs="Arial"/>
+          <w:sz w:val="24"/>
+          <w:szCs w:val="28"/>
+        </w:rPr>
+        <w:t>;</w:t>
+      </w:r>
+      <w:r>
+        <w:rPr>
+          <w:rFonts w:ascii="Arial" w:hAnsi="Arial" w:cs="Arial"/>
+          <w:sz w:val="24"/>
+          <w:szCs w:val="28"/>
+        </w:rPr>
+        <w:t>solid1</w:t>
+      </w:r>
+      <w:r>
+        <w:rPr>
+          <w:rFonts w:ascii="Arial" w:hAnsi="Arial" w:cs="Arial"/>
+          <w:sz w:val="24"/>
+          <w:szCs w:val="28"/>
+        </w:rPr>
+        <w:t>:</w:t>
+      </w:r>
+      <w:r>
+        <w:rPr>
+          <w:rFonts w:ascii="Arial" w:hAnsi="Arial" w:cs="Arial"/>
+          <w:sz w:val="24"/>
+          <w:szCs w:val="28"/>
+        </w:rPr>
+        <w:t>solid2</w:t>
+      </w:r>
+      <w:r>
+        <w:rPr>
+          <w:rFonts w:ascii="Arial" w:hAnsi="Arial" w:cs="Arial"/>
+          <w:sz w:val="24"/>
+          <w:szCs w:val="28"/>
+        </w:rPr>
+        <w:t>;drawn1</w:t>
+      </w:r>
+      <w:r>
+        <w:rPr>
+          <w:rFonts w:ascii="Arial" w:hAnsi="Arial" w:cs="Arial"/>
+          <w:sz w:val="24"/>
+          <w:szCs w:val="28"/>
+        </w:rPr>
+        <w:t>:</w:t>
+      </w:r>
+      <w:r>
+        <w:rPr>
+          <w:rFonts w:ascii="Arial" w:hAnsi="Arial" w:cs="Arial"/>
+          <w:sz w:val="24"/>
+          <w:szCs w:val="28"/>
+        </w:rPr>
+        <w:t>drawn2;</w:t>
+      </w:r>
+    </w:p>
+    <w:p>
+      <w:pPr>
+        <w:rPr>
+          <w:rFonts w:ascii="Arial" w:hAnsi="Arial" w:cs="Arial"/>
+          <w:sz w:val="24"/>
+          <w:szCs w:val="28"/>
+        </w:rPr>
+      </w:pPr>
+      <w:r>
+        <w:rPr>
+          <w:rFonts w:ascii="Arial" w:hAnsi="Arial" w:cs="Arial"/>
+          <w:sz w:val="24"/>
+          <w:szCs w:val="28"/>
+        </w:rPr>
+        <w:t>(Repeat above for all angles)</w:t>
+      </w:r>
+    </w:p>
+    <w:p>
+      <w:pPr>
+        <w:rPr>
+          <w:rFonts w:ascii="Arial" w:hAnsi="Arial" w:cs="Arial"/>
+          <w:sz w:val="24"/>
+          <w:szCs w:val="28"/>
+        </w:rPr>
+      </w:pPr>
+    </w:p>
+    <w:p>
+      <w:pPr>
+        <w:rPr>
+          <w:rFonts w:ascii="Arial" w:hAnsi="Arial" w:cs="Arial"/>
+          <w:b/>
+          <w:sz w:val="24"/>
+          <w:szCs w:val="28"/>
+        </w:rPr>
+      </w:pPr>
+      <w:r>
+        <w:rPr>
+          <w:rFonts w:ascii="Arial" w:hAnsi="Arial" w:cs="Arial"/>
+          <w:b/>
+          <w:sz w:val="24"/>
+          <w:szCs w:val="28"/>
+        </w:rPr>
+        <w:t>Spot</w:t>
+      </w:r>
+    </w:p>
+    <w:p>
+      <w:pPr>
+        <w:rPr>
+          <w:rFonts w:ascii="Arial" w:hAnsi="Arial" w:cs="Arial"/>
+          <w:sz w:val="24"/>
+          <w:szCs w:val="28"/>
+        </w:rPr>
+      </w:pPr>
+      <w:proofErr w:type="spellStart"/>
+      <w:r>
+        <w:rPr>
+          <w:rFonts w:ascii="Arial" w:hAnsi="Arial" w:cs="Arial"/>
+          <w:sz w:val="24"/>
+          <w:szCs w:val="28"/>
+        </w:rPr>
+        <w:t>rFrom:rTo:tFrom:tTo;pointX,pointXR,pointY,pointYD</w:t>
       </w:r>
       <w:proofErr w:type="spellEnd"/>
       <w:r>
@@ -268,64 +444,25 @@
           <w:sz w:val="24"/>
           <w:szCs w:val="28"/>
         </w:rPr>
-        <w:t>point</w:t>
-      </w:r>
-      <w:r>
-        <w:rPr>
-          <w:rFonts w:ascii="Arial" w:hAnsi="Arial" w:cs="Arial"/>
-          <w:sz w:val="24"/>
-          <w:szCs w:val="28"/>
-        </w:rPr>
-        <w:t>2</w:t>
-      </w:r>
-      <w:r>
-        <w:rPr>
-          <w:rFonts w:ascii="Arial" w:hAnsi="Arial" w:cs="Arial"/>
-          <w:sz w:val="24"/>
-          <w:szCs w:val="28"/>
-        </w:rPr>
-        <w:t>X</w:t>
-      </w:r>
-      <w:r>
-        <w:rPr>
-          <w:rFonts w:ascii="Arial" w:hAnsi="Arial" w:cs="Arial"/>
-          <w:sz w:val="24"/>
-          <w:szCs w:val="28"/>
-        </w:rPr>
-        <w:t>,point</w:t>
-      </w:r>
-      <w:r>
-        <w:rPr>
-          <w:rFonts w:ascii="Arial" w:hAnsi="Arial" w:cs="Arial"/>
-          <w:sz w:val="24"/>
-          <w:szCs w:val="28"/>
-        </w:rPr>
-        <w:t>2</w:t>
-      </w:r>
-      <w:r>
-        <w:rPr>
-          <w:rFonts w:ascii="Arial" w:hAnsi="Arial" w:cs="Arial"/>
-          <w:sz w:val="24"/>
-          <w:szCs w:val="28"/>
-        </w:rPr>
-        <w:t>XR,</w:t>
-      </w:r>
-      <w:r>
-        <w:rPr>
-          <w:rFonts w:ascii="Arial" w:hAnsi="Arial" w:cs="Arial"/>
-          <w:sz w:val="24"/>
-          <w:szCs w:val="28"/>
-        </w:rPr>
-        <w:t>point2</w:t>
-      </w:r>
-      <w:r>
-        <w:rPr>
-          <w:rFonts w:ascii="Arial" w:hAnsi="Arial" w:cs="Arial"/>
-          <w:sz w:val="24"/>
-          <w:szCs w:val="28"/>
-        </w:rPr>
-        <w:t>Y</w:t>
-      </w:r>
+        <w:t>point2X,point2XR,point2Y,point2YD;join1:join2;solid1:solid2;drawn1:drawn2;</w:t>
+      </w:r>
+      <w:r>
+        <w:rPr>
+          <w:rFonts w:ascii="Arial" w:hAnsi="Arial" w:cs="Arial"/>
+          <w:sz w:val="24"/>
+          <w:szCs w:val="28"/>
+        </w:rPr>
+        <w:t xml:space="preserve"> </w:t>
+      </w:r>
+    </w:p>
+    <w:p>
+      <w:pPr>
+        <w:rPr>
+          <w:rFonts w:ascii="Arial" w:hAnsi="Arial" w:cs="Arial"/>
+          <w:sz w:val="24"/>
+          <w:szCs w:val="28"/>
+        </w:rPr>
+      </w:pPr>
       <w:bookmarkStart w:id="0" w:name="_GoBack"/>
       <w:bookmarkEnd w:id="0"/>
       <w:r>
@@ -334,72 +471,23 @@
           <w:sz w:val="24"/>
           <w:szCs w:val="28"/>
         </w:rPr>
-        <w:t>,</w:t>
-      </w:r>
-      <w:r>
-        <w:rPr>
-          <w:rFonts w:ascii="Arial" w:hAnsi="Arial" w:cs="Arial"/>
-          <w:sz w:val="24"/>
-          <w:szCs w:val="28"/>
-        </w:rPr>
-        <w:t>point</w:t>
-      </w:r>
-      <w:r>
-        <w:rPr>
-          <w:rFonts w:ascii="Arial" w:hAnsi="Arial" w:cs="Arial"/>
-          <w:sz w:val="24"/>
-          <w:szCs w:val="28"/>
-        </w:rPr>
-        <w:t>2</w:t>
-      </w:r>
-      <w:r>
-        <w:rPr>
-          <w:rFonts w:ascii="Arial" w:hAnsi="Arial" w:cs="Arial"/>
-          <w:sz w:val="24"/>
-          <w:szCs w:val="28"/>
-        </w:rPr>
-        <w:t>YD</w:t>
-      </w:r>
-      <w:r>
-        <w:rPr>
-          <w:rFonts w:ascii="Arial" w:hAnsi="Arial" w:cs="Arial"/>
-          <w:sz w:val="24"/>
-          <w:szCs w:val="28"/>
-        </w:rPr>
-        <w:t>;</w:t>
-      </w:r>
-      <w:r>
-        <w:rPr>
-          <w:rFonts w:ascii="Arial" w:hAnsi="Arial" w:cs="Arial"/>
-          <w:sz w:val="24"/>
-          <w:szCs w:val="28"/>
-        </w:rPr>
-        <w:t>join1,join2;solid1,solid2</w:t>
-      </w:r>
-      <w:r>
-        <w:rPr>
-          <w:rFonts w:ascii="Arial" w:hAnsi="Arial" w:cs="Arial"/>
-          <w:sz w:val="24"/>
-          <w:szCs w:val="28"/>
-        </w:rPr>
-        <w:t>;drawn1,drawn2;</w:t>
-      </w:r>
-    </w:p>
-    <w:p>
-      <w:pPr>
-        <w:rPr>
-          <w:rFonts w:ascii="Arial" w:hAnsi="Arial" w:cs="Arial"/>
-          <w:sz w:val="24"/>
-          <w:szCs w:val="28"/>
-        </w:rPr>
-      </w:pPr>
-      <w:r>
-        <w:rPr>
-          <w:rFonts w:ascii="Arial" w:hAnsi="Arial" w:cs="Arial"/>
-          <w:sz w:val="24"/>
-          <w:szCs w:val="28"/>
-        </w:rPr>
-        <w:t>(Repeat above for all angles)</w:t>
+        <w:t xml:space="preserve">(Repeat for all </w:t>
+      </w:r>
+      <w:r>
+        <w:rPr>
+          <w:rFonts w:ascii="Arial" w:hAnsi="Arial" w:cs="Arial"/>
+          <w:sz w:val="24"/>
+          <w:szCs w:val="28"/>
+        </w:rPr>
+        <w:t>angles</w:t>
+      </w:r>
+      <w:r>
+        <w:rPr>
+          <w:rFonts w:ascii="Arial" w:hAnsi="Arial" w:cs="Arial"/>
+          <w:sz w:val="24"/>
+          <w:szCs w:val="28"/>
+        </w:rPr>
+        <w:t>)</w:t>
       </w:r>
     </w:p>
     <w:p>
@@ -428,7 +516,7 @@
           <w:sz w:val="24"/>
           <w:szCs w:val="28"/>
         </w:rPr>
-        <w:t>PointSpot</w:t>
+        <w:t>DataRow</w:t>
       </w:r>
       <w:proofErr w:type="spellEnd"/>
     </w:p>
@@ -440,95 +528,6 @@
           <w:szCs w:val="28"/>
         </w:rPr>
       </w:pPr>
-      <w:r>
-        <w:rPr>
-          <w:rFonts w:ascii="Arial" w:hAnsi="Arial" w:cs="Arial"/>
-          <w:sz w:val="24"/>
-          <w:szCs w:val="28"/>
-        </w:rPr>
-        <w:t>rFrom;rTo;tFrom;tTo;originalX</w:t>
-      </w:r>
-      <w:r>
-        <w:rPr>
-          <w:rFonts w:ascii="Arial" w:hAnsi="Arial" w:cs="Arial"/>
-          <w:sz w:val="24"/>
-          <w:szCs w:val="28"/>
-        </w:rPr>
-        <w:t>,</w:t>
-      </w:r>
-      <w:r>
-        <w:rPr>
-          <w:rFonts w:ascii="Arial" w:hAnsi="Arial" w:cs="Arial"/>
-          <w:sz w:val="24"/>
-          <w:szCs w:val="28"/>
-        </w:rPr>
-        <w:t>originalY;rotatedX</w:t>
-      </w:r>
-      <w:r>
-        <w:rPr>
-          <w:rFonts w:ascii="Arial" w:hAnsi="Arial" w:cs="Arial"/>
-          <w:sz w:val="24"/>
-          <w:szCs w:val="28"/>
-        </w:rPr>
-        <w:t>,</w:t>
-      </w:r>
-      <w:r>
-        <w:rPr>
-          <w:rFonts w:ascii="Arial" w:hAnsi="Arial" w:cs="Arial"/>
-          <w:sz w:val="24"/>
-          <w:szCs w:val="28"/>
-        </w:rPr>
-        <w:t>rotatedY;turnedX</w:t>
-      </w:r>
-      <w:r>
-        <w:rPr>
-          <w:rFonts w:ascii="Arial" w:hAnsi="Arial" w:cs="Arial"/>
-          <w:sz w:val="24"/>
-          <w:szCs w:val="28"/>
-        </w:rPr>
-        <w:t>,</w:t>
-      </w:r>
-      <w:r>
-        <w:rPr>
-          <w:rFonts w:ascii="Arial" w:hAnsi="Arial" w:cs="Arial"/>
-          <w:sz w:val="24"/>
-          <w:szCs w:val="28"/>
-        </w:rPr>
-        <w:t>turnedY</w:t>
-      </w:r>
-    </w:p>
-    <w:p>
-      <w:pPr>
-        <w:rPr>
-          <w:rFonts w:ascii="Arial" w:hAnsi="Arial" w:cs="Arial"/>
-          <w:sz w:val="24"/>
-          <w:szCs w:val="28"/>
-        </w:rPr>
-      </w:pPr>
-      <w:r>
-        <w:rPr>
-          <w:rFonts w:ascii="Arial" w:hAnsi="Arial" w:cs="Arial"/>
-          <w:sz w:val="24"/>
-          <w:szCs w:val="28"/>
-        </w:rPr>
-        <w:t xml:space="preserve">(Repeat for all </w:t>
-      </w:r>
-      <w:r>
-        <w:rPr>
-          <w:rFonts w:ascii="Arial" w:hAnsi="Arial" w:cs="Arial"/>
-          <w:sz w:val="24"/>
-          <w:szCs w:val="28"/>
-        </w:rPr>
-        <w:t>angles</w:t>
-      </w:r>
-      <w:r>
-        <w:rPr>
-          <w:rFonts w:ascii="Arial" w:hAnsi="Arial" w:cs="Arial"/>
-          <w:sz w:val="24"/>
-          <w:szCs w:val="28"/>
-        </w:rPr>
-        <w:t>)</w:t>
-      </w:r>
     </w:p>
     <w:p>
       <w:pPr>
@@ -555,6 +554,70 @@
           <w:sz w:val="24"/>
           <w:szCs w:val="28"/>
         </w:rPr>
+        <w:t>Join</w:t>
+      </w:r>
+    </w:p>
+    <w:p>
+      <w:pPr>
+        <w:rPr>
+          <w:rFonts w:ascii="Arial" w:hAnsi="Arial" w:cs="Arial"/>
+          <w:sz w:val="24"/>
+          <w:szCs w:val="28"/>
+        </w:rPr>
+      </w:pPr>
+      <w:proofErr w:type="spellStart"/>
+      <w:r>
+        <w:rPr>
+          <w:rFonts w:ascii="Arial" w:hAnsi="Arial" w:cs="Arial"/>
+          <w:sz w:val="24"/>
+          <w:szCs w:val="28"/>
+        </w:rPr>
+        <w:t>rFrom:rTo:tFrom:tTo;pointX,pointXR,pointY,pointYD</w:t>
+      </w:r>
+      <w:proofErr w:type="spellEnd"/>
+    </w:p>
+    <w:p>
+      <w:pPr>
+        <w:rPr>
+          <w:rFonts w:ascii="Arial" w:hAnsi="Arial" w:cs="Arial"/>
+          <w:sz w:val="24"/>
+          <w:szCs w:val="28"/>
+        </w:rPr>
+      </w:pPr>
+      <w:r>
+        <w:rPr>
+          <w:rFonts w:ascii="Arial" w:hAnsi="Arial" w:cs="Arial"/>
+          <w:sz w:val="24"/>
+          <w:szCs w:val="28"/>
+        </w:rPr>
+        <w:t>(Repeat for all angles)</w:t>
+      </w:r>
+    </w:p>
+    <w:p>
+      <w:pPr>
+        <w:rPr>
+          <w:rFonts w:ascii="Arial" w:hAnsi="Arial" w:cs="Arial"/>
+          <w:sz w:val="24"/>
+          <w:szCs w:val="28"/>
+        </w:rPr>
+      </w:pPr>
+    </w:p>
+    <w:p>
+      <w:pPr>
+        <w:rPr>
+          <w:rFonts w:ascii="Arial" w:hAnsi="Arial" w:cs="Arial"/>
+          <w:b/>
+          <w:sz w:val="24"/>
+          <w:szCs w:val="28"/>
+        </w:rPr>
+      </w:pPr>
+      <w:r>
+        <w:rPr>
+          <w:rFonts w:ascii="Arial" w:hAnsi="Arial" w:cs="Arial"/>
+          <w:b/>
+          <w:sz w:val="24"/>
+          <w:szCs w:val="28"/>
+        </w:rPr>
         <w:t>Set</w:t>
       </w:r>
     </w:p>
@@ -723,6 +786,7 @@
           <w:sz w:val="24"/>
           <w:szCs w:val="28"/>
         </w:rPr>
+        <w:lastRenderedPageBreak/>
         <w:t>(Repeat above in matching order to pieces, noting that a set is made up of individual pieces)</w:t>
       </w:r>
     </w:p>

</xml_diff>

<commit_message>
In between messy save
</commit_message>
<xml_diff>
--- a/Optimator File Formats.docx
+++ b/Optimator File Formats.docx
@@ -444,8 +444,191 @@
           <w:sz w:val="24"/>
           <w:szCs w:val="28"/>
         </w:rPr>
-        <w:t>point2X,point2XR,point2Y,point2YD;join1:join2;solid1:solid2;drawn1:drawn2;</w:t>
-      </w:r>
+        <w:t xml:space="preserve">point2X,point2XR,point2Y,point2YD;join1:join2;solid1:solid2;drawn1:drawn2; </w:t>
+      </w:r>
+    </w:p>
+    <w:p>
+      <w:pPr>
+        <w:rPr>
+          <w:rFonts w:ascii="Arial" w:hAnsi="Arial" w:cs="Arial"/>
+          <w:sz w:val="24"/>
+          <w:szCs w:val="28"/>
+        </w:rPr>
+      </w:pPr>
+      <w:r>
+        <w:rPr>
+          <w:rFonts w:ascii="Arial" w:hAnsi="Arial" w:cs="Arial"/>
+          <w:sz w:val="24"/>
+          <w:szCs w:val="28"/>
+        </w:rPr>
+        <w:t xml:space="preserve">(Repeat for all </w:t>
+      </w:r>
+      <w:r>
+        <w:rPr>
+          <w:rFonts w:ascii="Arial" w:hAnsi="Arial" w:cs="Arial"/>
+          <w:sz w:val="24"/>
+          <w:szCs w:val="28"/>
+        </w:rPr>
+        <w:t>angles</w:t>
+      </w:r>
+      <w:r>
+        <w:rPr>
+          <w:rFonts w:ascii="Arial" w:hAnsi="Arial" w:cs="Arial"/>
+          <w:sz w:val="24"/>
+          <w:szCs w:val="28"/>
+        </w:rPr>
+        <w:t>)</w:t>
+      </w:r>
+    </w:p>
+    <w:p>
+      <w:pPr>
+        <w:rPr>
+          <w:rFonts w:ascii="Arial" w:hAnsi="Arial" w:cs="Arial"/>
+          <w:sz w:val="24"/>
+          <w:szCs w:val="28"/>
+        </w:rPr>
+      </w:pPr>
+    </w:p>
+    <w:p>
+      <w:pPr>
+        <w:rPr>
+          <w:rFonts w:ascii="Arial" w:hAnsi="Arial" w:cs="Arial"/>
+          <w:b/>
+          <w:sz w:val="24"/>
+          <w:szCs w:val="28"/>
+        </w:rPr>
+      </w:pPr>
+      <w:proofErr w:type="spellStart"/>
+      <w:r>
+        <w:rPr>
+          <w:rFonts w:ascii="Arial" w:hAnsi="Arial" w:cs="Arial"/>
+          <w:b/>
+          <w:sz w:val="24"/>
+          <w:szCs w:val="28"/>
+        </w:rPr>
+        <w:t>DataRow</w:t>
+      </w:r>
+      <w:proofErr w:type="spellEnd"/>
+    </w:p>
+    <w:p>
+      <w:pPr>
+        <w:rPr>
+          <w:rFonts w:ascii="Arial" w:hAnsi="Arial" w:cs="Arial"/>
+          <w:sz w:val="24"/>
+          <w:szCs w:val="28"/>
+        </w:rPr>
+      </w:pPr>
+    </w:p>
+    <w:p>
+      <w:pPr>
+        <w:rPr>
+          <w:rFonts w:ascii="Arial" w:hAnsi="Arial" w:cs="Arial"/>
+          <w:sz w:val="24"/>
+          <w:szCs w:val="28"/>
+        </w:rPr>
+      </w:pPr>
+    </w:p>
+    <w:p>
+      <w:pPr>
+        <w:rPr>
+          <w:rFonts w:ascii="Arial" w:hAnsi="Arial" w:cs="Arial"/>
+          <w:b/>
+          <w:sz w:val="24"/>
+          <w:szCs w:val="28"/>
+        </w:rPr>
+      </w:pPr>
+      <w:r>
+        <w:rPr>
+          <w:rFonts w:ascii="Arial" w:hAnsi="Arial" w:cs="Arial"/>
+          <w:b/>
+          <w:sz w:val="24"/>
+          <w:szCs w:val="28"/>
+        </w:rPr>
+        <w:t>Join</w:t>
+      </w:r>
+    </w:p>
+    <w:p>
+      <w:pPr>
+        <w:rPr>
+          <w:rFonts w:ascii="Arial" w:hAnsi="Arial" w:cs="Arial"/>
+          <w:sz w:val="24"/>
+          <w:szCs w:val="28"/>
+        </w:rPr>
+      </w:pPr>
+      <w:proofErr w:type="spellStart"/>
+      <w:r>
+        <w:rPr>
+          <w:rFonts w:ascii="Arial" w:hAnsi="Arial" w:cs="Arial"/>
+          <w:sz w:val="24"/>
+          <w:szCs w:val="28"/>
+        </w:rPr>
+        <w:t>rFrom:rTo:tFrom:tTo;pointX,pointXR,pointY,pointYD</w:t>
+      </w:r>
+      <w:proofErr w:type="spellEnd"/>
+    </w:p>
+    <w:p>
+      <w:pPr>
+        <w:rPr>
+          <w:rFonts w:ascii="Arial" w:hAnsi="Arial" w:cs="Arial"/>
+          <w:sz w:val="24"/>
+          <w:szCs w:val="28"/>
+        </w:rPr>
+      </w:pPr>
+      <w:r>
+        <w:rPr>
+          <w:rFonts w:ascii="Arial" w:hAnsi="Arial" w:cs="Arial"/>
+          <w:sz w:val="24"/>
+          <w:szCs w:val="28"/>
+        </w:rPr>
+        <w:t>(Repeat for all angles)</w:t>
+      </w:r>
+    </w:p>
+    <w:p>
+      <w:pPr>
+        <w:rPr>
+          <w:rFonts w:ascii="Arial" w:hAnsi="Arial" w:cs="Arial"/>
+          <w:sz w:val="24"/>
+          <w:szCs w:val="28"/>
+        </w:rPr>
+      </w:pPr>
+    </w:p>
+    <w:p>
+      <w:pPr>
+        <w:rPr>
+          <w:rFonts w:ascii="Arial" w:hAnsi="Arial" w:cs="Arial"/>
+          <w:b/>
+          <w:sz w:val="24"/>
+          <w:szCs w:val="28"/>
+        </w:rPr>
+      </w:pPr>
+      <w:r>
+        <w:rPr>
+          <w:rFonts w:ascii="Arial" w:hAnsi="Arial" w:cs="Arial"/>
+          <w:b/>
+          <w:sz w:val="24"/>
+          <w:szCs w:val="28"/>
+        </w:rPr>
+        <w:t>Set</w:t>
+      </w:r>
+    </w:p>
+    <w:p>
+      <w:pPr>
+        <w:rPr>
+          <w:rFonts w:ascii="Arial" w:hAnsi="Arial" w:cs="Arial"/>
+          <w:sz w:val="24"/>
+          <w:szCs w:val="28"/>
+        </w:rPr>
+      </w:pPr>
+      <w:proofErr w:type="spellStart"/>
+      <w:r>
+        <w:rPr>
+          <w:rFonts w:ascii="Arial" w:hAnsi="Arial" w:cs="Arial"/>
+          <w:sz w:val="24"/>
+          <w:szCs w:val="28"/>
+        </w:rPr>
+        <w:t>pieceName;x:y:r:t:s:sm</w:t>
+      </w:r>
+      <w:proofErr w:type="spellEnd"/>
       <w:r>
         <w:rPr>
           <w:rFonts w:ascii="Arial" w:hAnsi="Arial" w:cs="Arial"/>
@@ -454,15 +637,71 @@
         </w:rPr>
         <w:t xml:space="preserve"> </w:t>
       </w:r>
-    </w:p>
-    <w:p>
-      <w:pPr>
-        <w:rPr>
-          <w:rFonts w:ascii="Arial" w:hAnsi="Arial" w:cs="Arial"/>
-          <w:sz w:val="24"/>
-          <w:szCs w:val="28"/>
-        </w:rPr>
-      </w:pPr>
+      <w:r>
+        <w:rPr>
+          <w:rFonts w:ascii="Arial" w:hAnsi="Arial" w:cs="Arial"/>
+          <w:sz w:val="24"/>
+          <w:szCs w:val="28"/>
+        </w:rPr>
+        <w:tab/>
+      </w:r>
+      <w:r>
+        <w:rPr>
+          <w:rFonts w:ascii="Arial" w:hAnsi="Arial" w:cs="Arial"/>
+          <w:sz w:val="24"/>
+          <w:szCs w:val="28"/>
+        </w:rPr>
+        <w:tab/>
+      </w:r>
+      <w:r>
+        <w:rPr>
+          <w:rFonts w:ascii="Arial" w:hAnsi="Arial" w:cs="Arial"/>
+          <w:sz w:val="24"/>
+          <w:szCs w:val="28"/>
+        </w:rPr>
+        <w:tab/>
+      </w:r>
+      <w:r>
+        <w:rPr>
+          <w:rFonts w:ascii="Arial" w:hAnsi="Arial" w:cs="Arial"/>
+          <w:sz w:val="24"/>
+          <w:szCs w:val="28"/>
+        </w:rPr>
+        <w:t>(Base Piece)</w:t>
+      </w:r>
+    </w:p>
+    <w:p>
+      <w:pPr>
+        <w:rPr>
+          <w:rFonts w:ascii="Arial" w:hAnsi="Arial" w:cs="Arial"/>
+          <w:sz w:val="24"/>
+          <w:szCs w:val="28"/>
+        </w:rPr>
+      </w:pPr>
+      <w:r>
+        <w:rPr>
+          <w:rFonts w:ascii="Arial" w:hAnsi="Arial" w:cs="Arial"/>
+          <w:sz w:val="24"/>
+          <w:szCs w:val="28"/>
+        </w:rPr>
+        <w:t>pieceName;x:y:r:t:s:sm;</w:t>
+      </w:r>
+      <w:r>
+        <w:rPr>
+          <w:rFonts w:ascii="Arial" w:hAnsi="Arial" w:cs="Arial"/>
+          <w:sz w:val="24"/>
+          <w:szCs w:val="28"/>
+        </w:rPr>
+        <w:t>baseIndex;spotX:spotY:</w:t>
+      </w:r>
+      <w:r>
+        <w:rPr>
+          <w:rFonts w:ascii="Arial" w:hAnsi="Arial" w:cs="Arial"/>
+          <w:sz w:val="24"/>
+          <w:szCs w:val="28"/>
+        </w:rPr>
+        <w:t>spotXR:</w:t>
+      </w:r>
       <w:bookmarkStart w:id="0" w:name="_GoBack"/>
       <w:bookmarkEnd w:id="0"/>
       <w:r>
@@ -471,33 +710,92 @@
           <w:sz w:val="24"/>
           <w:szCs w:val="28"/>
         </w:rPr>
-        <w:t xml:space="preserve">(Repeat for all </w:t>
-      </w:r>
-      <w:r>
-        <w:rPr>
-          <w:rFonts w:ascii="Arial" w:hAnsi="Arial" w:cs="Arial"/>
-          <w:sz w:val="24"/>
-          <w:szCs w:val="28"/>
-        </w:rPr>
-        <w:t>angles</w:t>
-      </w:r>
-      <w:r>
-        <w:rPr>
-          <w:rFonts w:ascii="Arial" w:hAnsi="Arial" w:cs="Arial"/>
-          <w:sz w:val="24"/>
-          <w:szCs w:val="28"/>
-        </w:rPr>
-        <w:t>)</w:t>
-      </w:r>
-    </w:p>
-    <w:p>
-      <w:pPr>
-        <w:rPr>
-          <w:rFonts w:ascii="Arial" w:hAnsi="Arial" w:cs="Arial"/>
-          <w:sz w:val="24"/>
-          <w:szCs w:val="28"/>
-        </w:rPr>
-      </w:pPr>
+        <w:t>spotYD;</w:t>
+      </w:r>
+      <w:r>
+        <w:rPr>
+          <w:rFonts w:ascii="Arial" w:hAnsi="Arial" w:cs="Arial"/>
+          <w:sz w:val="24"/>
+          <w:szCs w:val="28"/>
+        </w:rPr>
+        <w:t>flipangle(-1 false)</w:t>
+      </w:r>
+      <w:r>
+        <w:rPr>
+          <w:rFonts w:ascii="Arial" w:hAnsi="Arial" w:cs="Arial"/>
+          <w:sz w:val="24"/>
+          <w:szCs w:val="28"/>
+        </w:rPr>
+        <w:t>;</w:t>
+      </w:r>
+      <w:proofErr w:type="spellStart"/>
+      <w:r>
+        <w:rPr>
+          <w:rFonts w:ascii="Arial" w:hAnsi="Arial" w:cs="Arial"/>
+          <w:sz w:val="24"/>
+          <w:szCs w:val="28"/>
+        </w:rPr>
+        <w:t>indexSwitch</w:t>
+      </w:r>
+      <w:proofErr w:type="spellEnd"/>
+      <w:r>
+        <w:rPr>
+          <w:rFonts w:ascii="Arial" w:hAnsi="Arial" w:cs="Arial"/>
+          <w:sz w:val="24"/>
+          <w:szCs w:val="28"/>
+        </w:rPr>
+        <w:t>(</w:t>
+      </w:r>
+      <w:r>
+        <w:rPr>
+          <w:rFonts w:ascii="Arial" w:hAnsi="Arial" w:cs="Arial"/>
+          <w:sz w:val="24"/>
+          <w:szCs w:val="28"/>
+        </w:rPr>
+        <w:t xml:space="preserve">0 if </w:t>
+      </w:r>
+      <w:proofErr w:type="spellStart"/>
+      <w:r>
+        <w:rPr>
+          <w:rFonts w:ascii="Arial" w:hAnsi="Arial" w:cs="Arial"/>
+          <w:sz w:val="24"/>
+          <w:szCs w:val="28"/>
+        </w:rPr>
+        <w:t>flipangle</w:t>
+      </w:r>
+      <w:proofErr w:type="spellEnd"/>
+      <w:r>
+        <w:rPr>
+          <w:rFonts w:ascii="Arial" w:hAnsi="Arial" w:cs="Arial"/>
+          <w:sz w:val="24"/>
+          <w:szCs w:val="28"/>
+        </w:rPr>
+        <w:t xml:space="preserve"> -1</w:t>
+      </w:r>
+      <w:r>
+        <w:rPr>
+          <w:rFonts w:ascii="Arial" w:hAnsi="Arial" w:cs="Arial"/>
+          <w:sz w:val="24"/>
+          <w:szCs w:val="28"/>
+        </w:rPr>
+        <w:t xml:space="preserve">) </w:t>
+      </w:r>
+      <w:r>
+        <w:rPr>
+          <w:rFonts w:ascii="Arial" w:hAnsi="Arial" w:cs="Arial"/>
+          <w:sz w:val="24"/>
+          <w:szCs w:val="28"/>
+        </w:rPr>
+        <w:tab/>
+      </w:r>
+      <w:r>
+        <w:rPr>
+          <w:rFonts w:ascii="Arial" w:hAnsi="Arial" w:cs="Arial"/>
+          <w:sz w:val="24"/>
+          <w:szCs w:val="28"/>
+        </w:rPr>
+        <w:t>(All other pieces)</w:t>
+      </w:r>
     </w:p>
     <w:p>
       <w:pPr>
@@ -508,15 +806,42 @@
           <w:szCs w:val="28"/>
         </w:rPr>
       </w:pPr>
+    </w:p>
+    <w:p>
+      <w:pPr>
+        <w:rPr>
+          <w:rFonts w:ascii="Arial" w:hAnsi="Arial" w:cs="Arial"/>
+          <w:b/>
+          <w:sz w:val="24"/>
+          <w:szCs w:val="28"/>
+        </w:rPr>
+      </w:pPr>
+      <w:r>
+        <w:rPr>
+          <w:rFonts w:ascii="Arial" w:hAnsi="Arial" w:cs="Arial"/>
+          <w:b/>
+          <w:sz w:val="24"/>
+          <w:szCs w:val="28"/>
+        </w:rPr>
+        <w:t>Scene</w:t>
+      </w:r>
+    </w:p>
+    <w:p>
+      <w:pPr>
+        <w:rPr>
+          <w:rFonts w:ascii="Arial" w:hAnsi="Arial" w:cs="Arial"/>
+          <w:sz w:val="24"/>
+          <w:szCs w:val="28"/>
+        </w:rPr>
+      </w:pPr>
       <w:proofErr w:type="spellStart"/>
       <w:r>
         <w:rPr>
           <w:rFonts w:ascii="Arial" w:hAnsi="Arial" w:cs="Arial"/>
-          <w:b/>
-          <w:sz w:val="24"/>
-          <w:szCs w:val="28"/>
-        </w:rPr>
-        <w:t>DataRow</w:t>
+          <w:sz w:val="24"/>
+          <w:szCs w:val="28"/>
+        </w:rPr>
+        <w:t>timeLength</w:t>
       </w:r>
       <w:proofErr w:type="spellEnd"/>
     </w:p>
@@ -528,33 +853,65 @@
           <w:szCs w:val="28"/>
         </w:rPr>
       </w:pPr>
-    </w:p>
-    <w:p>
-      <w:pPr>
-        <w:rPr>
-          <w:rFonts w:ascii="Arial" w:hAnsi="Arial" w:cs="Arial"/>
-          <w:sz w:val="24"/>
-          <w:szCs w:val="28"/>
-        </w:rPr>
-      </w:pPr>
-    </w:p>
-    <w:p>
-      <w:pPr>
-        <w:rPr>
-          <w:rFonts w:ascii="Arial" w:hAnsi="Arial" w:cs="Arial"/>
-          <w:b/>
-          <w:sz w:val="24"/>
-          <w:szCs w:val="28"/>
-        </w:rPr>
-      </w:pPr>
-      <w:r>
-        <w:rPr>
-          <w:rFonts w:ascii="Arial" w:hAnsi="Arial" w:cs="Arial"/>
-          <w:b/>
-          <w:sz w:val="24"/>
-          <w:szCs w:val="28"/>
-        </w:rPr>
-        <w:t>Join</w:t>
+      <w:r>
+        <w:rPr>
+          <w:rFonts w:ascii="Arial" w:hAnsi="Arial" w:cs="Arial"/>
+          <w:sz w:val="24"/>
+          <w:szCs w:val="28"/>
+        </w:rPr>
+        <w:t>s:setName</w:t>
+      </w:r>
+    </w:p>
+    <w:p>
+      <w:pPr>
+        <w:rPr>
+          <w:rFonts w:ascii="Arial" w:hAnsi="Arial" w:cs="Arial"/>
+          <w:sz w:val="24"/>
+          <w:szCs w:val="28"/>
+        </w:rPr>
+      </w:pPr>
+      <w:r>
+        <w:rPr>
+          <w:rFonts w:ascii="Arial" w:hAnsi="Arial" w:cs="Arial"/>
+          <w:sz w:val="24"/>
+          <w:szCs w:val="28"/>
+        </w:rPr>
+        <w:t>p:pieceName</w:t>
+      </w:r>
+    </w:p>
+    <w:p>
+      <w:pPr>
+        <w:rPr>
+          <w:rFonts w:ascii="Arial" w:hAnsi="Arial" w:cs="Arial"/>
+          <w:sz w:val="24"/>
+          <w:szCs w:val="28"/>
+        </w:rPr>
+      </w:pPr>
+      <w:r>
+        <w:rPr>
+          <w:rFonts w:ascii="Arial" w:hAnsi="Arial" w:cs="Arial"/>
+          <w:sz w:val="24"/>
+          <w:szCs w:val="28"/>
+        </w:rPr>
+        <w:t>(Repeat two above as necessary)</w:t>
+      </w:r>
+    </w:p>
+    <w:p>
+      <w:pPr>
+        <w:rPr>
+          <w:rFonts w:ascii="Arial" w:hAnsi="Arial" w:cs="Arial"/>
+          <w:sz w:val="24"/>
+          <w:szCs w:val="28"/>
+        </w:rPr>
+      </w:pPr>
+      <w:r>
+        <w:rPr>
+          <w:rFonts w:ascii="Arial" w:hAnsi="Arial" w:cs="Arial"/>
+          <w:sz w:val="24"/>
+          <w:szCs w:val="28"/>
+        </w:rPr>
+        <w:lastRenderedPageBreak/>
+        <w:t>Originals</w:t>
       </w:r>
     </w:p>
     <w:p>
@@ -572,197 +929,17 @@
           <w:sz w:val="24"/>
           <w:szCs w:val="28"/>
         </w:rPr>
-        <w:t>rFrom:rTo:tFrom:tTo;pointX,pointXR,pointY,pointYD</w:t>
+        <w:t>X;y;</w:t>
+      </w:r>
+      <w:r>
+        <w:rPr>
+          <w:rFonts w:ascii="Arial" w:hAnsi="Arial" w:cs="Arial"/>
+          <w:sz w:val="24"/>
+          <w:szCs w:val="28"/>
+        </w:rPr>
+        <w:t>r;t;s;sm</w:t>
       </w:r>
       <w:proofErr w:type="spellEnd"/>
-    </w:p>
-    <w:p>
-      <w:pPr>
-        <w:rPr>
-          <w:rFonts w:ascii="Arial" w:hAnsi="Arial" w:cs="Arial"/>
-          <w:sz w:val="24"/>
-          <w:szCs w:val="28"/>
-        </w:rPr>
-      </w:pPr>
-      <w:r>
-        <w:rPr>
-          <w:rFonts w:ascii="Arial" w:hAnsi="Arial" w:cs="Arial"/>
-          <w:sz w:val="24"/>
-          <w:szCs w:val="28"/>
-        </w:rPr>
-        <w:t>(Repeat for all angles)</w:t>
-      </w:r>
-    </w:p>
-    <w:p>
-      <w:pPr>
-        <w:rPr>
-          <w:rFonts w:ascii="Arial" w:hAnsi="Arial" w:cs="Arial"/>
-          <w:sz w:val="24"/>
-          <w:szCs w:val="28"/>
-        </w:rPr>
-      </w:pPr>
-    </w:p>
-    <w:p>
-      <w:pPr>
-        <w:rPr>
-          <w:rFonts w:ascii="Arial" w:hAnsi="Arial" w:cs="Arial"/>
-          <w:b/>
-          <w:sz w:val="24"/>
-          <w:szCs w:val="28"/>
-        </w:rPr>
-      </w:pPr>
-      <w:r>
-        <w:rPr>
-          <w:rFonts w:ascii="Arial" w:hAnsi="Arial" w:cs="Arial"/>
-          <w:b/>
-          <w:sz w:val="24"/>
-          <w:szCs w:val="28"/>
-        </w:rPr>
-        <w:t>Set</w:t>
-      </w:r>
-    </w:p>
-    <w:p>
-      <w:pPr>
-        <w:rPr>
-          <w:rFonts w:ascii="Arial" w:hAnsi="Arial" w:cs="Arial"/>
-          <w:b/>
-          <w:sz w:val="24"/>
-          <w:szCs w:val="28"/>
-        </w:rPr>
-      </w:pPr>
-    </w:p>
-    <w:p>
-      <w:pPr>
-        <w:rPr>
-          <w:rFonts w:ascii="Arial" w:hAnsi="Arial" w:cs="Arial"/>
-          <w:b/>
-          <w:sz w:val="24"/>
-          <w:szCs w:val="28"/>
-        </w:rPr>
-      </w:pPr>
-      <w:r>
-        <w:rPr>
-          <w:rFonts w:ascii="Arial" w:hAnsi="Arial" w:cs="Arial"/>
-          <w:b/>
-          <w:sz w:val="24"/>
-          <w:szCs w:val="28"/>
-        </w:rPr>
-        <w:t>Scene</w:t>
-      </w:r>
-    </w:p>
-    <w:p>
-      <w:pPr>
-        <w:rPr>
-          <w:rFonts w:ascii="Arial" w:hAnsi="Arial" w:cs="Arial"/>
-          <w:sz w:val="24"/>
-          <w:szCs w:val="28"/>
-        </w:rPr>
-      </w:pPr>
-      <w:proofErr w:type="spellStart"/>
-      <w:r>
-        <w:rPr>
-          <w:rFonts w:ascii="Arial" w:hAnsi="Arial" w:cs="Arial"/>
-          <w:sz w:val="24"/>
-          <w:szCs w:val="28"/>
-        </w:rPr>
-        <w:t>timeLength</w:t>
-      </w:r>
-      <w:proofErr w:type="spellEnd"/>
-    </w:p>
-    <w:p>
-      <w:pPr>
-        <w:rPr>
-          <w:rFonts w:ascii="Arial" w:hAnsi="Arial" w:cs="Arial"/>
-          <w:sz w:val="24"/>
-          <w:szCs w:val="28"/>
-        </w:rPr>
-      </w:pPr>
-      <w:r>
-        <w:rPr>
-          <w:rFonts w:ascii="Arial" w:hAnsi="Arial" w:cs="Arial"/>
-          <w:sz w:val="24"/>
-          <w:szCs w:val="28"/>
-        </w:rPr>
-        <w:t>s:setName</w:t>
-      </w:r>
-    </w:p>
-    <w:p>
-      <w:pPr>
-        <w:rPr>
-          <w:rFonts w:ascii="Arial" w:hAnsi="Arial" w:cs="Arial"/>
-          <w:sz w:val="24"/>
-          <w:szCs w:val="28"/>
-        </w:rPr>
-      </w:pPr>
-      <w:r>
-        <w:rPr>
-          <w:rFonts w:ascii="Arial" w:hAnsi="Arial" w:cs="Arial"/>
-          <w:sz w:val="24"/>
-          <w:szCs w:val="28"/>
-        </w:rPr>
-        <w:t>p:pieceName</w:t>
-      </w:r>
-    </w:p>
-    <w:p>
-      <w:pPr>
-        <w:rPr>
-          <w:rFonts w:ascii="Arial" w:hAnsi="Arial" w:cs="Arial"/>
-          <w:sz w:val="24"/>
-          <w:szCs w:val="28"/>
-        </w:rPr>
-      </w:pPr>
-      <w:r>
-        <w:rPr>
-          <w:rFonts w:ascii="Arial" w:hAnsi="Arial" w:cs="Arial"/>
-          <w:sz w:val="24"/>
-          <w:szCs w:val="28"/>
-        </w:rPr>
-        <w:t>(Repeat two above as necessary)</w:t>
-      </w:r>
-    </w:p>
-    <w:p>
-      <w:pPr>
-        <w:rPr>
-          <w:rFonts w:ascii="Arial" w:hAnsi="Arial" w:cs="Arial"/>
-          <w:sz w:val="24"/>
-          <w:szCs w:val="28"/>
-        </w:rPr>
-      </w:pPr>
-      <w:r>
-        <w:rPr>
-          <w:rFonts w:ascii="Arial" w:hAnsi="Arial" w:cs="Arial"/>
-          <w:sz w:val="24"/>
-          <w:szCs w:val="28"/>
-        </w:rPr>
-        <w:t>Originals</w:t>
-      </w:r>
-    </w:p>
-    <w:p>
-      <w:pPr>
-        <w:rPr>
-          <w:rFonts w:ascii="Arial" w:hAnsi="Arial" w:cs="Arial"/>
-          <w:sz w:val="24"/>
-          <w:szCs w:val="28"/>
-        </w:rPr>
-      </w:pPr>
-      <w:proofErr w:type="spellStart"/>
-      <w:r>
-        <w:rPr>
-          <w:rFonts w:ascii="Arial" w:hAnsi="Arial" w:cs="Arial"/>
-          <w:sz w:val="24"/>
-          <w:szCs w:val="28"/>
-        </w:rPr>
-        <w:t>X;y;</w:t>
-      </w:r>
-      <w:r>
-        <w:rPr>
-          <w:rFonts w:ascii="Arial" w:hAnsi="Arial" w:cs="Arial"/>
-          <w:sz w:val="24"/>
-          <w:szCs w:val="28"/>
-        </w:rPr>
-        <w:t>r;t;s;sm</w:t>
-      </w:r>
-      <w:proofErr w:type="spellEnd"/>
       <w:r>
         <w:rPr>
           <w:rFonts w:ascii="Arial" w:hAnsi="Arial" w:cs="Arial"/>
@@ -786,7 +963,6 @@
           <w:sz w:val="24"/>
           <w:szCs w:val="28"/>
         </w:rPr>
-        <w:lastRenderedPageBreak/>
         <w:t>(Repeat above in matching order to pieces, noting that a set is made up of individual pieces)</w:t>
       </w:r>
     </w:p>

</xml_diff>

<commit_message>
Settings saved and working and minor cleaning
</commit_message>
<xml_diff>
--- a/Optimator File Formats.docx
+++ b/Optimator File Formats.docx
@@ -727,6 +727,7 @@
           <w:szCs w:val="28"/>
         </w:rPr>
       </w:pPr>
+      <w:proofErr w:type="spellStart"/>
       <w:r>
         <w:rPr>
           <w:rFonts w:ascii="Arial" w:hAnsi="Arial" w:cs="Arial"/>
@@ -735,173 +736,236 @@
         </w:rPr>
         <w:t>Scene;X.Y.Z</w:t>
       </w:r>
+      <w:proofErr w:type="spellEnd"/>
+    </w:p>
+    <w:p>
+      <w:pPr>
+        <w:rPr>
+          <w:rFonts w:ascii="Arial" w:hAnsi="Arial" w:cs="Arial"/>
+          <w:sz w:val="24"/>
+          <w:szCs w:val="28"/>
+        </w:rPr>
+      </w:pPr>
+      <w:proofErr w:type="spellStart"/>
+      <w:r>
+        <w:rPr>
+          <w:rFonts w:ascii="Arial" w:hAnsi="Arial" w:cs="Arial"/>
+          <w:sz w:val="24"/>
+          <w:szCs w:val="28"/>
+        </w:rPr>
+        <w:t>timeLength</w:t>
+      </w:r>
+      <w:proofErr w:type="spellEnd"/>
+    </w:p>
+    <w:p>
+      <w:pPr>
+        <w:rPr>
+          <w:rFonts w:ascii="Arial" w:hAnsi="Arial" w:cs="Arial"/>
+          <w:sz w:val="24"/>
+          <w:szCs w:val="28"/>
+        </w:rPr>
+      </w:pPr>
+      <w:r>
+        <w:rPr>
+          <w:rFonts w:ascii="Arial" w:hAnsi="Arial" w:cs="Arial"/>
+          <w:sz w:val="24"/>
+          <w:szCs w:val="28"/>
+        </w:rPr>
+        <w:t>s:setName</w:t>
+      </w:r>
+    </w:p>
+    <w:p>
+      <w:pPr>
+        <w:rPr>
+          <w:rFonts w:ascii="Arial" w:hAnsi="Arial" w:cs="Arial"/>
+          <w:sz w:val="24"/>
+          <w:szCs w:val="28"/>
+        </w:rPr>
+      </w:pPr>
+      <w:r>
+        <w:rPr>
+          <w:rFonts w:ascii="Arial" w:hAnsi="Arial" w:cs="Arial"/>
+          <w:sz w:val="24"/>
+          <w:szCs w:val="28"/>
+        </w:rPr>
+        <w:t>p:pieceName</w:t>
+      </w:r>
+    </w:p>
+    <w:p>
+      <w:pPr>
+        <w:rPr>
+          <w:rFonts w:ascii="Arial" w:hAnsi="Arial" w:cs="Arial"/>
+          <w:sz w:val="24"/>
+          <w:szCs w:val="28"/>
+        </w:rPr>
+      </w:pPr>
+      <w:r>
+        <w:rPr>
+          <w:rFonts w:ascii="Arial" w:hAnsi="Arial" w:cs="Arial"/>
+          <w:sz w:val="24"/>
+          <w:szCs w:val="28"/>
+        </w:rPr>
+        <w:lastRenderedPageBreak/>
+        <w:t>(Repeat two above as necessary)</w:t>
+      </w:r>
+    </w:p>
+    <w:p>
+      <w:pPr>
+        <w:rPr>
+          <w:rFonts w:ascii="Arial" w:hAnsi="Arial" w:cs="Arial"/>
+          <w:sz w:val="24"/>
+          <w:szCs w:val="28"/>
+        </w:rPr>
+      </w:pPr>
+      <w:r>
+        <w:rPr>
+          <w:rFonts w:ascii="Arial" w:hAnsi="Arial" w:cs="Arial"/>
+          <w:sz w:val="24"/>
+          <w:szCs w:val="28"/>
+        </w:rPr>
+        <w:t>Originals</w:t>
+      </w:r>
+    </w:p>
+    <w:p>
+      <w:pPr>
+        <w:rPr>
+          <w:rFonts w:ascii="Arial" w:hAnsi="Arial" w:cs="Arial"/>
+          <w:sz w:val="24"/>
+          <w:szCs w:val="28"/>
+        </w:rPr>
+      </w:pPr>
+      <w:proofErr w:type="spellStart"/>
+      <w:r>
+        <w:rPr>
+          <w:rFonts w:ascii="Arial" w:hAnsi="Arial" w:cs="Arial"/>
+          <w:sz w:val="24"/>
+          <w:szCs w:val="28"/>
+        </w:rPr>
+        <w:t>X;y;</w:t>
+      </w:r>
+      <w:r>
+        <w:rPr>
+          <w:rFonts w:ascii="Arial" w:hAnsi="Arial" w:cs="Arial"/>
+          <w:sz w:val="24"/>
+          <w:szCs w:val="28"/>
+        </w:rPr>
+        <w:t>r;t;s;sm</w:t>
+      </w:r>
+      <w:proofErr w:type="spellEnd"/>
+    </w:p>
+    <w:p>
+      <w:pPr>
+        <w:rPr>
+          <w:rFonts w:ascii="Arial" w:hAnsi="Arial" w:cs="Arial"/>
+          <w:sz w:val="24"/>
+          <w:szCs w:val="28"/>
+        </w:rPr>
+      </w:pPr>
+      <w:r>
+        <w:rPr>
+          <w:rFonts w:ascii="Arial" w:hAnsi="Arial" w:cs="Arial"/>
+          <w:sz w:val="24"/>
+          <w:szCs w:val="28"/>
+        </w:rPr>
+        <w:t>(Repeat above in matching order to pieces, noting that a set is made up of individual pieces)</w:t>
+      </w:r>
+    </w:p>
+    <w:p>
+      <w:pPr>
+        <w:rPr>
+          <w:rFonts w:ascii="Arial" w:hAnsi="Arial" w:cs="Arial"/>
+          <w:sz w:val="24"/>
+          <w:szCs w:val="28"/>
+        </w:rPr>
+      </w:pPr>
+      <w:r>
+        <w:rPr>
+          <w:rFonts w:ascii="Arial" w:hAnsi="Arial" w:cs="Arial"/>
+          <w:sz w:val="24"/>
+          <w:szCs w:val="28"/>
+        </w:rPr>
+        <w:t>Start time; action code; affected piece index; change size; change duration</w:t>
+      </w:r>
+    </w:p>
+    <w:p>
+      <w:pPr>
+        <w:rPr>
+          <w:rFonts w:ascii="Arial" w:hAnsi="Arial" w:cs="Arial"/>
+          <w:sz w:val="24"/>
+          <w:szCs w:val="28"/>
+        </w:rPr>
+      </w:pPr>
+      <w:r>
+        <w:rPr>
+          <w:rFonts w:ascii="Arial" w:hAnsi="Arial" w:cs="Arial"/>
+          <w:sz w:val="24"/>
+          <w:szCs w:val="28"/>
+        </w:rPr>
+        <w:t>(Repeat for all changes)</w:t>
+      </w:r>
+    </w:p>
+    <w:p>
+      <w:pPr>
+        <w:rPr>
+          <w:rFonts w:ascii="Arial" w:hAnsi="Arial" w:cs="Arial"/>
+          <w:sz w:val="24"/>
+          <w:szCs w:val="28"/>
+        </w:rPr>
+      </w:pPr>
+    </w:p>
+    <w:p>
+      <w:pPr>
+        <w:rPr>
+          <w:rFonts w:ascii="Arial" w:hAnsi="Arial" w:cs="Arial"/>
+          <w:b/>
+          <w:sz w:val="24"/>
+          <w:szCs w:val="28"/>
+        </w:rPr>
+      </w:pPr>
+      <w:r>
+        <w:rPr>
+          <w:rFonts w:ascii="Arial" w:hAnsi="Arial" w:cs="Arial"/>
+          <w:b/>
+          <w:sz w:val="24"/>
+          <w:szCs w:val="28"/>
+        </w:rPr>
+        <w:t>Settings</w:t>
+      </w:r>
+    </w:p>
+    <w:p>
+      <w:pPr>
+        <w:rPr>
+          <w:rFonts w:ascii="Arial" w:hAnsi="Arial" w:cs="Arial"/>
+          <w:sz w:val="24"/>
+          <w:szCs w:val="28"/>
+        </w:rPr>
+      </w:pPr>
       <w:bookmarkStart w:id="0" w:name="_GoBack"/>
       <w:bookmarkEnd w:id="0"/>
-    </w:p>
-    <w:p>
-      <w:pPr>
-        <w:rPr>
-          <w:rFonts w:ascii="Arial" w:hAnsi="Arial" w:cs="Arial"/>
-          <w:sz w:val="24"/>
-          <w:szCs w:val="28"/>
-        </w:rPr>
-      </w:pPr>
-      <w:proofErr w:type="spellStart"/>
-      <w:r>
-        <w:rPr>
-          <w:rFonts w:ascii="Arial" w:hAnsi="Arial" w:cs="Arial"/>
-          <w:sz w:val="24"/>
-          <w:szCs w:val="28"/>
-        </w:rPr>
-        <w:t>timeLength</w:t>
-      </w:r>
-      <w:proofErr w:type="spellEnd"/>
-    </w:p>
-    <w:p>
-      <w:pPr>
-        <w:rPr>
-          <w:rFonts w:ascii="Arial" w:hAnsi="Arial" w:cs="Arial"/>
-          <w:sz w:val="24"/>
-          <w:szCs w:val="28"/>
-        </w:rPr>
-      </w:pPr>
-      <w:r>
-        <w:rPr>
-          <w:rFonts w:ascii="Arial" w:hAnsi="Arial" w:cs="Arial"/>
-          <w:sz w:val="24"/>
-          <w:szCs w:val="28"/>
-        </w:rPr>
-        <w:t>s:setName</w:t>
-      </w:r>
-    </w:p>
-    <w:p>
-      <w:pPr>
-        <w:rPr>
-          <w:rFonts w:ascii="Arial" w:hAnsi="Arial" w:cs="Arial"/>
-          <w:sz w:val="24"/>
-          <w:szCs w:val="28"/>
-        </w:rPr>
-      </w:pPr>
-      <w:r>
-        <w:rPr>
-          <w:rFonts w:ascii="Arial" w:hAnsi="Arial" w:cs="Arial"/>
-          <w:sz w:val="24"/>
-          <w:szCs w:val="28"/>
-        </w:rPr>
-        <w:t>p:pieceName</w:t>
-      </w:r>
-    </w:p>
-    <w:p>
-      <w:pPr>
-        <w:rPr>
-          <w:rFonts w:ascii="Arial" w:hAnsi="Arial" w:cs="Arial"/>
-          <w:sz w:val="24"/>
-          <w:szCs w:val="28"/>
-        </w:rPr>
-      </w:pPr>
-      <w:r>
-        <w:rPr>
-          <w:rFonts w:ascii="Arial" w:hAnsi="Arial" w:cs="Arial"/>
-          <w:sz w:val="24"/>
-          <w:szCs w:val="28"/>
-        </w:rPr>
-        <w:lastRenderedPageBreak/>
-        <w:t>(Repeat two above as necessary)</w:t>
-      </w:r>
-    </w:p>
-    <w:p>
-      <w:pPr>
-        <w:rPr>
-          <w:rFonts w:ascii="Arial" w:hAnsi="Arial" w:cs="Arial"/>
-          <w:sz w:val="24"/>
-          <w:szCs w:val="28"/>
-        </w:rPr>
-      </w:pPr>
-      <w:r>
-        <w:rPr>
-          <w:rFonts w:ascii="Arial" w:hAnsi="Arial" w:cs="Arial"/>
-          <w:sz w:val="24"/>
-          <w:szCs w:val="28"/>
-        </w:rPr>
-        <w:t>Originals</w:t>
-      </w:r>
-    </w:p>
-    <w:p>
-      <w:pPr>
-        <w:rPr>
-          <w:rFonts w:ascii="Arial" w:hAnsi="Arial" w:cs="Arial"/>
-          <w:sz w:val="24"/>
-          <w:szCs w:val="28"/>
-        </w:rPr>
-      </w:pPr>
-      <w:proofErr w:type="spellStart"/>
-      <w:r>
-        <w:rPr>
-          <w:rFonts w:ascii="Arial" w:hAnsi="Arial" w:cs="Arial"/>
-          <w:sz w:val="24"/>
-          <w:szCs w:val="28"/>
-        </w:rPr>
-        <w:t>X;y;</w:t>
-      </w:r>
-      <w:r>
-        <w:rPr>
-          <w:rFonts w:ascii="Arial" w:hAnsi="Arial" w:cs="Arial"/>
-          <w:sz w:val="24"/>
-          <w:szCs w:val="28"/>
-        </w:rPr>
-        <w:t>r;t;s;sm</w:t>
-      </w:r>
-      <w:proofErr w:type="spellEnd"/>
-    </w:p>
-    <w:p>
-      <w:pPr>
-        <w:rPr>
-          <w:rFonts w:ascii="Arial" w:hAnsi="Arial" w:cs="Arial"/>
-          <w:sz w:val="24"/>
-          <w:szCs w:val="28"/>
-        </w:rPr>
-      </w:pPr>
-      <w:r>
-        <w:rPr>
-          <w:rFonts w:ascii="Arial" w:hAnsi="Arial" w:cs="Arial"/>
-          <w:sz w:val="24"/>
-          <w:szCs w:val="28"/>
-        </w:rPr>
-        <w:t>(Repeat above in matching order to pieces, noting that a set is made up of individual pieces)</w:t>
-      </w:r>
-    </w:p>
-    <w:p>
-      <w:pPr>
-        <w:rPr>
-          <w:rFonts w:ascii="Arial" w:hAnsi="Arial" w:cs="Arial"/>
-          <w:sz w:val="24"/>
-          <w:szCs w:val="28"/>
-        </w:rPr>
-      </w:pPr>
-      <w:r>
-        <w:rPr>
-          <w:rFonts w:ascii="Arial" w:hAnsi="Arial" w:cs="Arial"/>
-          <w:sz w:val="24"/>
-          <w:szCs w:val="28"/>
-        </w:rPr>
-        <w:t>Start time; action code; affected piece index; change size; change duration</w:t>
-      </w:r>
-    </w:p>
-    <w:p>
-      <w:pPr>
-        <w:rPr>
-          <w:rFonts w:ascii="Arial" w:hAnsi="Arial" w:cs="Arial"/>
-          <w:sz w:val="24"/>
-          <w:szCs w:val="28"/>
-        </w:rPr>
-      </w:pPr>
-      <w:r>
-        <w:rPr>
-          <w:rFonts w:ascii="Arial" w:hAnsi="Arial" w:cs="Arial"/>
-          <w:sz w:val="24"/>
-          <w:szCs w:val="28"/>
-        </w:rPr>
-        <w:t>(Repeat for all changes)</w:t>
+      <w:r>
+        <w:rPr>
+          <w:rFonts w:ascii="Arial" w:hAnsi="Arial" w:cs="Arial"/>
+          <w:sz w:val="24"/>
+          <w:szCs w:val="28"/>
+        </w:rPr>
+        <w:t>X.Y.Z</w:t>
+      </w:r>
+    </w:p>
+    <w:p>
+      <w:pPr>
+        <w:rPr>
+          <w:rFonts w:ascii="Arial" w:hAnsi="Arial" w:cs="Arial"/>
+          <w:sz w:val="24"/>
+          <w:szCs w:val="28"/>
+        </w:rPr>
+      </w:pPr>
+      <w:r>
+        <w:rPr>
+          <w:rFonts w:ascii="Arial" w:hAnsi="Arial" w:cs="Arial"/>
+          <w:sz w:val="24"/>
+          <w:szCs w:val="28"/>
+        </w:rPr>
+        <w:t>BG Colour</w:t>
       </w:r>
     </w:p>
     <w:sectPr>

</xml_diff>

<commit_message>
Updating everything- changing sets back to double-point reference, added State class to record xyrtssm
</commit_message>
<xml_diff>
--- a/Optimator File Formats.docx
+++ b/Optimator File Formats.docx
@@ -479,266 +479,259 @@
           <w:szCs w:val="28"/>
         </w:rPr>
       </w:pPr>
-      <w:proofErr w:type="spellStart"/>
-      <w:r>
-        <w:rPr>
-          <w:rFonts w:ascii="Arial" w:hAnsi="Arial" w:cs="Arial"/>
-          <w:sz w:val="24"/>
-          <w:szCs w:val="28"/>
-        </w:rPr>
-        <w:t>Set;X.Y.Z</w:t>
-      </w:r>
-      <w:proofErr w:type="spellEnd"/>
-    </w:p>
-    <w:p>
-      <w:pPr>
-        <w:rPr>
-          <w:rFonts w:ascii="Arial" w:hAnsi="Arial" w:cs="Arial"/>
-          <w:sz w:val="24"/>
-          <w:szCs w:val="28"/>
-        </w:rPr>
-      </w:pPr>
-      <w:proofErr w:type="spellStart"/>
-      <w:r>
-        <w:rPr>
-          <w:rFonts w:ascii="Arial" w:hAnsi="Arial" w:cs="Arial"/>
-          <w:sz w:val="24"/>
-          <w:szCs w:val="28"/>
-        </w:rPr>
-        <w:t>pieceName;x:y:r:t:s:sm</w:t>
-      </w:r>
-      <w:proofErr w:type="spellEnd"/>
-      <w:r>
-        <w:rPr>
-          <w:rFonts w:ascii="Arial" w:hAnsi="Arial" w:cs="Arial"/>
-          <w:sz w:val="24"/>
-          <w:szCs w:val="28"/>
-        </w:rPr>
-        <w:t xml:space="preserve"> </w:t>
-      </w:r>
-      <w:r>
-        <w:rPr>
-          <w:rFonts w:ascii="Arial" w:hAnsi="Arial" w:cs="Arial"/>
-          <w:sz w:val="24"/>
-          <w:szCs w:val="28"/>
-        </w:rPr>
-        <w:tab/>
-      </w:r>
-      <w:r>
-        <w:rPr>
-          <w:rFonts w:ascii="Arial" w:hAnsi="Arial" w:cs="Arial"/>
-          <w:sz w:val="24"/>
-          <w:szCs w:val="28"/>
-        </w:rPr>
-        <w:tab/>
-      </w:r>
-      <w:r>
-        <w:rPr>
-          <w:rFonts w:ascii="Arial" w:hAnsi="Arial" w:cs="Arial"/>
-          <w:sz w:val="24"/>
-          <w:szCs w:val="28"/>
-        </w:rPr>
-        <w:tab/>
-      </w:r>
-      <w:r>
-        <w:rPr>
-          <w:rFonts w:ascii="Arial" w:hAnsi="Arial" w:cs="Arial"/>
-          <w:sz w:val="24"/>
-          <w:szCs w:val="28"/>
-        </w:rPr>
-        <w:t>(Base Piece</w:t>
-      </w:r>
-      <w:r>
-        <w:rPr>
-          <w:rFonts w:ascii="Arial" w:hAnsi="Arial" w:cs="Arial"/>
-          <w:sz w:val="24"/>
-          <w:szCs w:val="28"/>
-        </w:rPr>
-        <w:t>, may go below</w:t>
-      </w:r>
-      <w:r>
-        <w:rPr>
-          <w:rFonts w:ascii="Arial" w:hAnsi="Arial" w:cs="Arial"/>
-          <w:sz w:val="24"/>
-          <w:szCs w:val="28"/>
-        </w:rPr>
-        <w:t>)</w:t>
-      </w:r>
-    </w:p>
-    <w:p>
-      <w:pPr>
-        <w:rPr>
-          <w:rFonts w:ascii="Arial" w:hAnsi="Arial" w:cs="Arial"/>
-          <w:sz w:val="24"/>
-          <w:szCs w:val="28"/>
-        </w:rPr>
-      </w:pPr>
-      <w:r>
-        <w:rPr>
-          <w:rFonts w:ascii="Arial" w:hAnsi="Arial" w:cs="Arial"/>
-          <w:sz w:val="24"/>
-          <w:szCs w:val="28"/>
-        </w:rPr>
-        <w:t>pieceName;x:y:r:t:s:sm;</w:t>
-      </w:r>
-      <w:r>
-        <w:rPr>
-          <w:rFonts w:ascii="Arial" w:hAnsi="Arial" w:cs="Arial"/>
-          <w:sz w:val="24"/>
-          <w:szCs w:val="28"/>
-        </w:rPr>
-        <w:t>baseIndex;</w:t>
-      </w:r>
-      <w:r>
-        <w:rPr>
-          <w:rFonts w:ascii="Arial" w:hAnsi="Arial" w:cs="Arial"/>
-          <w:sz w:val="24"/>
-          <w:szCs w:val="28"/>
-        </w:rPr>
-        <w:t>join</w:t>
-      </w:r>
-      <w:r>
-        <w:rPr>
-          <w:rFonts w:ascii="Arial" w:hAnsi="Arial" w:cs="Arial"/>
-          <w:sz w:val="24"/>
-          <w:szCs w:val="28"/>
-        </w:rPr>
-        <w:t>X:</w:t>
-      </w:r>
-      <w:r>
-        <w:rPr>
-          <w:rFonts w:ascii="Arial" w:hAnsi="Arial" w:cs="Arial"/>
-          <w:sz w:val="24"/>
-          <w:szCs w:val="28"/>
-        </w:rPr>
-        <w:t>join</w:t>
-      </w:r>
-      <w:r>
-        <w:rPr>
-          <w:rFonts w:ascii="Arial" w:hAnsi="Arial" w:cs="Arial"/>
-          <w:sz w:val="24"/>
-          <w:szCs w:val="28"/>
-        </w:rPr>
-        <w:t>Y:</w:t>
-      </w:r>
-      <w:r>
-        <w:rPr>
-          <w:rFonts w:ascii="Arial" w:hAnsi="Arial" w:cs="Arial"/>
-          <w:sz w:val="24"/>
-          <w:szCs w:val="28"/>
-        </w:rPr>
-        <w:t>join</w:t>
-      </w:r>
-      <w:r>
-        <w:rPr>
-          <w:rFonts w:ascii="Arial" w:hAnsi="Arial" w:cs="Arial"/>
-          <w:sz w:val="24"/>
-          <w:szCs w:val="28"/>
-        </w:rPr>
-        <w:t>XR:</w:t>
-      </w:r>
-      <w:r>
-        <w:rPr>
-          <w:rFonts w:ascii="Arial" w:hAnsi="Arial" w:cs="Arial"/>
-          <w:sz w:val="24"/>
-          <w:szCs w:val="28"/>
-        </w:rPr>
-        <w:t>join</w:t>
-      </w:r>
-      <w:r>
-        <w:rPr>
-          <w:rFonts w:ascii="Arial" w:hAnsi="Arial" w:cs="Arial"/>
-          <w:sz w:val="24"/>
-          <w:szCs w:val="28"/>
-        </w:rPr>
-        <w:t>YD;</w:t>
-      </w:r>
-      <w:r>
-        <w:rPr>
-          <w:rFonts w:ascii="Arial" w:hAnsi="Arial" w:cs="Arial"/>
-          <w:sz w:val="24"/>
-          <w:szCs w:val="28"/>
-        </w:rPr>
-        <w:t>flipangle(-1 false)</w:t>
-      </w:r>
-      <w:r>
-        <w:rPr>
-          <w:rFonts w:ascii="Arial" w:hAnsi="Arial" w:cs="Arial"/>
-          <w:sz w:val="24"/>
-          <w:szCs w:val="28"/>
-        </w:rPr>
-        <w:t>;</w:t>
-      </w:r>
-      <w:proofErr w:type="spellStart"/>
-      <w:r>
-        <w:rPr>
-          <w:rFonts w:ascii="Arial" w:hAnsi="Arial" w:cs="Arial"/>
-          <w:sz w:val="24"/>
-          <w:szCs w:val="28"/>
-        </w:rPr>
-        <w:t>indexSwitch</w:t>
-      </w:r>
-      <w:proofErr w:type="spellEnd"/>
-      <w:r>
-        <w:rPr>
-          <w:rFonts w:ascii="Arial" w:hAnsi="Arial" w:cs="Arial"/>
-          <w:sz w:val="24"/>
-          <w:szCs w:val="28"/>
-        </w:rPr>
-        <w:t>(</w:t>
-      </w:r>
-      <w:r>
-        <w:rPr>
-          <w:rFonts w:ascii="Arial" w:hAnsi="Arial" w:cs="Arial"/>
-          <w:sz w:val="24"/>
-          <w:szCs w:val="28"/>
-        </w:rPr>
-        <w:t xml:space="preserve">0 if </w:t>
-      </w:r>
-      <w:proofErr w:type="spellStart"/>
-      <w:r>
-        <w:rPr>
-          <w:rFonts w:ascii="Arial" w:hAnsi="Arial" w:cs="Arial"/>
-          <w:sz w:val="24"/>
-          <w:szCs w:val="28"/>
-        </w:rPr>
-        <w:t>flipangle</w:t>
-      </w:r>
-      <w:proofErr w:type="spellEnd"/>
-      <w:r>
-        <w:rPr>
-          <w:rFonts w:ascii="Arial" w:hAnsi="Arial" w:cs="Arial"/>
-          <w:sz w:val="24"/>
-          <w:szCs w:val="28"/>
-        </w:rPr>
-        <w:t xml:space="preserve"> -1</w:t>
-      </w:r>
-      <w:r>
-        <w:rPr>
-          <w:rFonts w:ascii="Arial" w:hAnsi="Arial" w:cs="Arial"/>
-          <w:sz w:val="24"/>
-          <w:szCs w:val="28"/>
-        </w:rPr>
-        <w:t xml:space="preserve">) </w:t>
-      </w:r>
-      <w:r>
-        <w:rPr>
-          <w:rFonts w:ascii="Arial" w:hAnsi="Arial" w:cs="Arial"/>
-          <w:sz w:val="24"/>
-          <w:szCs w:val="28"/>
-        </w:rPr>
-        <w:tab/>
-      </w:r>
-      <w:r>
-        <w:rPr>
-          <w:rFonts w:ascii="Arial" w:hAnsi="Arial" w:cs="Arial"/>
-          <w:sz w:val="24"/>
-          <w:szCs w:val="28"/>
-        </w:rPr>
-        <w:t>(All other pieces)</w:t>
-      </w:r>
       <w:bookmarkStart w:id="0" w:name="_GoBack"/>
       <w:bookmarkEnd w:id="0"/>
+      <w:proofErr w:type="spellStart"/>
+      <w:r>
+        <w:rPr>
+          <w:rFonts w:ascii="Arial" w:hAnsi="Arial" w:cs="Arial"/>
+          <w:sz w:val="24"/>
+          <w:szCs w:val="28"/>
+        </w:rPr>
+        <w:t>Set;X.Y.Z</w:t>
+      </w:r>
+      <w:proofErr w:type="spellEnd"/>
+    </w:p>
+    <w:p>
+      <w:pPr>
+        <w:rPr>
+          <w:rFonts w:ascii="Arial" w:hAnsi="Arial" w:cs="Arial"/>
+          <w:sz w:val="24"/>
+          <w:szCs w:val="28"/>
+        </w:rPr>
+      </w:pPr>
+      <w:proofErr w:type="spellStart"/>
+      <w:r>
+        <w:rPr>
+          <w:rFonts w:ascii="Arial" w:hAnsi="Arial" w:cs="Arial"/>
+          <w:sz w:val="24"/>
+          <w:szCs w:val="28"/>
+        </w:rPr>
+        <w:t>pieceName;x:y:r:t:s:sm</w:t>
+      </w:r>
+      <w:proofErr w:type="spellEnd"/>
+      <w:r>
+        <w:rPr>
+          <w:rFonts w:ascii="Arial" w:hAnsi="Arial" w:cs="Arial"/>
+          <w:sz w:val="24"/>
+          <w:szCs w:val="28"/>
+        </w:rPr>
+        <w:tab/>
+      </w:r>
+      <w:r>
+        <w:rPr>
+          <w:rFonts w:ascii="Arial" w:hAnsi="Arial" w:cs="Arial"/>
+          <w:sz w:val="24"/>
+          <w:szCs w:val="28"/>
+        </w:rPr>
+        <w:tab/>
+      </w:r>
+      <w:r>
+        <w:rPr>
+          <w:rFonts w:ascii="Arial" w:hAnsi="Arial" w:cs="Arial"/>
+          <w:sz w:val="24"/>
+          <w:szCs w:val="28"/>
+        </w:rPr>
+        <w:tab/>
+        <w:t>(Repeat for all pieces)</w:t>
+      </w:r>
+    </w:p>
+    <w:p>
+      <w:pPr>
+        <w:ind w:left="3600" w:hanging="3600"/>
+        <w:rPr>
+          <w:rFonts w:ascii="Arial" w:hAnsi="Arial" w:cs="Arial"/>
+          <w:sz w:val="24"/>
+          <w:szCs w:val="28"/>
+        </w:rPr>
+      </w:pPr>
+      <w:proofErr w:type="spellStart"/>
+      <w:r>
+        <w:rPr>
+          <w:rFonts w:ascii="Arial" w:hAnsi="Arial" w:cs="Arial"/>
+          <w:sz w:val="24"/>
+          <w:szCs w:val="28"/>
+        </w:rPr>
+        <w:t>pieceName;x:y:r:t:s:sm</w:t>
+      </w:r>
+      <w:r>
+        <w:rPr>
+          <w:rFonts w:ascii="Arial" w:hAnsi="Arial" w:cs="Arial"/>
+          <w:sz w:val="24"/>
+          <w:szCs w:val="28"/>
+        </w:rPr>
+        <w:t>;base</w:t>
+      </w:r>
+      <w:proofErr w:type="spellEnd"/>
+      <w:r>
+        <w:rPr>
+          <w:rFonts w:ascii="Arial" w:hAnsi="Arial" w:cs="Arial"/>
+          <w:sz w:val="24"/>
+          <w:szCs w:val="28"/>
+        </w:rPr>
+        <w:tab/>
+      </w:r>
+      <w:r>
+        <w:rPr>
+          <w:rFonts w:ascii="Arial" w:hAnsi="Arial" w:cs="Arial"/>
+          <w:sz w:val="24"/>
+          <w:szCs w:val="28"/>
+        </w:rPr>
+        <w:tab/>
+        <w:t>(For base piece, positioned among above where appropriate for depth)</w:t>
+      </w:r>
+    </w:p>
+    <w:p>
+      <w:pPr>
+        <w:rPr>
+          <w:rFonts w:ascii="Arial" w:hAnsi="Arial" w:cs="Arial"/>
+          <w:sz w:val="24"/>
+          <w:szCs w:val="28"/>
+        </w:rPr>
+      </w:pPr>
+      <w:r>
+        <w:rPr>
+          <w:rFonts w:ascii="Arial" w:hAnsi="Arial" w:cs="Arial"/>
+          <w:sz w:val="24"/>
+          <w:szCs w:val="28"/>
+        </w:rPr>
+        <w:t>Joins</w:t>
+      </w:r>
+    </w:p>
+    <w:p>
+      <w:pPr>
+        <w:rPr>
+          <w:rFonts w:ascii="Arial" w:hAnsi="Arial" w:cs="Arial"/>
+          <w:sz w:val="24"/>
+          <w:szCs w:val="28"/>
+        </w:rPr>
+      </w:pPr>
+      <w:proofErr w:type="spellStart"/>
+      <w:r>
+        <w:rPr>
+          <w:rFonts w:ascii="Arial" w:hAnsi="Arial" w:cs="Arial"/>
+          <w:sz w:val="24"/>
+          <w:szCs w:val="28"/>
+        </w:rPr>
+        <w:t>indexA;</w:t>
+      </w:r>
+      <w:r>
+        <w:rPr>
+          <w:rFonts w:ascii="Arial" w:hAnsi="Arial" w:cs="Arial"/>
+          <w:sz w:val="24"/>
+          <w:szCs w:val="28"/>
+        </w:rPr>
+        <w:t>indexB;</w:t>
+      </w:r>
+      <w:r>
+        <w:rPr>
+          <w:rFonts w:ascii="Arial" w:hAnsi="Arial" w:cs="Arial"/>
+          <w:sz w:val="24"/>
+          <w:szCs w:val="28"/>
+        </w:rPr>
+        <w:t>AX:AY:AXR:AYD;BX:BY:BXR:BYR</w:t>
+      </w:r>
+      <w:r>
+        <w:rPr>
+          <w:rFonts w:ascii="Arial" w:hAnsi="Arial" w:cs="Arial"/>
+          <w:sz w:val="24"/>
+          <w:szCs w:val="28"/>
+        </w:rPr>
+        <w:t>;flipAngle</w:t>
+      </w:r>
+      <w:proofErr w:type="spellEnd"/>
+      <w:r>
+        <w:rPr>
+          <w:rFonts w:ascii="Arial" w:hAnsi="Arial" w:cs="Arial"/>
+          <w:sz w:val="24"/>
+          <w:szCs w:val="28"/>
+        </w:rPr>
+        <w:t>(-1 false);</w:t>
+      </w:r>
+      <w:proofErr w:type="spellStart"/>
+      <w:r>
+        <w:rPr>
+          <w:rFonts w:ascii="Arial" w:hAnsi="Arial" w:cs="Arial"/>
+          <w:sz w:val="24"/>
+          <w:szCs w:val="28"/>
+        </w:rPr>
+        <w:t>indexSwitch</w:t>
+      </w:r>
+      <w:proofErr w:type="spellEnd"/>
+      <w:r>
+        <w:rPr>
+          <w:rFonts w:ascii="Arial" w:hAnsi="Arial" w:cs="Arial"/>
+          <w:sz w:val="24"/>
+          <w:szCs w:val="28"/>
+        </w:rPr>
+        <w:t xml:space="preserve">(0 if </w:t>
+      </w:r>
+      <w:proofErr w:type="spellStart"/>
+      <w:r>
+        <w:rPr>
+          <w:rFonts w:ascii="Arial" w:hAnsi="Arial" w:cs="Arial"/>
+          <w:sz w:val="24"/>
+          <w:szCs w:val="28"/>
+        </w:rPr>
+        <w:t>flipangle</w:t>
+      </w:r>
+      <w:proofErr w:type="spellEnd"/>
+      <w:r>
+        <w:rPr>
+          <w:rFonts w:ascii="Arial" w:hAnsi="Arial" w:cs="Arial"/>
+          <w:sz w:val="24"/>
+          <w:szCs w:val="28"/>
+        </w:rPr>
+        <w:t xml:space="preserve"> -1)</w:t>
+      </w:r>
+      <w:r>
+        <w:rPr>
+          <w:rFonts w:ascii="Arial" w:hAnsi="Arial" w:cs="Arial"/>
+          <w:sz w:val="24"/>
+          <w:szCs w:val="28"/>
+        </w:rPr>
+        <w:tab/>
+      </w:r>
+      <w:r>
+        <w:rPr>
+          <w:rFonts w:ascii="Arial" w:hAnsi="Arial" w:cs="Arial"/>
+          <w:sz w:val="24"/>
+          <w:szCs w:val="28"/>
+        </w:rPr>
+        <w:tab/>
+      </w:r>
+      <w:r>
+        <w:rPr>
+          <w:rFonts w:ascii="Arial" w:hAnsi="Arial" w:cs="Arial"/>
+          <w:sz w:val="24"/>
+          <w:szCs w:val="28"/>
+        </w:rPr>
+        <w:tab/>
+      </w:r>
+      <w:r>
+        <w:rPr>
+          <w:rFonts w:ascii="Arial" w:hAnsi="Arial" w:cs="Arial"/>
+          <w:sz w:val="24"/>
+          <w:szCs w:val="28"/>
+        </w:rPr>
+        <w:tab/>
+      </w:r>
+      <w:r>
+        <w:rPr>
+          <w:rFonts w:ascii="Arial" w:hAnsi="Arial" w:cs="Arial"/>
+          <w:sz w:val="24"/>
+          <w:szCs w:val="28"/>
+        </w:rPr>
+        <w:tab/>
+      </w:r>
+      <w:r>
+        <w:rPr>
+          <w:rFonts w:ascii="Arial" w:hAnsi="Arial" w:cs="Arial"/>
+          <w:sz w:val="24"/>
+          <w:szCs w:val="28"/>
+        </w:rPr>
+        <w:t>(Repeat for all joins)</w:t>
+      </w:r>
     </w:p>
     <w:p>
       <w:pPr>
@@ -821,6 +814,7 @@
           <w:sz w:val="24"/>
           <w:szCs w:val="28"/>
         </w:rPr>
+        <w:lastRenderedPageBreak/>
         <w:t>s:setName</w:t>
       </w:r>
     </w:p>
@@ -855,7 +849,6 @@
           <w:sz w:val="24"/>
           <w:szCs w:val="28"/>
         </w:rPr>
-        <w:lastRenderedPageBreak/>
         <w:t>(Repeat two above as necessary)</w:t>
       </w:r>
     </w:p>
@@ -1043,7 +1036,7 @@
       </w:pPr>
     </w:pPrDefault>
   </w:docDefaults>
-  <w:latentStyles w:defLockedState="0" w:defUIPriority="99" w:defSemiHidden="0" w:defUnhideWhenUsed="0" w:defQFormat="0" w:count="375">
+  <w:latentStyles w:defLockedState="0" w:defUIPriority="99" w:defSemiHidden="0" w:defUnhideWhenUsed="0" w:defQFormat="0" w:count="377">
     <w:lsdException w:name="Normal" w:uiPriority="0" w:qFormat="1"/>
     <w:lsdException w:name="heading 1" w:uiPriority="9" w:qFormat="1"/>
     <w:lsdException w:name="heading 2" w:semiHidden="1" w:uiPriority="9" w:unhideWhenUsed="1" w:qFormat="1"/>
@@ -1419,6 +1412,8 @@
     <w:lsdException w:name="Smart Hyperlink" w:semiHidden="1" w:unhideWhenUsed="1"/>
     <w:lsdException w:name="Hashtag" w:semiHidden="1" w:unhideWhenUsed="1"/>
     <w:lsdException w:name="Unresolved Mention" w:semiHidden="1" w:unhideWhenUsed="1"/>
+    <w:lsdException w:name="Smart Link" w:semiHidden="1" w:unhideWhenUsed="1"/>
+    <w:lsdException w:name="Smart Link Error" w:semiHidden="1" w:unhideWhenUsed="1"/>
   </w:latentStyles>
   <w:style w:type="paragraph" w:default="1" w:styleId="Normal">
     <w:name w:val="Normal"/>

</xml_diff>

<commit_message>
Continued cleaning and implementing State, added ColourState, expanded all single-entry if/for etc. statements to be surrounded by { }, created Originals for State and Colour State as Dictionaries and removed Originals class
</commit_message>
<xml_diff>
--- a/Optimator File Formats.docx
+++ b/Optimator File Formats.docx
@@ -202,285 +202,293 @@
           <w:sz w:val="24"/>
           <w:szCs w:val="28"/>
         </w:rPr>
-        <w:t>ColourType;OutlineColourR,OutlineColourG,OutlineColourB,OutlineColourA:</w:t>
-      </w:r>
-      <w:r>
-        <w:rPr>
-          <w:rFonts w:ascii="Arial" w:hAnsi="Arial" w:cs="Arial"/>
-          <w:sz w:val="24"/>
-          <w:szCs w:val="28"/>
-        </w:rPr>
-        <w:t xml:space="preserve"> </w:t>
-      </w:r>
-      <w:proofErr w:type="spellStart"/>
-      <w:r>
-        <w:rPr>
-          <w:rFonts w:ascii="Arial" w:hAnsi="Arial" w:cs="Arial"/>
-          <w:sz w:val="24"/>
-          <w:szCs w:val="28"/>
-        </w:rPr>
-        <w:t>FillColourR,FillColourG,FillColourB,FillColourA</w:t>
-      </w:r>
-      <w:proofErr w:type="spellEnd"/>
-      <w:r>
-        <w:rPr>
-          <w:rFonts w:ascii="Arial" w:hAnsi="Arial" w:cs="Arial"/>
-          <w:sz w:val="24"/>
-          <w:szCs w:val="28"/>
-        </w:rPr>
-        <w:t xml:space="preserve">: Further colours for </w:t>
-      </w:r>
-      <w:proofErr w:type="spellStart"/>
-      <w:r>
-        <w:rPr>
-          <w:rFonts w:ascii="Arial" w:hAnsi="Arial" w:cs="Arial"/>
-          <w:sz w:val="24"/>
-          <w:szCs w:val="28"/>
-        </w:rPr>
-        <w:t>gradients;OutlineWidth;PieceDetails</w:t>
-      </w:r>
-      <w:proofErr w:type="spellEnd"/>
-    </w:p>
-    <w:p>
-      <w:pPr>
-        <w:rPr>
-          <w:rFonts w:ascii="Arial" w:hAnsi="Arial" w:cs="Arial"/>
-          <w:sz w:val="24"/>
-          <w:szCs w:val="28"/>
-        </w:rPr>
-      </w:pPr>
-      <w:proofErr w:type="spellStart"/>
-      <w:r>
-        <w:rPr>
-          <w:rFonts w:ascii="Arial" w:hAnsi="Arial" w:cs="Arial"/>
-          <w:sz w:val="24"/>
-          <w:szCs w:val="28"/>
-        </w:rPr>
-        <w:t>pointX</w:t>
-      </w:r>
-      <w:r>
-        <w:rPr>
-          <w:rFonts w:ascii="Arial" w:hAnsi="Arial" w:cs="Arial"/>
-          <w:sz w:val="24"/>
-          <w:szCs w:val="28"/>
-        </w:rPr>
-        <w:t>:</w:t>
-      </w:r>
-      <w:r>
-        <w:rPr>
-          <w:rFonts w:ascii="Arial" w:hAnsi="Arial" w:cs="Arial"/>
-          <w:sz w:val="24"/>
-          <w:szCs w:val="28"/>
-        </w:rPr>
-        <w:t>point</w:t>
-      </w:r>
-      <w:r>
-        <w:rPr>
-          <w:rFonts w:ascii="Arial" w:hAnsi="Arial" w:cs="Arial"/>
-          <w:sz w:val="24"/>
-          <w:szCs w:val="28"/>
-        </w:rPr>
-        <w:t>Y</w:t>
-      </w:r>
-      <w:r>
-        <w:rPr>
-          <w:rFonts w:ascii="Arial" w:hAnsi="Arial" w:cs="Arial"/>
-          <w:sz w:val="24"/>
-          <w:szCs w:val="28"/>
-        </w:rPr>
-        <w:t>:</w:t>
-      </w:r>
-      <w:r>
-        <w:rPr>
-          <w:rFonts w:ascii="Arial" w:hAnsi="Arial" w:cs="Arial"/>
-          <w:sz w:val="24"/>
-          <w:szCs w:val="28"/>
-        </w:rPr>
-        <w:t>point</w:t>
-      </w:r>
-      <w:r>
-        <w:rPr>
-          <w:rFonts w:ascii="Arial" w:hAnsi="Arial" w:cs="Arial"/>
-          <w:sz w:val="24"/>
-          <w:szCs w:val="28"/>
-        </w:rPr>
-        <w:t>XR</w:t>
-      </w:r>
-      <w:r>
-        <w:rPr>
-          <w:rFonts w:ascii="Arial" w:hAnsi="Arial" w:cs="Arial"/>
-          <w:sz w:val="24"/>
-          <w:szCs w:val="28"/>
-        </w:rPr>
-        <w:t>:</w:t>
-      </w:r>
-      <w:r>
-        <w:rPr>
-          <w:rFonts w:ascii="Arial" w:hAnsi="Arial" w:cs="Arial"/>
-          <w:sz w:val="24"/>
-          <w:szCs w:val="28"/>
-        </w:rPr>
-        <w:t>pointYD;</w:t>
-      </w:r>
-      <w:r>
-        <w:rPr>
-          <w:rFonts w:ascii="Arial" w:hAnsi="Arial" w:cs="Arial"/>
-          <w:sz w:val="24"/>
-          <w:szCs w:val="28"/>
-        </w:rPr>
-        <w:t>connect</w:t>
-      </w:r>
-      <w:r>
-        <w:rPr>
-          <w:rFonts w:ascii="Arial" w:hAnsi="Arial" w:cs="Arial"/>
-          <w:sz w:val="24"/>
-          <w:szCs w:val="28"/>
-        </w:rPr>
-        <w:t>;solid</w:t>
-      </w:r>
-      <w:proofErr w:type="spellEnd"/>
-      <w:r>
-        <w:rPr>
-          <w:rFonts w:ascii="Arial" w:hAnsi="Arial" w:cs="Arial"/>
-          <w:sz w:val="24"/>
-          <w:szCs w:val="28"/>
-        </w:rPr>
-        <w:t xml:space="preserve"> (Repeat for each spot)</w:t>
-      </w:r>
-    </w:p>
-    <w:p>
-      <w:pPr>
-        <w:rPr>
-          <w:rFonts w:ascii="Arial" w:hAnsi="Arial" w:cs="Arial"/>
-          <w:sz w:val="24"/>
-          <w:szCs w:val="28"/>
-        </w:rPr>
-      </w:pPr>
-    </w:p>
-    <w:p>
-      <w:pPr>
-        <w:rPr>
-          <w:rFonts w:ascii="Arial" w:hAnsi="Arial" w:cs="Arial"/>
-          <w:b/>
-          <w:sz w:val="24"/>
-          <w:szCs w:val="28"/>
-        </w:rPr>
-      </w:pPr>
-      <w:r>
-        <w:rPr>
-          <w:rFonts w:ascii="Arial" w:hAnsi="Arial" w:cs="Arial"/>
-          <w:b/>
-          <w:sz w:val="24"/>
-          <w:szCs w:val="28"/>
-        </w:rPr>
-        <w:t>Spot</w:t>
-      </w:r>
-    </w:p>
-    <w:p>
-      <w:pPr>
-        <w:rPr>
-          <w:rFonts w:ascii="Arial" w:hAnsi="Arial" w:cs="Arial"/>
-          <w:sz w:val="24"/>
-          <w:szCs w:val="28"/>
-        </w:rPr>
-      </w:pPr>
-      <w:proofErr w:type="spellStart"/>
-      <w:r>
-        <w:rPr>
-          <w:rFonts w:ascii="Arial" w:hAnsi="Arial" w:cs="Arial"/>
-          <w:sz w:val="24"/>
-          <w:szCs w:val="28"/>
-        </w:rPr>
-        <w:t>pointX:point</w:t>
-      </w:r>
-      <w:r>
-        <w:rPr>
-          <w:rFonts w:ascii="Arial" w:hAnsi="Arial" w:cs="Arial"/>
-          <w:sz w:val="24"/>
-          <w:szCs w:val="28"/>
-        </w:rPr>
-        <w:t>Y</w:t>
-      </w:r>
-      <w:r>
-        <w:rPr>
-          <w:rFonts w:ascii="Arial" w:hAnsi="Arial" w:cs="Arial"/>
-          <w:sz w:val="24"/>
-          <w:szCs w:val="28"/>
-        </w:rPr>
-        <w:t>:point</w:t>
-      </w:r>
-      <w:r>
-        <w:rPr>
-          <w:rFonts w:ascii="Arial" w:hAnsi="Arial" w:cs="Arial"/>
-          <w:sz w:val="24"/>
-          <w:szCs w:val="28"/>
-        </w:rPr>
-        <w:t>XR</w:t>
-      </w:r>
-      <w:r>
-        <w:rPr>
-          <w:rFonts w:ascii="Arial" w:hAnsi="Arial" w:cs="Arial"/>
-          <w:sz w:val="24"/>
-          <w:szCs w:val="28"/>
-        </w:rPr>
-        <w:t>:pointYD;</w:t>
-      </w:r>
-      <w:r>
-        <w:rPr>
-          <w:rFonts w:ascii="Arial" w:hAnsi="Arial" w:cs="Arial"/>
-          <w:sz w:val="24"/>
-          <w:szCs w:val="28"/>
-        </w:rPr>
-        <w:t>connect</w:t>
-      </w:r>
-      <w:r>
-        <w:rPr>
-          <w:rFonts w:ascii="Arial" w:hAnsi="Arial" w:cs="Arial"/>
-          <w:sz w:val="24"/>
-          <w:szCs w:val="28"/>
-        </w:rPr>
-        <w:t>;solid</w:t>
-      </w:r>
-      <w:proofErr w:type="spellEnd"/>
-    </w:p>
-    <w:p>
-      <w:pPr>
-        <w:rPr>
-          <w:rFonts w:ascii="Arial" w:hAnsi="Arial" w:cs="Arial"/>
-          <w:sz w:val="24"/>
-          <w:szCs w:val="28"/>
-        </w:rPr>
-      </w:pPr>
-    </w:p>
-    <w:p>
-      <w:pPr>
-        <w:rPr>
-          <w:rFonts w:ascii="Arial" w:hAnsi="Arial" w:cs="Arial"/>
-          <w:b/>
-          <w:sz w:val="24"/>
-          <w:szCs w:val="28"/>
-        </w:rPr>
-      </w:pPr>
-      <w:r>
-        <w:rPr>
-          <w:rFonts w:ascii="Arial" w:hAnsi="Arial" w:cs="Arial"/>
-          <w:b/>
-          <w:sz w:val="24"/>
-          <w:szCs w:val="28"/>
-        </w:rPr>
-        <w:t>Set</w:t>
-      </w:r>
-    </w:p>
-    <w:p>
-      <w:pPr>
-        <w:rPr>
-          <w:rFonts w:ascii="Arial" w:hAnsi="Arial" w:cs="Arial"/>
-          <w:sz w:val="24"/>
-          <w:szCs w:val="28"/>
-        </w:rPr>
-      </w:pPr>
+        <w:t>ColourType;OutlineColourR,OutlineColourG,OutlineColourB,OutlineColourA</w:t>
+      </w:r>
+      <w:r>
+        <w:rPr>
+          <w:rFonts w:ascii="Arial" w:hAnsi="Arial" w:cs="Arial"/>
+          <w:sz w:val="24"/>
+          <w:szCs w:val="28"/>
+        </w:rPr>
+        <w:t>;</w:t>
+      </w:r>
       <w:bookmarkStart w:id="0" w:name="_GoBack"/>
       <w:bookmarkEnd w:id="0"/>
+      <w:r>
+        <w:rPr>
+          <w:rFonts w:ascii="Arial" w:hAnsi="Arial" w:cs="Arial"/>
+          <w:sz w:val="24"/>
+          <w:szCs w:val="28"/>
+        </w:rPr>
+        <w:t xml:space="preserve"> </w:t>
+      </w:r>
+      <w:proofErr w:type="spellStart"/>
+      <w:r>
+        <w:rPr>
+          <w:rFonts w:ascii="Arial" w:hAnsi="Arial" w:cs="Arial"/>
+          <w:sz w:val="24"/>
+          <w:szCs w:val="28"/>
+        </w:rPr>
+        <w:t>FillColourR,FillColourG,FillColourB,FillColourA</w:t>
+      </w:r>
+      <w:proofErr w:type="spellEnd"/>
+      <w:r>
+        <w:rPr>
+          <w:rFonts w:ascii="Arial" w:hAnsi="Arial" w:cs="Arial"/>
+          <w:sz w:val="24"/>
+          <w:szCs w:val="28"/>
+        </w:rPr>
+        <w:t xml:space="preserve">: Further colours for </w:t>
+      </w:r>
+      <w:proofErr w:type="spellStart"/>
+      <w:r>
+        <w:rPr>
+          <w:rFonts w:ascii="Arial" w:hAnsi="Arial" w:cs="Arial"/>
+          <w:sz w:val="24"/>
+          <w:szCs w:val="28"/>
+        </w:rPr>
+        <w:t>gradients;OutlineWidth;PieceDetails</w:t>
+      </w:r>
+      <w:proofErr w:type="spellEnd"/>
+    </w:p>
+    <w:p>
+      <w:pPr>
+        <w:rPr>
+          <w:rFonts w:ascii="Arial" w:hAnsi="Arial" w:cs="Arial"/>
+          <w:sz w:val="24"/>
+          <w:szCs w:val="28"/>
+        </w:rPr>
+      </w:pPr>
+      <w:proofErr w:type="spellStart"/>
+      <w:r>
+        <w:rPr>
+          <w:rFonts w:ascii="Arial" w:hAnsi="Arial" w:cs="Arial"/>
+          <w:sz w:val="24"/>
+          <w:szCs w:val="28"/>
+        </w:rPr>
+        <w:t>pointX</w:t>
+      </w:r>
+      <w:r>
+        <w:rPr>
+          <w:rFonts w:ascii="Arial" w:hAnsi="Arial" w:cs="Arial"/>
+          <w:sz w:val="24"/>
+          <w:szCs w:val="28"/>
+        </w:rPr>
+        <w:t>:</w:t>
+      </w:r>
+      <w:r>
+        <w:rPr>
+          <w:rFonts w:ascii="Arial" w:hAnsi="Arial" w:cs="Arial"/>
+          <w:sz w:val="24"/>
+          <w:szCs w:val="28"/>
+        </w:rPr>
+        <w:t>point</w:t>
+      </w:r>
+      <w:r>
+        <w:rPr>
+          <w:rFonts w:ascii="Arial" w:hAnsi="Arial" w:cs="Arial"/>
+          <w:sz w:val="24"/>
+          <w:szCs w:val="28"/>
+        </w:rPr>
+        <w:t>Y</w:t>
+      </w:r>
+      <w:r>
+        <w:rPr>
+          <w:rFonts w:ascii="Arial" w:hAnsi="Arial" w:cs="Arial"/>
+          <w:sz w:val="24"/>
+          <w:szCs w:val="28"/>
+        </w:rPr>
+        <w:t>:</w:t>
+      </w:r>
+      <w:r>
+        <w:rPr>
+          <w:rFonts w:ascii="Arial" w:hAnsi="Arial" w:cs="Arial"/>
+          <w:sz w:val="24"/>
+          <w:szCs w:val="28"/>
+        </w:rPr>
+        <w:t>point</w:t>
+      </w:r>
+      <w:r>
+        <w:rPr>
+          <w:rFonts w:ascii="Arial" w:hAnsi="Arial" w:cs="Arial"/>
+          <w:sz w:val="24"/>
+          <w:szCs w:val="28"/>
+        </w:rPr>
+        <w:t>XR</w:t>
+      </w:r>
+      <w:r>
+        <w:rPr>
+          <w:rFonts w:ascii="Arial" w:hAnsi="Arial" w:cs="Arial"/>
+          <w:sz w:val="24"/>
+          <w:szCs w:val="28"/>
+        </w:rPr>
+        <w:t>:</w:t>
+      </w:r>
+      <w:r>
+        <w:rPr>
+          <w:rFonts w:ascii="Arial" w:hAnsi="Arial" w:cs="Arial"/>
+          <w:sz w:val="24"/>
+          <w:szCs w:val="28"/>
+        </w:rPr>
+        <w:t>pointYD;</w:t>
+      </w:r>
+      <w:r>
+        <w:rPr>
+          <w:rFonts w:ascii="Arial" w:hAnsi="Arial" w:cs="Arial"/>
+          <w:sz w:val="24"/>
+          <w:szCs w:val="28"/>
+        </w:rPr>
+        <w:t>connect</w:t>
+      </w:r>
+      <w:r>
+        <w:rPr>
+          <w:rFonts w:ascii="Arial" w:hAnsi="Arial" w:cs="Arial"/>
+          <w:sz w:val="24"/>
+          <w:szCs w:val="28"/>
+        </w:rPr>
+        <w:t>;solid</w:t>
+      </w:r>
+      <w:proofErr w:type="spellEnd"/>
+      <w:r>
+        <w:rPr>
+          <w:rFonts w:ascii="Arial" w:hAnsi="Arial" w:cs="Arial"/>
+          <w:sz w:val="24"/>
+          <w:szCs w:val="28"/>
+        </w:rPr>
+        <w:t xml:space="preserve"> (Repeat for each spot)</w:t>
+      </w:r>
+    </w:p>
+    <w:p>
+      <w:pPr>
+        <w:rPr>
+          <w:rFonts w:ascii="Arial" w:hAnsi="Arial" w:cs="Arial"/>
+          <w:sz w:val="24"/>
+          <w:szCs w:val="28"/>
+        </w:rPr>
+      </w:pPr>
+    </w:p>
+    <w:p>
+      <w:pPr>
+        <w:rPr>
+          <w:rFonts w:ascii="Arial" w:hAnsi="Arial" w:cs="Arial"/>
+          <w:b/>
+          <w:sz w:val="24"/>
+          <w:szCs w:val="28"/>
+        </w:rPr>
+      </w:pPr>
+      <w:r>
+        <w:rPr>
+          <w:rFonts w:ascii="Arial" w:hAnsi="Arial" w:cs="Arial"/>
+          <w:b/>
+          <w:sz w:val="24"/>
+          <w:szCs w:val="28"/>
+        </w:rPr>
+        <w:t>Spot</w:t>
+      </w:r>
+    </w:p>
+    <w:p>
+      <w:pPr>
+        <w:rPr>
+          <w:rFonts w:ascii="Arial" w:hAnsi="Arial" w:cs="Arial"/>
+          <w:sz w:val="24"/>
+          <w:szCs w:val="28"/>
+        </w:rPr>
+      </w:pPr>
+      <w:proofErr w:type="spellStart"/>
+      <w:r>
+        <w:rPr>
+          <w:rFonts w:ascii="Arial" w:hAnsi="Arial" w:cs="Arial"/>
+          <w:sz w:val="24"/>
+          <w:szCs w:val="28"/>
+        </w:rPr>
+        <w:t>pointX:point</w:t>
+      </w:r>
+      <w:r>
+        <w:rPr>
+          <w:rFonts w:ascii="Arial" w:hAnsi="Arial" w:cs="Arial"/>
+          <w:sz w:val="24"/>
+          <w:szCs w:val="28"/>
+        </w:rPr>
+        <w:t>Y</w:t>
+      </w:r>
+      <w:r>
+        <w:rPr>
+          <w:rFonts w:ascii="Arial" w:hAnsi="Arial" w:cs="Arial"/>
+          <w:sz w:val="24"/>
+          <w:szCs w:val="28"/>
+        </w:rPr>
+        <w:t>:point</w:t>
+      </w:r>
+      <w:r>
+        <w:rPr>
+          <w:rFonts w:ascii="Arial" w:hAnsi="Arial" w:cs="Arial"/>
+          <w:sz w:val="24"/>
+          <w:szCs w:val="28"/>
+        </w:rPr>
+        <w:t>XR</w:t>
+      </w:r>
+      <w:r>
+        <w:rPr>
+          <w:rFonts w:ascii="Arial" w:hAnsi="Arial" w:cs="Arial"/>
+          <w:sz w:val="24"/>
+          <w:szCs w:val="28"/>
+        </w:rPr>
+        <w:t>:pointYD;</w:t>
+      </w:r>
+      <w:r>
+        <w:rPr>
+          <w:rFonts w:ascii="Arial" w:hAnsi="Arial" w:cs="Arial"/>
+          <w:sz w:val="24"/>
+          <w:szCs w:val="28"/>
+        </w:rPr>
+        <w:t>connect</w:t>
+      </w:r>
+      <w:r>
+        <w:rPr>
+          <w:rFonts w:ascii="Arial" w:hAnsi="Arial" w:cs="Arial"/>
+          <w:sz w:val="24"/>
+          <w:szCs w:val="28"/>
+        </w:rPr>
+        <w:t>;solid</w:t>
+      </w:r>
+      <w:proofErr w:type="spellEnd"/>
+    </w:p>
+    <w:p>
+      <w:pPr>
+        <w:rPr>
+          <w:rFonts w:ascii="Arial" w:hAnsi="Arial" w:cs="Arial"/>
+          <w:sz w:val="24"/>
+          <w:szCs w:val="28"/>
+        </w:rPr>
+      </w:pPr>
+    </w:p>
+    <w:p>
+      <w:pPr>
+        <w:rPr>
+          <w:rFonts w:ascii="Arial" w:hAnsi="Arial" w:cs="Arial"/>
+          <w:b/>
+          <w:sz w:val="24"/>
+          <w:szCs w:val="28"/>
+        </w:rPr>
+      </w:pPr>
+      <w:r>
+        <w:rPr>
+          <w:rFonts w:ascii="Arial" w:hAnsi="Arial" w:cs="Arial"/>
+          <w:b/>
+          <w:sz w:val="24"/>
+          <w:szCs w:val="28"/>
+        </w:rPr>
+        <w:t>Set</w:t>
+      </w:r>
+    </w:p>
+    <w:p>
+      <w:pPr>
+        <w:rPr>
+          <w:rFonts w:ascii="Arial" w:hAnsi="Arial" w:cs="Arial"/>
+          <w:sz w:val="24"/>
+          <w:szCs w:val="28"/>
+        </w:rPr>
+      </w:pPr>
       <w:proofErr w:type="spellStart"/>
       <w:r>
         <w:rPr>
@@ -552,15 +560,7 @@
           <w:sz w:val="24"/>
           <w:szCs w:val="28"/>
         </w:rPr>
-        <w:t>pieceName;x:y:r:t:s:sm</w:t>
-      </w:r>
-      <w:r>
-        <w:rPr>
-          <w:rFonts w:ascii="Arial" w:hAnsi="Arial" w:cs="Arial"/>
-          <w:sz w:val="24"/>
-          <w:szCs w:val="28"/>
-        </w:rPr>
-        <w:t>;base</w:t>
+        <w:t>pieceName;x:y:r:t:s:sm;base</w:t>
       </w:r>
       <w:proofErr w:type="spellEnd"/>
       <w:r>

</xml_diff>

<commit_message>
Committing broken FFMPEGCore Code
</commit_message>
<xml_diff>
--- a/Optimator File Formats.docx
+++ b/Optimator File Formats.docx
@@ -1,6 +1,6 @@
 
 <file path=word/document.xml><?xml version="1.0" encoding="utf-8"?>
-<w:document xmlns:wpc="http://schemas.microsoft.com/office/word/2010/wordprocessingCanvas" xmlns:cx="http://schemas.microsoft.com/office/drawing/2014/chartex" xmlns:cx1="http://schemas.microsoft.com/office/drawing/2015/9/8/chartex" xmlns:cx2="http://schemas.microsoft.com/office/drawing/2015/10/21/chartex" xmlns:cx3="http://schemas.microsoft.com/office/drawing/2016/5/9/chartex" xmlns:cx4="http://schemas.microsoft.com/office/drawing/2016/5/10/chartex" xmlns:cx5="http://schemas.microsoft.com/office/drawing/2016/5/11/chartex" xmlns:cx6="http://schemas.microsoft.com/office/drawing/2016/5/12/chartex" xmlns:cx7="http://schemas.microsoft.com/office/drawing/2016/5/13/chartex" xmlns:cx8="http://schemas.microsoft.com/office/drawing/2016/5/14/chartex" xmlns:mc="http://schemas.openxmlformats.org/markup-compatibility/2006" xmlns:aink="http://schemas.microsoft.com/office/drawing/2016/ink" xmlns:am3d="http://schemas.microsoft.com/office/drawing/2017/model3d" xmlns:o="urn:schemas-microsoft-com:office:office" xmlns:r="http://schemas.openxmlformats.org/officeDocument/2006/relationships" xmlns:m="http://schemas.openxmlformats.org/officeDocument/2006/math" xmlns:v="urn:schemas-microsoft-com:vml" xmlns:wp14="http://schemas.microsoft.com/office/word/2010/wordprocessingDrawing" xmlns:wp="http://schemas.openxmlformats.org/drawingml/2006/wordprocessingDrawing" xmlns:w10="urn:schemas-microsoft-com:office:word" xmlns:w="http://schemas.openxmlformats.org/wordprocessingml/2006/main" xmlns:w14="http://schemas.microsoft.com/office/word/2010/wordml" xmlns:w15="http://schemas.microsoft.com/office/word/2012/wordml" xmlns:w16cid="http://schemas.microsoft.com/office/word/2016/wordml/cid" xmlns:w16se="http://schemas.microsoft.com/office/word/2015/wordml/symex" xmlns:wpg="http://schemas.microsoft.com/office/word/2010/wordprocessingGroup" xmlns:wpi="http://schemas.microsoft.com/office/word/2010/wordprocessingInk" xmlns:wne="http://schemas.microsoft.com/office/word/2006/wordml" xmlns:wps="http://schemas.microsoft.com/office/word/2010/wordprocessingShape" mc:Ignorable="w14 w15 w16se w16cid wp14">
+<w:document xmlns:wpc="http://schemas.microsoft.com/office/word/2010/wordprocessingCanvas" xmlns:cx="http://schemas.microsoft.com/office/drawing/2014/chartex" xmlns:cx1="http://schemas.microsoft.com/office/drawing/2015/9/8/chartex" xmlns:cx2="http://schemas.microsoft.com/office/drawing/2015/10/21/chartex" xmlns:cx3="http://schemas.microsoft.com/office/drawing/2016/5/9/chartex" xmlns:cx4="http://schemas.microsoft.com/office/drawing/2016/5/10/chartex" xmlns:cx5="http://schemas.microsoft.com/office/drawing/2016/5/11/chartex" xmlns:cx6="http://schemas.microsoft.com/office/drawing/2016/5/12/chartex" xmlns:cx7="http://schemas.microsoft.com/office/drawing/2016/5/13/chartex" xmlns:cx8="http://schemas.microsoft.com/office/drawing/2016/5/14/chartex" xmlns:mc="http://schemas.openxmlformats.org/markup-compatibility/2006" xmlns:aink="http://schemas.microsoft.com/office/drawing/2016/ink" xmlns:am3d="http://schemas.microsoft.com/office/drawing/2017/model3d" xmlns:o="urn:schemas-microsoft-com:office:office" xmlns:r="http://schemas.openxmlformats.org/officeDocument/2006/relationships" xmlns:m="http://schemas.openxmlformats.org/officeDocument/2006/math" xmlns:v="urn:schemas-microsoft-com:vml" xmlns:wp14="http://schemas.microsoft.com/office/word/2010/wordprocessingDrawing" xmlns:wp="http://schemas.openxmlformats.org/drawingml/2006/wordprocessingDrawing" xmlns:w10="urn:schemas-microsoft-com:office:word" xmlns:w="http://schemas.openxmlformats.org/wordprocessingml/2006/main" xmlns:w14="http://schemas.microsoft.com/office/word/2010/wordml" xmlns:w15="http://schemas.microsoft.com/office/word/2012/wordml" xmlns:w16cex="http://schemas.microsoft.com/office/word/2018/wordml/cex" xmlns:w16cid="http://schemas.microsoft.com/office/word/2016/wordml/cid" xmlns:w16="http://schemas.microsoft.com/office/word/2018/wordml" xmlns:w16se="http://schemas.microsoft.com/office/word/2015/wordml/symex" xmlns:wpg="http://schemas.microsoft.com/office/word/2010/wordprocessingGroup" xmlns:wpi="http://schemas.microsoft.com/office/word/2010/wordprocessingInk" xmlns:wne="http://schemas.microsoft.com/office/word/2006/wordml" xmlns:wps="http://schemas.microsoft.com/office/word/2010/wordprocessingShape" mc:Ignorable="w14 w15 w16se w16cid w16 w16cex wp14">
   <w:body>
     <w:p>
       <w:pPr>
@@ -212,8 +212,6 @@
         </w:rPr>
         <w:t>;</w:t>
       </w:r>
-      <w:bookmarkStart w:id="0" w:name="_GoBack"/>
-      <w:bookmarkEnd w:id="0"/>
       <w:r>
         <w:rPr>
           <w:rFonts w:ascii="Arial" w:hAnsi="Arial" w:cs="Arial"/>
@@ -877,24 +875,94 @@
           <w:szCs w:val="28"/>
         </w:rPr>
       </w:pPr>
-      <w:proofErr w:type="spellStart"/>
-      <w:r>
-        <w:rPr>
-          <w:rFonts w:ascii="Arial" w:hAnsi="Arial" w:cs="Arial"/>
-          <w:sz w:val="24"/>
-          <w:szCs w:val="28"/>
-        </w:rPr>
-        <w:t>X;y;</w:t>
-      </w:r>
-      <w:r>
-        <w:rPr>
-          <w:rFonts w:ascii="Arial" w:hAnsi="Arial" w:cs="Arial"/>
-          <w:sz w:val="24"/>
-          <w:szCs w:val="28"/>
-        </w:rPr>
-        <w:t>r;t;s;sm</w:t>
-      </w:r>
-      <w:proofErr w:type="spellEnd"/>
+      <w:r>
+        <w:rPr>
+          <w:rFonts w:ascii="Arial" w:hAnsi="Arial" w:cs="Arial"/>
+          <w:sz w:val="24"/>
+          <w:szCs w:val="28"/>
+        </w:rPr>
+        <w:t>X</w:t>
+      </w:r>
+      <w:r>
+        <w:rPr>
+          <w:rFonts w:ascii="Arial" w:hAnsi="Arial" w:cs="Arial"/>
+          <w:sz w:val="24"/>
+          <w:szCs w:val="28"/>
+        </w:rPr>
+        <w:t>:</w:t>
+      </w:r>
+      <w:r>
+        <w:rPr>
+          <w:rFonts w:ascii="Arial" w:hAnsi="Arial" w:cs="Arial"/>
+          <w:sz w:val="24"/>
+          <w:szCs w:val="28"/>
+        </w:rPr>
+        <w:t>y</w:t>
+      </w:r>
+      <w:r>
+        <w:rPr>
+          <w:rFonts w:ascii="Arial" w:hAnsi="Arial" w:cs="Arial"/>
+          <w:sz w:val="24"/>
+          <w:szCs w:val="28"/>
+        </w:rPr>
+        <w:t>:</w:t>
+      </w:r>
+      <w:r>
+        <w:rPr>
+          <w:rFonts w:ascii="Arial" w:hAnsi="Arial" w:cs="Arial"/>
+          <w:sz w:val="24"/>
+          <w:szCs w:val="28"/>
+        </w:rPr>
+        <w:t>r</w:t>
+      </w:r>
+      <w:r>
+        <w:rPr>
+          <w:rFonts w:ascii="Arial" w:hAnsi="Arial" w:cs="Arial"/>
+          <w:sz w:val="24"/>
+          <w:szCs w:val="28"/>
+        </w:rPr>
+        <w:t>:</w:t>
+      </w:r>
+      <w:r>
+        <w:rPr>
+          <w:rFonts w:ascii="Arial" w:hAnsi="Arial" w:cs="Arial"/>
+          <w:sz w:val="24"/>
+          <w:szCs w:val="28"/>
+        </w:rPr>
+        <w:t>t</w:t>
+      </w:r>
+      <w:r>
+        <w:rPr>
+          <w:rFonts w:ascii="Arial" w:hAnsi="Arial" w:cs="Arial"/>
+          <w:sz w:val="24"/>
+          <w:szCs w:val="28"/>
+        </w:rPr>
+        <w:t>:</w:t>
+      </w:r>
+      <w:r>
+        <w:rPr>
+          <w:rFonts w:ascii="Arial" w:hAnsi="Arial" w:cs="Arial"/>
+          <w:sz w:val="24"/>
+          <w:szCs w:val="28"/>
+        </w:rPr>
+        <w:t>s</w:t>
+      </w:r>
+      <w:r>
+        <w:rPr>
+          <w:rFonts w:ascii="Arial" w:hAnsi="Arial" w:cs="Arial"/>
+          <w:sz w:val="24"/>
+          <w:szCs w:val="28"/>
+        </w:rPr>
+        <w:t>:</w:t>
+      </w:r>
+      <w:r>
+        <w:rPr>
+          <w:rFonts w:ascii="Arial" w:hAnsi="Arial" w:cs="Arial"/>
+          <w:sz w:val="24"/>
+          <w:szCs w:val="28"/>
+        </w:rPr>
+        <w:t>sm</w:t>
+      </w:r>
     </w:p>
     <w:p>
       <w:pPr>
@@ -927,7 +995,71 @@
           <w:sz w:val="24"/>
           <w:szCs w:val="28"/>
         </w:rPr>
-        <w:t>Start time; action code; affected piece index; change size; change duration</w:t>
+        <w:t>Start time</w:t>
+      </w:r>
+      <w:r>
+        <w:rPr>
+          <w:rFonts w:ascii="Arial" w:hAnsi="Arial" w:cs="Arial"/>
+          <w:sz w:val="24"/>
+          <w:szCs w:val="28"/>
+        </w:rPr>
+        <w:t>:</w:t>
+      </w:r>
+      <w:r>
+        <w:rPr>
+          <w:rFonts w:ascii="Arial" w:hAnsi="Arial" w:cs="Arial"/>
+          <w:sz w:val="24"/>
+          <w:szCs w:val="28"/>
+        </w:rPr>
+        <w:t xml:space="preserve"> action code</w:t>
+      </w:r>
+      <w:r>
+        <w:rPr>
+          <w:rFonts w:ascii="Arial" w:hAnsi="Arial" w:cs="Arial"/>
+          <w:sz w:val="24"/>
+          <w:szCs w:val="28"/>
+        </w:rPr>
+        <w:t>:</w:t>
+      </w:r>
+      <w:r>
+        <w:rPr>
+          <w:rFonts w:ascii="Arial" w:hAnsi="Arial" w:cs="Arial"/>
+          <w:sz w:val="24"/>
+          <w:szCs w:val="28"/>
+        </w:rPr>
+        <w:t xml:space="preserve"> affected piece index</w:t>
+      </w:r>
+      <w:r>
+        <w:rPr>
+          <w:rFonts w:ascii="Arial" w:hAnsi="Arial" w:cs="Arial"/>
+          <w:sz w:val="24"/>
+          <w:szCs w:val="28"/>
+        </w:rPr>
+        <w:t>:</w:t>
+      </w:r>
+      <w:r>
+        <w:rPr>
+          <w:rFonts w:ascii="Arial" w:hAnsi="Arial" w:cs="Arial"/>
+          <w:sz w:val="24"/>
+          <w:szCs w:val="28"/>
+        </w:rPr>
+        <w:t xml:space="preserve"> change size</w:t>
+      </w:r>
+      <w:r>
+        <w:rPr>
+          <w:rFonts w:ascii="Arial" w:hAnsi="Arial" w:cs="Arial"/>
+          <w:sz w:val="24"/>
+          <w:szCs w:val="28"/>
+        </w:rPr>
+        <w:t>:</w:t>
+      </w:r>
+      <w:r>
+        <w:rPr>
+          <w:rFonts w:ascii="Arial" w:hAnsi="Arial" w:cs="Arial"/>
+          <w:sz w:val="24"/>
+          <w:szCs w:val="28"/>
+        </w:rPr>
+        <w:t xml:space="preserve"> change duration</w:t>
       </w:r>
     </w:p>
     <w:p>
@@ -1020,7 +1152,7 @@
 </file>
 
 <file path=word/styles.xml><?xml version="1.0" encoding="utf-8"?>
-<w:styles xmlns:mc="http://schemas.openxmlformats.org/markup-compatibility/2006" xmlns:r="http://schemas.openxmlformats.org/officeDocument/2006/relationships" xmlns:w="http://schemas.openxmlformats.org/wordprocessingml/2006/main" xmlns:w14="http://schemas.microsoft.com/office/word/2010/wordml" xmlns:w15="http://schemas.microsoft.com/office/word/2012/wordml" xmlns:w16cid="http://schemas.microsoft.com/office/word/2016/wordml/cid" xmlns:w16se="http://schemas.microsoft.com/office/word/2015/wordml/symex" mc:Ignorable="w14 w15 w16se w16cid">
+<w:styles xmlns:mc="http://schemas.openxmlformats.org/markup-compatibility/2006" xmlns:r="http://schemas.openxmlformats.org/officeDocument/2006/relationships" xmlns:w="http://schemas.openxmlformats.org/wordprocessingml/2006/main" xmlns:w14="http://schemas.microsoft.com/office/word/2010/wordml" xmlns:w15="http://schemas.microsoft.com/office/word/2012/wordml" xmlns:w16cex="http://schemas.microsoft.com/office/word/2018/wordml/cex" xmlns:w16cid="http://schemas.microsoft.com/office/word/2016/wordml/cid" xmlns:w16="http://schemas.microsoft.com/office/word/2018/wordml" xmlns:w16se="http://schemas.microsoft.com/office/word/2015/wordml/symex" mc:Ignorable="w14 w15 w16se w16cid w16 w16cex">
   <w:docDefaults>
     <w:rPrDefault>
       <w:rPr>
@@ -1036,7 +1168,7 @@
       </w:pPr>
     </w:pPrDefault>
   </w:docDefaults>
-  <w:latentStyles w:defLockedState="0" w:defUIPriority="99" w:defSemiHidden="0" w:defUnhideWhenUsed="0" w:defQFormat="0" w:count="377">
+  <w:latentStyles w:defLockedState="0" w:defUIPriority="99" w:defSemiHidden="0" w:defUnhideWhenUsed="0" w:defQFormat="0" w:count="376">
     <w:lsdException w:name="Normal" w:uiPriority="0" w:qFormat="1"/>
     <w:lsdException w:name="heading 1" w:uiPriority="9" w:qFormat="1"/>
     <w:lsdException w:name="heading 2" w:semiHidden="1" w:uiPriority="9" w:unhideWhenUsed="1" w:qFormat="1"/>
@@ -1413,7 +1545,6 @@
     <w:lsdException w:name="Hashtag" w:semiHidden="1" w:unhideWhenUsed="1"/>
     <w:lsdException w:name="Unresolved Mention" w:semiHidden="1" w:unhideWhenUsed="1"/>
     <w:lsdException w:name="Smart Link" w:semiHidden="1" w:unhideWhenUsed="1"/>
-    <w:lsdException w:name="Smart Link Error" w:semiHidden="1" w:unhideWhenUsed="1"/>
   </w:latentStyles>
   <w:style w:type="paragraph" w:default="1" w:styleId="Normal">
     <w:name w:val="Normal"/>

</xml_diff>

<commit_message>
Scene bgs can now be saved and loaded, changing scene setting changes bg in preview
</commit_message>
<xml_diff>
--- a/Optimator File Formats.docx
+++ b/Optimator File Formats.docx
@@ -202,7 +202,31 @@
           <w:sz w:val="24"/>
           <w:szCs w:val="28"/>
         </w:rPr>
-        <w:t>ColourType;OutlineColourR,OutlineColourG,OutlineColourB,OutlineColourA</w:t>
+        <w:t>ColourType;</w:t>
+      </w:r>
+      <w:r>
+        <w:rPr>
+          <w:rFonts w:ascii="Arial" w:hAnsi="Arial" w:cs="Arial"/>
+          <w:sz w:val="24"/>
+          <w:szCs w:val="28"/>
+        </w:rPr>
+        <w:t>OutlineColourA</w:t>
+      </w:r>
+      <w:r>
+        <w:rPr>
+          <w:rFonts w:ascii="Arial" w:hAnsi="Arial" w:cs="Arial"/>
+          <w:sz w:val="24"/>
+          <w:szCs w:val="28"/>
+        </w:rPr>
+        <w:t>,</w:t>
+      </w:r>
+      <w:r>
+        <w:rPr>
+          <w:rFonts w:ascii="Arial" w:hAnsi="Arial" w:cs="Arial"/>
+          <w:sz w:val="24"/>
+          <w:szCs w:val="28"/>
+        </w:rPr>
+        <w:t>OutlineColourR,OutlineColourG,OutlineColourB</w:t>
       </w:r>
       <w:r>
         <w:rPr>
@@ -227,7 +251,23 @@
           <w:sz w:val="24"/>
           <w:szCs w:val="28"/>
         </w:rPr>
-        <w:t>FillColourR,FillColourG,FillColourB,FillColourA</w:t>
+        <w:t>FillColourA</w:t>
+      </w:r>
+      <w:r>
+        <w:rPr>
+          <w:rFonts w:ascii="Arial" w:hAnsi="Arial" w:cs="Arial"/>
+          <w:sz w:val="24"/>
+          <w:szCs w:val="28"/>
+        </w:rPr>
+        <w:t>,</w:t>
+      </w:r>
+      <w:r>
+        <w:rPr>
+          <w:rFonts w:ascii="Arial" w:hAnsi="Arial" w:cs="Arial"/>
+          <w:sz w:val="24"/>
+          <w:szCs w:val="28"/>
+        </w:rPr>
+        <w:t>FillColourR,FillColourG,FillColourB</w:t>
       </w:r>
       <w:proofErr w:type="spellEnd"/>
       <w:r>
@@ -355,101 +395,6 @@
         </w:rPr>
         <w:t xml:space="preserve"> (Repeat for each spot)</w:t>
       </w:r>
-    </w:p>
-    <w:p>
-      <w:pPr>
-        <w:rPr>
-          <w:rFonts w:ascii="Arial" w:hAnsi="Arial" w:cs="Arial"/>
-          <w:sz w:val="24"/>
-          <w:szCs w:val="28"/>
-        </w:rPr>
-      </w:pPr>
-    </w:p>
-    <w:p>
-      <w:pPr>
-        <w:rPr>
-          <w:rFonts w:ascii="Arial" w:hAnsi="Arial" w:cs="Arial"/>
-          <w:b/>
-          <w:sz w:val="24"/>
-          <w:szCs w:val="28"/>
-        </w:rPr>
-      </w:pPr>
-      <w:r>
-        <w:rPr>
-          <w:rFonts w:ascii="Arial" w:hAnsi="Arial" w:cs="Arial"/>
-          <w:b/>
-          <w:sz w:val="24"/>
-          <w:szCs w:val="28"/>
-        </w:rPr>
-        <w:t>Spot</w:t>
-      </w:r>
-    </w:p>
-    <w:p>
-      <w:pPr>
-        <w:rPr>
-          <w:rFonts w:ascii="Arial" w:hAnsi="Arial" w:cs="Arial"/>
-          <w:sz w:val="24"/>
-          <w:szCs w:val="28"/>
-        </w:rPr>
-      </w:pPr>
-      <w:proofErr w:type="spellStart"/>
-      <w:r>
-        <w:rPr>
-          <w:rFonts w:ascii="Arial" w:hAnsi="Arial" w:cs="Arial"/>
-          <w:sz w:val="24"/>
-          <w:szCs w:val="28"/>
-        </w:rPr>
-        <w:t>pointX:point</w:t>
-      </w:r>
-      <w:r>
-        <w:rPr>
-          <w:rFonts w:ascii="Arial" w:hAnsi="Arial" w:cs="Arial"/>
-          <w:sz w:val="24"/>
-          <w:szCs w:val="28"/>
-        </w:rPr>
-        <w:t>Y</w:t>
-      </w:r>
-      <w:r>
-        <w:rPr>
-          <w:rFonts w:ascii="Arial" w:hAnsi="Arial" w:cs="Arial"/>
-          <w:sz w:val="24"/>
-          <w:szCs w:val="28"/>
-        </w:rPr>
-        <w:t>:point</w:t>
-      </w:r>
-      <w:r>
-        <w:rPr>
-          <w:rFonts w:ascii="Arial" w:hAnsi="Arial" w:cs="Arial"/>
-          <w:sz w:val="24"/>
-          <w:szCs w:val="28"/>
-        </w:rPr>
-        <w:t>XR</w:t>
-      </w:r>
-      <w:r>
-        <w:rPr>
-          <w:rFonts w:ascii="Arial" w:hAnsi="Arial" w:cs="Arial"/>
-          <w:sz w:val="24"/>
-          <w:szCs w:val="28"/>
-        </w:rPr>
-        <w:t>:pointYD;</w:t>
-      </w:r>
-      <w:r>
-        <w:rPr>
-          <w:rFonts w:ascii="Arial" w:hAnsi="Arial" w:cs="Arial"/>
-          <w:sz w:val="24"/>
-          <w:szCs w:val="28"/>
-        </w:rPr>
-        <w:t>connect</w:t>
-      </w:r>
-      <w:r>
-        <w:rPr>
-          <w:rFonts w:ascii="Arial" w:hAnsi="Arial" w:cs="Arial"/>
-          <w:sz w:val="24"/>
-          <w:szCs w:val="28"/>
-        </w:rPr>
-        <w:t>;solid</w:t>
-      </w:r>
-      <w:proofErr w:type="spellEnd"/>
     </w:p>
     <w:p>
       <w:pPr>
@@ -806,6 +751,67 @@
           <w:szCs w:val="28"/>
         </w:rPr>
       </w:pPr>
+      <w:proofErr w:type="spellStart"/>
+      <w:r>
+        <w:rPr>
+          <w:rFonts w:ascii="Arial" w:hAnsi="Arial" w:cs="Arial"/>
+          <w:sz w:val="24"/>
+          <w:szCs w:val="28"/>
+        </w:rPr>
+        <w:t>backgroundColor</w:t>
+      </w:r>
+      <w:r>
+        <w:rPr>
+          <w:rFonts w:ascii="Arial" w:hAnsi="Arial" w:cs="Arial"/>
+          <w:sz w:val="24"/>
+          <w:szCs w:val="28"/>
+        </w:rPr>
+        <w:t>A,R,G,B</w:t>
+      </w:r>
+      <w:proofErr w:type="spellEnd"/>
+    </w:p>
+    <w:p>
+      <w:pPr>
+        <w:rPr>
+          <w:rFonts w:ascii="Arial" w:hAnsi="Arial" w:cs="Arial"/>
+          <w:sz w:val="24"/>
+          <w:szCs w:val="28"/>
+        </w:rPr>
+      </w:pPr>
+      <w:r>
+        <w:rPr>
+          <w:rFonts w:ascii="Arial" w:hAnsi="Arial" w:cs="Arial"/>
+          <w:sz w:val="24"/>
+          <w:szCs w:val="28"/>
+        </w:rPr>
+        <w:t>s:setName</w:t>
+      </w:r>
+    </w:p>
+    <w:p>
+      <w:pPr>
+        <w:rPr>
+          <w:rFonts w:ascii="Arial" w:hAnsi="Arial" w:cs="Arial"/>
+          <w:sz w:val="24"/>
+          <w:szCs w:val="28"/>
+        </w:rPr>
+      </w:pPr>
+      <w:r>
+        <w:rPr>
+          <w:rFonts w:ascii="Arial" w:hAnsi="Arial" w:cs="Arial"/>
+          <w:sz w:val="24"/>
+          <w:szCs w:val="28"/>
+        </w:rPr>
+        <w:t>p:pieceName</w:t>
+      </w:r>
+    </w:p>
+    <w:p>
+      <w:pPr>
+        <w:rPr>
+          <w:rFonts w:ascii="Arial" w:hAnsi="Arial" w:cs="Arial"/>
+          <w:sz w:val="24"/>
+          <w:szCs w:val="28"/>
+        </w:rPr>
+      </w:pPr>
       <w:r>
         <w:rPr>
           <w:rFonts w:ascii="Arial" w:hAnsi="Arial" w:cs="Arial"/>
@@ -813,40 +819,6 @@
           <w:szCs w:val="28"/>
         </w:rPr>
         <w:lastRenderedPageBreak/>
-        <w:t>s:setName</w:t>
-      </w:r>
-    </w:p>
-    <w:p>
-      <w:pPr>
-        <w:rPr>
-          <w:rFonts w:ascii="Arial" w:hAnsi="Arial" w:cs="Arial"/>
-          <w:sz w:val="24"/>
-          <w:szCs w:val="28"/>
-        </w:rPr>
-      </w:pPr>
-      <w:r>
-        <w:rPr>
-          <w:rFonts w:ascii="Arial" w:hAnsi="Arial" w:cs="Arial"/>
-          <w:sz w:val="24"/>
-          <w:szCs w:val="28"/>
-        </w:rPr>
-        <w:t>p:pieceName</w:t>
-      </w:r>
-    </w:p>
-    <w:p>
-      <w:pPr>
-        <w:rPr>
-          <w:rFonts w:ascii="Arial" w:hAnsi="Arial" w:cs="Arial"/>
-          <w:sz w:val="24"/>
-          <w:szCs w:val="28"/>
-        </w:rPr>
-      </w:pPr>
-      <w:r>
-        <w:rPr>
-          <w:rFonts w:ascii="Arial" w:hAnsi="Arial" w:cs="Arial"/>
-          <w:sz w:val="24"/>
-          <w:szCs w:val="28"/>
-        </w:rPr>
         <w:t>(Repeat two above as necessary)</w:t>
       </w:r>
     </w:p>

</xml_diff>

<commit_message>
Video can now be saved or exported correctly, scene bg can be changed without drawing over the image
</commit_message>
<xml_diff>
--- a/Optimator File Formats.docx
+++ b/Optimator File Formats.docx
@@ -210,15 +210,7 @@
           <w:sz w:val="24"/>
           <w:szCs w:val="28"/>
         </w:rPr>
-        <w:t>OutlineColourA</w:t>
-      </w:r>
-      <w:r>
-        <w:rPr>
-          <w:rFonts w:ascii="Arial" w:hAnsi="Arial" w:cs="Arial"/>
-          <w:sz w:val="24"/>
-          <w:szCs w:val="28"/>
-        </w:rPr>
-        <w:t>,</w:t>
+        <w:t>OutlineColourA,</w:t>
       </w:r>
       <w:r>
         <w:rPr>
@@ -251,15 +243,7 @@
           <w:sz w:val="24"/>
           <w:szCs w:val="28"/>
         </w:rPr>
-        <w:t>FillColourA</w:t>
-      </w:r>
-      <w:r>
-        <w:rPr>
-          <w:rFonts w:ascii="Arial" w:hAnsi="Arial" w:cs="Arial"/>
-          <w:sz w:val="24"/>
-          <w:szCs w:val="28"/>
-        </w:rPr>
-        <w:t>,</w:t>
+        <w:t>FillColourA,</w:t>
       </w:r>
       <w:r>
         <w:rPr>
@@ -1049,6 +1033,101 @@
           <w:szCs w:val="28"/>
         </w:rPr>
         <w:t>(Repeat for all changes)</w:t>
+      </w:r>
+    </w:p>
+    <w:p>
+      <w:pPr>
+        <w:rPr>
+          <w:rFonts w:ascii="Arial" w:hAnsi="Arial" w:cs="Arial"/>
+          <w:sz w:val="24"/>
+          <w:szCs w:val="28"/>
+        </w:rPr>
+      </w:pPr>
+    </w:p>
+    <w:p>
+      <w:pPr>
+        <w:rPr>
+          <w:rFonts w:ascii="Arial" w:hAnsi="Arial" w:cs="Arial"/>
+          <w:b/>
+          <w:bCs/>
+          <w:sz w:val="24"/>
+          <w:szCs w:val="28"/>
+        </w:rPr>
+      </w:pPr>
+      <w:r>
+        <w:rPr>
+          <w:rFonts w:ascii="Arial" w:hAnsi="Arial" w:cs="Arial"/>
+          <w:b/>
+          <w:bCs/>
+          <w:sz w:val="24"/>
+          <w:szCs w:val="28"/>
+        </w:rPr>
+        <w:t>Video</w:t>
+      </w:r>
+    </w:p>
+    <w:p>
+      <w:pPr>
+        <w:rPr>
+          <w:rFonts w:ascii="Arial" w:hAnsi="Arial" w:cs="Arial"/>
+          <w:sz w:val="24"/>
+          <w:szCs w:val="28"/>
+        </w:rPr>
+      </w:pPr>
+      <w:proofErr w:type="spellStart"/>
+      <w:r>
+        <w:rPr>
+          <w:rFonts w:ascii="Arial" w:hAnsi="Arial" w:cs="Arial"/>
+          <w:sz w:val="24"/>
+          <w:szCs w:val="28"/>
+        </w:rPr>
+        <w:t>Video;X.Y.Z</w:t>
+      </w:r>
+      <w:proofErr w:type="spellEnd"/>
+    </w:p>
+    <w:p>
+      <w:pPr>
+        <w:rPr>
+          <w:rFonts w:ascii="Arial" w:hAnsi="Arial" w:cs="Arial"/>
+          <w:sz w:val="24"/>
+          <w:szCs w:val="28"/>
+        </w:rPr>
+      </w:pPr>
+      <w:proofErr w:type="spellStart"/>
+      <w:r>
+        <w:rPr>
+          <w:rFonts w:ascii="Arial" w:hAnsi="Arial" w:cs="Arial"/>
+          <w:sz w:val="24"/>
+          <w:szCs w:val="28"/>
+        </w:rPr>
+        <w:t>FPS;VideoWidth:VideoHeight</w:t>
+      </w:r>
+      <w:proofErr w:type="spellEnd"/>
+    </w:p>
+    <w:p>
+      <w:pPr>
+        <w:rPr>
+          <w:rFonts w:ascii="Arial" w:hAnsi="Arial" w:cs="Arial"/>
+          <w:sz w:val="24"/>
+          <w:szCs w:val="28"/>
+        </w:rPr>
+      </w:pPr>
+      <w:proofErr w:type="spellStart"/>
+      <w:r>
+        <w:rPr>
+          <w:rFonts w:ascii="Arial" w:hAnsi="Arial" w:cs="Arial"/>
+          <w:sz w:val="24"/>
+          <w:szCs w:val="28"/>
+        </w:rPr>
+        <w:t>sceneName</w:t>
+      </w:r>
+      <w:proofErr w:type="spellEnd"/>
+      <w:r>
+        <w:rPr>
+          <w:rFonts w:ascii="Arial" w:hAnsi="Arial" w:cs="Arial"/>
+          <w:sz w:val="24"/>
+          <w:szCs w:val="28"/>
+        </w:rPr>
+        <w:t xml:space="preserve"> (repeat as necessary)</w:t>
       </w:r>
     </w:p>
     <w:p>

</xml_diff>

<commit_message>
Scenes now hold their size value and video auto resizes to largest included scenes. Other smaller bugs also resolved
</commit_message>
<xml_diff>
--- a/Optimator File Formats.docx
+++ b/Optimator File Formats.docx
@@ -742,6 +742,25 @@
           <w:sz w:val="24"/>
           <w:szCs w:val="28"/>
         </w:rPr>
+        <w:t>Width;Height</w:t>
+      </w:r>
+      <w:proofErr w:type="spellEnd"/>
+    </w:p>
+    <w:p>
+      <w:pPr>
+        <w:rPr>
+          <w:rFonts w:ascii="Arial" w:hAnsi="Arial" w:cs="Arial"/>
+          <w:sz w:val="24"/>
+          <w:szCs w:val="28"/>
+        </w:rPr>
+      </w:pPr>
+      <w:proofErr w:type="spellStart"/>
+      <w:r>
+        <w:rPr>
+          <w:rFonts w:ascii="Arial" w:hAnsi="Arial" w:cs="Arial"/>
+          <w:sz w:val="24"/>
+          <w:szCs w:val="28"/>
+        </w:rPr>
         <w:t>backgroundColor</w:t>
       </w:r>
       <w:r>
@@ -762,40 +781,34 @@
           <w:szCs w:val="28"/>
         </w:rPr>
       </w:pPr>
-      <w:r>
-        <w:rPr>
-          <w:rFonts w:ascii="Arial" w:hAnsi="Arial" w:cs="Arial"/>
-          <w:sz w:val="24"/>
-          <w:szCs w:val="28"/>
-        </w:rPr>
-        <w:t>s:setName</w:t>
-      </w:r>
-    </w:p>
-    <w:p>
-      <w:pPr>
-        <w:rPr>
-          <w:rFonts w:ascii="Arial" w:hAnsi="Arial" w:cs="Arial"/>
-          <w:sz w:val="24"/>
-          <w:szCs w:val="28"/>
-        </w:rPr>
-      </w:pPr>
-      <w:r>
-        <w:rPr>
-          <w:rFonts w:ascii="Arial" w:hAnsi="Arial" w:cs="Arial"/>
-          <w:sz w:val="24"/>
-          <w:szCs w:val="28"/>
-        </w:rPr>
-        <w:t>p:pieceName</w:t>
-      </w:r>
-    </w:p>
-    <w:p>
-      <w:pPr>
-        <w:rPr>
-          <w:rFonts w:ascii="Arial" w:hAnsi="Arial" w:cs="Arial"/>
-          <w:sz w:val="24"/>
-          <w:szCs w:val="28"/>
-        </w:rPr>
-      </w:pPr>
+      <w:proofErr w:type="spellStart"/>
+      <w:r>
+        <w:rPr>
+          <w:rFonts w:ascii="Arial" w:hAnsi="Arial" w:cs="Arial"/>
+          <w:sz w:val="24"/>
+          <w:szCs w:val="28"/>
+        </w:rPr>
+        <w:t>setName</w:t>
+      </w:r>
+      <w:r>
+        <w:rPr>
+          <w:rFonts w:ascii="Arial" w:hAnsi="Arial" w:cs="Arial"/>
+          <w:sz w:val="24"/>
+          <w:szCs w:val="28"/>
+        </w:rPr>
+        <w:t>.optrs</w:t>
+      </w:r>
+      <w:proofErr w:type="spellEnd"/>
+    </w:p>
+    <w:p>
+      <w:pPr>
+        <w:rPr>
+          <w:rFonts w:ascii="Arial" w:hAnsi="Arial" w:cs="Arial"/>
+          <w:sz w:val="24"/>
+          <w:szCs w:val="28"/>
+        </w:rPr>
+      </w:pPr>
+      <w:proofErr w:type="spellStart"/>
       <w:r>
         <w:rPr>
           <w:rFonts w:ascii="Arial" w:hAnsi="Arial" w:cs="Arial"/>
@@ -803,6 +816,32 @@
           <w:szCs w:val="28"/>
         </w:rPr>
         <w:lastRenderedPageBreak/>
+        <w:t>pieceName</w:t>
+      </w:r>
+      <w:r>
+        <w:rPr>
+          <w:rFonts w:ascii="Arial" w:hAnsi="Arial" w:cs="Arial"/>
+          <w:sz w:val="24"/>
+          <w:szCs w:val="28"/>
+        </w:rPr>
+        <w:t>.optrp</w:t>
+      </w:r>
+      <w:proofErr w:type="spellEnd"/>
+    </w:p>
+    <w:p>
+      <w:pPr>
+        <w:rPr>
+          <w:rFonts w:ascii="Arial" w:hAnsi="Arial" w:cs="Arial"/>
+          <w:sz w:val="24"/>
+          <w:szCs w:val="28"/>
+        </w:rPr>
+      </w:pPr>
+      <w:r>
+        <w:rPr>
+          <w:rFonts w:ascii="Arial" w:hAnsi="Arial" w:cs="Arial"/>
+          <w:sz w:val="24"/>
+          <w:szCs w:val="28"/>
+        </w:rPr>
         <w:t>(Repeat two above as necessary)</w:t>
       </w:r>
     </w:p>

</xml_diff>

<commit_message>
Changed relevant const lists/arrays to enums, returned the BG drawing to piece, set and scene as this overrides old images (bad prev update)
</commit_message>
<xml_diff>
--- a/Optimator File Formats.docx
+++ b/Optimator File Formats.docx
@@ -361,14 +361,6 @@
           <w:szCs w:val="28"/>
         </w:rPr>
         <w:t>connect</w:t>
-      </w:r>
-      <w:r>
-        <w:rPr>
-          <w:rFonts w:ascii="Arial" w:hAnsi="Arial" w:cs="Arial"/>
-          <w:sz w:val="24"/>
-          <w:szCs w:val="28"/>
-        </w:rPr>
-        <w:t>;solid</w:t>
       </w:r>
       <w:proofErr w:type="spellEnd"/>
       <w:r>

</xml_diff>

<commit_message>
Added piece types: flat, line, flatline
</commit_message>
<xml_diff>
--- a/Optimator File Formats.docx
+++ b/Optimator File Formats.docx
@@ -170,7 +170,6 @@
           <w:szCs w:val="28"/>
         </w:rPr>
       </w:pPr>
-      <w:proofErr w:type="spellStart"/>
       <w:r>
         <w:rPr>
           <w:rFonts w:ascii="Arial" w:hAnsi="Arial" w:cs="Arial"/>
@@ -185,9 +184,40 @@
           <w:sz w:val="24"/>
           <w:szCs w:val="28"/>
         </w:rPr>
-        <w:t>X.Y.Z</w:t>
-      </w:r>
-      <w:proofErr w:type="spellEnd"/>
+        <w:t xml:space="preserve">X.Y.Z </w:t>
+      </w:r>
+      <w:r>
+        <w:rPr>
+          <w:rFonts w:ascii="Arial" w:hAnsi="Arial" w:cs="Arial"/>
+          <w:sz w:val="24"/>
+          <w:szCs w:val="28"/>
+        </w:rPr>
+        <w:t>ColourType;</w:t>
+      </w:r>
+      <w:r>
+        <w:rPr>
+          <w:rFonts w:ascii="Arial" w:hAnsi="Arial" w:cs="Arial"/>
+          <w:sz w:val="24"/>
+          <w:szCs w:val="28"/>
+        </w:rPr>
+        <w:t>OutlineColourA,</w:t>
+      </w:r>
+      <w:r>
+        <w:rPr>
+          <w:rFonts w:ascii="Arial" w:hAnsi="Arial" w:cs="Arial"/>
+          <w:sz w:val="24"/>
+          <w:szCs w:val="28"/>
+        </w:rPr>
+        <w:t>OutlineColourR,OutlineColourG,OutlineColourB</w:t>
+      </w:r>
+      <w:r>
+        <w:rPr>
+          <w:rFonts w:ascii="Arial" w:hAnsi="Arial" w:cs="Arial"/>
+          <w:sz w:val="24"/>
+          <w:szCs w:val="28"/>
+        </w:rPr>
+        <w:t>;</w:t>
+      </w:r>
       <w:r>
         <w:rPr>
           <w:rFonts w:ascii="Arial" w:hAnsi="Arial" w:cs="Arial"/>
@@ -202,47 +232,6 @@
           <w:sz w:val="24"/>
           <w:szCs w:val="28"/>
         </w:rPr>
-        <w:t>ColourType;</w:t>
-      </w:r>
-      <w:r>
-        <w:rPr>
-          <w:rFonts w:ascii="Arial" w:hAnsi="Arial" w:cs="Arial"/>
-          <w:sz w:val="24"/>
-          <w:szCs w:val="28"/>
-        </w:rPr>
-        <w:t>OutlineColourA,</w:t>
-      </w:r>
-      <w:r>
-        <w:rPr>
-          <w:rFonts w:ascii="Arial" w:hAnsi="Arial" w:cs="Arial"/>
-          <w:sz w:val="24"/>
-          <w:szCs w:val="28"/>
-        </w:rPr>
-        <w:t>OutlineColourR,OutlineColourG,OutlineColourB</w:t>
-      </w:r>
-      <w:r>
-        <w:rPr>
-          <w:rFonts w:ascii="Arial" w:hAnsi="Arial" w:cs="Arial"/>
-          <w:sz w:val="24"/>
-          <w:szCs w:val="28"/>
-        </w:rPr>
-        <w:t>;</w:t>
-      </w:r>
-      <w:r>
-        <w:rPr>
-          <w:rFonts w:ascii="Arial" w:hAnsi="Arial" w:cs="Arial"/>
-          <w:sz w:val="24"/>
-          <w:szCs w:val="28"/>
-        </w:rPr>
-        <w:t xml:space="preserve"> </w:t>
-      </w:r>
-      <w:proofErr w:type="spellStart"/>
-      <w:r>
-        <w:rPr>
-          <w:rFonts w:ascii="Arial" w:hAnsi="Arial" w:cs="Arial"/>
-          <w:sz w:val="24"/>
-          <w:szCs w:val="28"/>
-        </w:rPr>
         <w:t>FillColourA,</w:t>
       </w:r>
       <w:r>
@@ -251,37 +240,25 @@
           <w:sz w:val="24"/>
           <w:szCs w:val="28"/>
         </w:rPr>
-        <w:t>FillColourR,FillColourG,FillColourB</w:t>
-      </w:r>
-      <w:proofErr w:type="spellEnd"/>
-      <w:r>
-        <w:rPr>
-          <w:rFonts w:ascii="Arial" w:hAnsi="Arial" w:cs="Arial"/>
-          <w:sz w:val="24"/>
-          <w:szCs w:val="28"/>
-        </w:rPr>
-        <w:t xml:space="preserve">: Further colours for </w:t>
-      </w:r>
-      <w:proofErr w:type="spellStart"/>
-      <w:r>
-        <w:rPr>
-          <w:rFonts w:ascii="Arial" w:hAnsi="Arial" w:cs="Arial"/>
-          <w:sz w:val="24"/>
-          <w:szCs w:val="28"/>
-        </w:rPr>
-        <w:t>gradients;OutlineWidth;PieceDetails</w:t>
-      </w:r>
-      <w:proofErr w:type="spellEnd"/>
-    </w:p>
-    <w:p>
-      <w:pPr>
-        <w:rPr>
-          <w:rFonts w:ascii="Arial" w:hAnsi="Arial" w:cs="Arial"/>
-          <w:sz w:val="24"/>
-          <w:szCs w:val="28"/>
-        </w:rPr>
-      </w:pPr>
-      <w:proofErr w:type="spellStart"/>
+        <w:t>FillColourR,FillColourG,FillColourB: Further colours for gradients;OutlineWidth;</w:t>
+      </w:r>
+      <w:r>
+        <w:rPr>
+          <w:rFonts w:ascii="Arial" w:hAnsi="Arial" w:cs="Arial"/>
+          <w:sz w:val="24"/>
+          <w:szCs w:val="28"/>
+        </w:rPr>
+        <w:t>PieceType</w:t>
+      </w:r>
+    </w:p>
+    <w:p>
+      <w:pPr>
+        <w:rPr>
+          <w:rFonts w:ascii="Arial" w:hAnsi="Arial" w:cs="Arial"/>
+          <w:sz w:val="24"/>
+          <w:szCs w:val="28"/>
+        </w:rPr>
+      </w:pPr>
       <w:r>
         <w:rPr>
           <w:rFonts w:ascii="Arial" w:hAnsi="Arial" w:cs="Arial"/>
@@ -362,7 +339,6 @@
         </w:rPr>
         <w:t>connect</w:t>
       </w:r>
-      <w:proofErr w:type="spellEnd"/>
       <w:r>
         <w:rPr>
           <w:rFonts w:ascii="Arial" w:hAnsi="Arial" w:cs="Arial"/>
@@ -408,7 +384,6 @@
           <w:szCs w:val="28"/>
         </w:rPr>
       </w:pPr>
-      <w:proofErr w:type="spellStart"/>
       <w:r>
         <w:rPr>
           <w:rFonts w:ascii="Arial" w:hAnsi="Arial" w:cs="Arial"/>
@@ -417,17 +392,15 @@
         </w:rPr>
         <w:t>Set;X.Y.Z</w:t>
       </w:r>
-      <w:proofErr w:type="spellEnd"/>
-    </w:p>
-    <w:p>
-      <w:pPr>
-        <w:rPr>
-          <w:rFonts w:ascii="Arial" w:hAnsi="Arial" w:cs="Arial"/>
-          <w:sz w:val="24"/>
-          <w:szCs w:val="28"/>
-        </w:rPr>
-      </w:pPr>
-      <w:proofErr w:type="spellStart"/>
+    </w:p>
+    <w:p>
+      <w:pPr>
+        <w:rPr>
+          <w:rFonts w:ascii="Arial" w:hAnsi="Arial" w:cs="Arial"/>
+          <w:sz w:val="24"/>
+          <w:szCs w:val="28"/>
+        </w:rPr>
+      </w:pPr>
       <w:r>
         <w:rPr>
           <w:rFonts w:ascii="Arial" w:hAnsi="Arial" w:cs="Arial"/>
@@ -436,7 +409,6 @@
         </w:rPr>
         <w:t>pieceName;x:y:r:t:s:sm</w:t>
       </w:r>
-      <w:proofErr w:type="spellEnd"/>
       <w:r>
         <w:rPr>
           <w:rFonts w:ascii="Arial" w:hAnsi="Arial" w:cs="Arial"/>
@@ -472,7 +444,6 @@
           <w:szCs w:val="28"/>
         </w:rPr>
       </w:pPr>
-      <w:proofErr w:type="spellStart"/>
       <w:r>
         <w:rPr>
           <w:rFonts w:ascii="Arial" w:hAnsi="Arial" w:cs="Arial"/>
@@ -481,7 +452,6 @@
         </w:rPr>
         <w:t>pieceName;x:y:r:t:s:sm;base</w:t>
       </w:r>
-      <w:proofErr w:type="spellEnd"/>
       <w:r>
         <w:rPr>
           <w:rFonts w:ascii="Arial" w:hAnsi="Arial" w:cs="Arial"/>
@@ -525,7 +495,6 @@
           <w:szCs w:val="28"/>
         </w:rPr>
       </w:pPr>
-      <w:proofErr w:type="spellStart"/>
       <w:r>
         <w:rPr>
           <w:rFonts w:ascii="Arial" w:hAnsi="Arial" w:cs="Arial"/>
@@ -556,52 +525,7 @@
           <w:sz w:val="24"/>
           <w:szCs w:val="28"/>
         </w:rPr>
-        <w:t>;flipAngle</w:t>
-      </w:r>
-      <w:proofErr w:type="spellEnd"/>
-      <w:r>
-        <w:rPr>
-          <w:rFonts w:ascii="Arial" w:hAnsi="Arial" w:cs="Arial"/>
-          <w:sz w:val="24"/>
-          <w:szCs w:val="28"/>
-        </w:rPr>
-        <w:t>(-1 false);</w:t>
-      </w:r>
-      <w:proofErr w:type="spellStart"/>
-      <w:r>
-        <w:rPr>
-          <w:rFonts w:ascii="Arial" w:hAnsi="Arial" w:cs="Arial"/>
-          <w:sz w:val="24"/>
-          <w:szCs w:val="28"/>
-        </w:rPr>
-        <w:t>indexSwitch</w:t>
-      </w:r>
-      <w:proofErr w:type="spellEnd"/>
-      <w:r>
-        <w:rPr>
-          <w:rFonts w:ascii="Arial" w:hAnsi="Arial" w:cs="Arial"/>
-          <w:sz w:val="24"/>
-          <w:szCs w:val="28"/>
-        </w:rPr>
-        <w:t xml:space="preserve">(0 if </w:t>
-      </w:r>
-      <w:proofErr w:type="spellStart"/>
-      <w:r>
-        <w:rPr>
-          <w:rFonts w:ascii="Arial" w:hAnsi="Arial" w:cs="Arial"/>
-          <w:sz w:val="24"/>
-          <w:szCs w:val="28"/>
-        </w:rPr>
-        <w:t>flipangle</w:t>
-      </w:r>
-      <w:proofErr w:type="spellEnd"/>
-      <w:r>
-        <w:rPr>
-          <w:rFonts w:ascii="Arial" w:hAnsi="Arial" w:cs="Arial"/>
-          <w:sz w:val="24"/>
-          <w:szCs w:val="28"/>
-        </w:rPr>
-        <w:t xml:space="preserve"> -1)</w:t>
+        <w:t>;flipAngle(-1 false);indexSwitch(0 if flipangle -1)</w:t>
       </w:r>
       <w:r>
         <w:rPr>
@@ -689,7 +613,6 @@
           <w:szCs w:val="28"/>
         </w:rPr>
       </w:pPr>
-      <w:proofErr w:type="spellStart"/>
       <w:r>
         <w:rPr>
           <w:rFonts w:ascii="Arial" w:hAnsi="Arial" w:cs="Arial"/>
@@ -698,17 +621,15 @@
         </w:rPr>
         <w:t>Scene;X.Y.Z</w:t>
       </w:r>
-      <w:proofErr w:type="spellEnd"/>
-    </w:p>
-    <w:p>
-      <w:pPr>
-        <w:rPr>
-          <w:rFonts w:ascii="Arial" w:hAnsi="Arial" w:cs="Arial"/>
-          <w:sz w:val="24"/>
-          <w:szCs w:val="28"/>
-        </w:rPr>
-      </w:pPr>
-      <w:proofErr w:type="spellStart"/>
+    </w:p>
+    <w:p>
+      <w:pPr>
+        <w:rPr>
+          <w:rFonts w:ascii="Arial" w:hAnsi="Arial" w:cs="Arial"/>
+          <w:sz w:val="24"/>
+          <w:szCs w:val="28"/>
+        </w:rPr>
+      </w:pPr>
       <w:r>
         <w:rPr>
           <w:rFonts w:ascii="Arial" w:hAnsi="Arial" w:cs="Arial"/>
@@ -717,17 +638,15 @@
         </w:rPr>
         <w:t>timeLength</w:t>
       </w:r>
-      <w:proofErr w:type="spellEnd"/>
-    </w:p>
-    <w:p>
-      <w:pPr>
-        <w:rPr>
-          <w:rFonts w:ascii="Arial" w:hAnsi="Arial" w:cs="Arial"/>
-          <w:sz w:val="24"/>
-          <w:szCs w:val="28"/>
-        </w:rPr>
-      </w:pPr>
-      <w:proofErr w:type="spellStart"/>
+    </w:p>
+    <w:p>
+      <w:pPr>
+        <w:rPr>
+          <w:rFonts w:ascii="Arial" w:hAnsi="Arial" w:cs="Arial"/>
+          <w:sz w:val="24"/>
+          <w:szCs w:val="28"/>
+        </w:rPr>
+      </w:pPr>
       <w:r>
         <w:rPr>
           <w:rFonts w:ascii="Arial" w:hAnsi="Arial" w:cs="Arial"/>
@@ -736,17 +655,15 @@
         </w:rPr>
         <w:t>Width;Height</w:t>
       </w:r>
-      <w:proofErr w:type="spellEnd"/>
-    </w:p>
-    <w:p>
-      <w:pPr>
-        <w:rPr>
-          <w:rFonts w:ascii="Arial" w:hAnsi="Arial" w:cs="Arial"/>
-          <w:sz w:val="24"/>
-          <w:szCs w:val="28"/>
-        </w:rPr>
-      </w:pPr>
-      <w:proofErr w:type="spellStart"/>
+    </w:p>
+    <w:p>
+      <w:pPr>
+        <w:rPr>
+          <w:rFonts w:ascii="Arial" w:hAnsi="Arial" w:cs="Arial"/>
+          <w:sz w:val="24"/>
+          <w:szCs w:val="28"/>
+        </w:rPr>
+      </w:pPr>
       <w:r>
         <w:rPr>
           <w:rFonts w:ascii="Arial" w:hAnsi="Arial" w:cs="Arial"/>
@@ -763,17 +680,15 @@
         </w:rPr>
         <w:t>A,R,G,B</w:t>
       </w:r>
-      <w:proofErr w:type="spellEnd"/>
-    </w:p>
-    <w:p>
-      <w:pPr>
-        <w:rPr>
-          <w:rFonts w:ascii="Arial" w:hAnsi="Arial" w:cs="Arial"/>
-          <w:sz w:val="24"/>
-          <w:szCs w:val="28"/>
-        </w:rPr>
-      </w:pPr>
-      <w:proofErr w:type="spellStart"/>
+    </w:p>
+    <w:p>
+      <w:pPr>
+        <w:rPr>
+          <w:rFonts w:ascii="Arial" w:hAnsi="Arial" w:cs="Arial"/>
+          <w:sz w:val="24"/>
+          <w:szCs w:val="28"/>
+        </w:rPr>
+      </w:pPr>
       <w:r>
         <w:rPr>
           <w:rFonts w:ascii="Arial" w:hAnsi="Arial" w:cs="Arial"/>
@@ -790,17 +705,15 @@
         </w:rPr>
         <w:t>.optrs</w:t>
       </w:r>
-      <w:proofErr w:type="spellEnd"/>
-    </w:p>
-    <w:p>
-      <w:pPr>
-        <w:rPr>
-          <w:rFonts w:ascii="Arial" w:hAnsi="Arial" w:cs="Arial"/>
-          <w:sz w:val="24"/>
-          <w:szCs w:val="28"/>
-        </w:rPr>
-      </w:pPr>
-      <w:proofErr w:type="spellStart"/>
+    </w:p>
+    <w:p>
+      <w:pPr>
+        <w:rPr>
+          <w:rFonts w:ascii="Arial" w:hAnsi="Arial" w:cs="Arial"/>
+          <w:sz w:val="24"/>
+          <w:szCs w:val="28"/>
+        </w:rPr>
+      </w:pPr>
       <w:r>
         <w:rPr>
           <w:rFonts w:ascii="Arial" w:hAnsi="Arial" w:cs="Arial"/>
@@ -818,7 +731,6 @@
         </w:rPr>
         <w:t>.optrp</w:t>
       </w:r>
-      <w:proofErr w:type="spellEnd"/>
     </w:p>
     <w:p>
       <w:pPr>
@@ -1104,7 +1016,6 @@
           <w:szCs w:val="28"/>
         </w:rPr>
       </w:pPr>
-      <w:proofErr w:type="spellStart"/>
       <w:r>
         <w:rPr>
           <w:rFonts w:ascii="Arial" w:hAnsi="Arial" w:cs="Arial"/>
@@ -1113,17 +1024,15 @@
         </w:rPr>
         <w:t>Video;X.Y.Z</w:t>
       </w:r>
-      <w:proofErr w:type="spellEnd"/>
-    </w:p>
-    <w:p>
-      <w:pPr>
-        <w:rPr>
-          <w:rFonts w:ascii="Arial" w:hAnsi="Arial" w:cs="Arial"/>
-          <w:sz w:val="24"/>
-          <w:szCs w:val="28"/>
-        </w:rPr>
-      </w:pPr>
-      <w:proofErr w:type="spellStart"/>
+    </w:p>
+    <w:p>
+      <w:pPr>
+        <w:rPr>
+          <w:rFonts w:ascii="Arial" w:hAnsi="Arial" w:cs="Arial"/>
+          <w:sz w:val="24"/>
+          <w:szCs w:val="28"/>
+        </w:rPr>
+      </w:pPr>
       <w:r>
         <w:rPr>
           <w:rFonts w:ascii="Arial" w:hAnsi="Arial" w:cs="Arial"/>
@@ -1132,33 +1041,22 @@
         </w:rPr>
         <w:t>FPS;VideoWidth:VideoHeight</w:t>
       </w:r>
-      <w:proofErr w:type="spellEnd"/>
-    </w:p>
-    <w:p>
-      <w:pPr>
-        <w:rPr>
-          <w:rFonts w:ascii="Arial" w:hAnsi="Arial" w:cs="Arial"/>
-          <w:sz w:val="24"/>
-          <w:szCs w:val="28"/>
-        </w:rPr>
-      </w:pPr>
-      <w:proofErr w:type="spellStart"/>
-      <w:r>
-        <w:rPr>
-          <w:rFonts w:ascii="Arial" w:hAnsi="Arial" w:cs="Arial"/>
-          <w:sz w:val="24"/>
-          <w:szCs w:val="28"/>
-        </w:rPr>
-        <w:t>sceneName</w:t>
-      </w:r>
-      <w:proofErr w:type="spellEnd"/>
-      <w:r>
-        <w:rPr>
-          <w:rFonts w:ascii="Arial" w:hAnsi="Arial" w:cs="Arial"/>
-          <w:sz w:val="24"/>
-          <w:szCs w:val="28"/>
-        </w:rPr>
-        <w:t xml:space="preserve"> (repeat as necessary)</w:t>
+    </w:p>
+    <w:p>
+      <w:pPr>
+        <w:rPr>
+          <w:rFonts w:ascii="Arial" w:hAnsi="Arial" w:cs="Arial"/>
+          <w:sz w:val="24"/>
+          <w:szCs w:val="28"/>
+        </w:rPr>
+      </w:pPr>
+      <w:r>
+        <w:rPr>
+          <w:rFonts w:ascii="Arial" w:hAnsi="Arial" w:cs="Arial"/>
+          <w:sz w:val="24"/>
+          <w:szCs w:val="28"/>
+        </w:rPr>
+        <w:t>sceneName (repeat as necessary)</w:t>
       </w:r>
     </w:p>
     <w:p>

</xml_diff>

<commit_message>
Started adding tension to curves
</commit_message>
<xml_diff>
--- a/Optimator File Formats.docx
+++ b/Optimator File Formats.docx
@@ -338,6 +338,14 @@
           <w:szCs w:val="28"/>
         </w:rPr>
         <w:t>connect</w:t>
+      </w:r>
+      <w:r>
+        <w:rPr>
+          <w:rFonts w:ascii="Arial" w:hAnsi="Arial" w:cs="Arial"/>
+          <w:sz w:val="24"/>
+          <w:szCs w:val="28"/>
+        </w:rPr>
+        <w:t>:tension</w:t>
       </w:r>
       <w:r>
         <w:rPr>

</xml_diff>

<commit_message>
Big changes: building towards 2D vector art software rather than animation software
</commit_message>
<xml_diff>
--- a/Optimator File Formats.docx
+++ b/Optimator File Formats.docx
@@ -78,7 +78,15 @@
           <w:sz w:val="24"/>
           <w:szCs w:val="28"/>
         </w:rPr>
-        <w:t>X: Increases with big feature updates (Curves, gradients etc.). Usually matches a price increase (while price increasing).</w:t>
+        <w:t>X: Increases with big feature updates</w:t>
+      </w:r>
+      <w:r>
+        <w:rPr>
+          <w:rFonts w:ascii="Arial" w:hAnsi="Arial" w:cs="Arial"/>
+          <w:sz w:val="24"/>
+          <w:szCs w:val="28"/>
+        </w:rPr>
+        <w:t>.</w:t>
       </w:r>
     </w:p>
     <w:p>
@@ -148,14 +156,264 @@
         <w:rPr>
           <w:rFonts w:ascii="Arial" w:hAnsi="Arial" w:cs="Arial"/>
           <w:b/>
-          <w:sz w:val="24"/>
-          <w:szCs w:val="28"/>
-        </w:rPr>
-      </w:pPr>
+          <w:bCs/>
+          <w:sz w:val="24"/>
+          <w:szCs w:val="28"/>
+        </w:rPr>
+      </w:pPr>
+      <w:proofErr w:type="spellStart"/>
       <w:r>
         <w:rPr>
           <w:rFonts w:ascii="Arial" w:hAnsi="Arial" w:cs="Arial"/>
           <w:b/>
+          <w:bCs/>
+          <w:sz w:val="24"/>
+          <w:szCs w:val="28"/>
+        </w:rPr>
+        <w:t>ColourState</w:t>
+      </w:r>
+      <w:proofErr w:type="spellEnd"/>
+    </w:p>
+    <w:p>
+      <w:pPr>
+        <w:rPr>
+          <w:rFonts w:ascii="Arial" w:hAnsi="Arial" w:cs="Arial"/>
+          <w:sz w:val="24"/>
+          <w:szCs w:val="28"/>
+        </w:rPr>
+      </w:pPr>
+      <w:proofErr w:type="spellStart"/>
+      <w:r>
+        <w:rPr>
+          <w:rFonts w:ascii="Arial" w:hAnsi="Arial" w:cs="Arial"/>
+          <w:sz w:val="24"/>
+          <w:szCs w:val="28"/>
+        </w:rPr>
+        <w:t>FillOption</w:t>
+      </w:r>
+      <w:proofErr w:type="spellEnd"/>
+      <w:r>
+        <w:rPr>
+          <w:rFonts w:ascii="Arial" w:hAnsi="Arial" w:cs="Arial"/>
+          <w:sz w:val="24"/>
+          <w:szCs w:val="28"/>
+        </w:rPr>
+        <w:t>(int):</w:t>
+      </w:r>
+      <w:proofErr w:type="spellStart"/>
+      <w:r>
+        <w:rPr>
+          <w:rFonts w:ascii="Arial" w:hAnsi="Arial" w:cs="Arial"/>
+          <w:sz w:val="24"/>
+          <w:szCs w:val="28"/>
+        </w:rPr>
+        <w:t>dataString</w:t>
+      </w:r>
+      <w:proofErr w:type="spellEnd"/>
+      <w:r>
+        <w:rPr>
+          <w:rFonts w:ascii="Arial" w:hAnsi="Arial" w:cs="Arial"/>
+          <w:sz w:val="24"/>
+          <w:szCs w:val="28"/>
+        </w:rPr>
+        <w:t>;[repeat]</w:t>
+      </w:r>
+    </w:p>
+    <w:p>
+      <w:pPr>
+        <w:rPr>
+          <w:rFonts w:ascii="Arial" w:hAnsi="Arial" w:cs="Arial"/>
+          <w:b/>
+          <w:bCs/>
+          <w:sz w:val="24"/>
+          <w:szCs w:val="28"/>
+        </w:rPr>
+      </w:pPr>
+    </w:p>
+    <w:p>
+      <w:pPr>
+        <w:rPr>
+          <w:rFonts w:ascii="Arial" w:hAnsi="Arial" w:cs="Arial"/>
+          <w:b/>
+          <w:bCs/>
+          <w:sz w:val="24"/>
+          <w:szCs w:val="28"/>
+        </w:rPr>
+      </w:pPr>
+      <w:proofErr w:type="spellStart"/>
+      <w:r>
+        <w:rPr>
+          <w:rFonts w:ascii="Arial" w:hAnsi="Arial" w:cs="Arial"/>
+          <w:b/>
+          <w:bCs/>
+          <w:sz w:val="24"/>
+          <w:szCs w:val="28"/>
+        </w:rPr>
+        <w:t>ConnectorDet</w:t>
+      </w:r>
+      <w:proofErr w:type="spellEnd"/>
+    </w:p>
+    <w:p>
+      <w:pPr>
+        <w:rPr>
+          <w:rFonts w:ascii="Arial" w:hAnsi="Arial" w:cs="Arial"/>
+          <w:sz w:val="24"/>
+          <w:szCs w:val="28"/>
+        </w:rPr>
+      </w:pPr>
+      <w:proofErr w:type="spellStart"/>
+      <w:r>
+        <w:rPr>
+          <w:rFonts w:ascii="Arial" w:hAnsi="Arial" w:cs="Arial"/>
+          <w:sz w:val="24"/>
+          <w:szCs w:val="28"/>
+        </w:rPr>
+        <w:t>OutlineWidth</w:t>
+      </w:r>
+      <w:proofErr w:type="spellEnd"/>
+      <w:r>
+        <w:rPr>
+          <w:rFonts w:ascii="Arial" w:hAnsi="Arial" w:cs="Arial"/>
+          <w:sz w:val="24"/>
+          <w:szCs w:val="28"/>
+        </w:rPr>
+        <w:t>[0],</w:t>
+      </w:r>
+      <w:proofErr w:type="spellStart"/>
+      <w:r>
+        <w:rPr>
+          <w:rFonts w:ascii="Arial" w:hAnsi="Arial" w:cs="Arial"/>
+          <w:sz w:val="24"/>
+          <w:szCs w:val="28"/>
+        </w:rPr>
+        <w:t>OutlineWidth</w:t>
+      </w:r>
+      <w:proofErr w:type="spellEnd"/>
+      <w:r>
+        <w:rPr>
+          <w:rFonts w:ascii="Arial" w:hAnsi="Arial" w:cs="Arial"/>
+          <w:sz w:val="24"/>
+          <w:szCs w:val="28"/>
+        </w:rPr>
+        <w:t>[1]</w:t>
+      </w:r>
+      <w:r>
+        <w:rPr>
+          <w:rFonts w:ascii="Arial" w:hAnsi="Arial" w:cs="Arial"/>
+          <w:sz w:val="24"/>
+          <w:szCs w:val="28"/>
+        </w:rPr>
+        <w:t>:Colour[0],</w:t>
+      </w:r>
+      <w:proofErr w:type="spellStart"/>
+      <w:r>
+        <w:rPr>
+          <w:rFonts w:ascii="Arial" w:hAnsi="Arial" w:cs="Arial"/>
+          <w:sz w:val="24"/>
+          <w:szCs w:val="28"/>
+        </w:rPr>
+        <w:t>Color</w:t>
+      </w:r>
+      <w:proofErr w:type="spellEnd"/>
+      <w:r>
+        <w:rPr>
+          <w:rFonts w:ascii="Arial" w:hAnsi="Arial" w:cs="Arial"/>
+          <w:sz w:val="24"/>
+          <w:szCs w:val="28"/>
+        </w:rPr>
+        <w:t>[1]:Visible</w:t>
+      </w:r>
+    </w:p>
+    <w:p>
+      <w:pPr>
+        <w:rPr>
+          <w:rFonts w:ascii="Arial" w:hAnsi="Arial" w:cs="Arial"/>
+          <w:sz w:val="24"/>
+          <w:szCs w:val="28"/>
+        </w:rPr>
+      </w:pPr>
+    </w:p>
+    <w:p>
+      <w:pPr>
+        <w:rPr>
+          <w:rFonts w:ascii="Arial" w:hAnsi="Arial" w:cs="Arial"/>
+          <w:b/>
+          <w:bCs/>
+          <w:sz w:val="24"/>
+          <w:szCs w:val="28"/>
+        </w:rPr>
+      </w:pPr>
+      <w:r>
+        <w:rPr>
+          <w:rFonts w:ascii="Arial" w:hAnsi="Arial" w:cs="Arial"/>
+          <w:b/>
+          <w:bCs/>
+          <w:sz w:val="24"/>
+          <w:szCs w:val="28"/>
+        </w:rPr>
+        <w:t>Spot</w:t>
+      </w:r>
+    </w:p>
+    <w:p>
+      <w:pPr>
+        <w:rPr>
+          <w:rFonts w:ascii="Arial" w:hAnsi="Arial" w:cs="Arial"/>
+          <w:sz w:val="24"/>
+          <w:szCs w:val="28"/>
+          <w:u w:val="single"/>
+        </w:rPr>
+      </w:pPr>
+      <w:proofErr w:type="spellStart"/>
+      <w:r>
+        <w:rPr>
+          <w:rFonts w:ascii="Arial" w:hAnsi="Arial" w:cs="Arial"/>
+          <w:sz w:val="24"/>
+          <w:szCs w:val="28"/>
+        </w:rPr>
+        <w:t>pointX:pointY:pointXR:pointYD;connect:tension</w:t>
+      </w:r>
+      <w:r>
+        <w:rPr>
+          <w:rFonts w:ascii="Arial" w:hAnsi="Arial" w:cs="Arial"/>
+          <w:sz w:val="24"/>
+          <w:szCs w:val="28"/>
+        </w:rPr>
+        <w:t>;</w:t>
+      </w:r>
+      <w:r>
+        <w:rPr>
+          <w:rFonts w:ascii="Arial" w:hAnsi="Arial" w:cs="Arial"/>
+          <w:sz w:val="24"/>
+          <w:szCs w:val="28"/>
+          <w:u w:val="single"/>
+        </w:rPr>
+        <w:t>ConnectorDet</w:t>
+      </w:r>
+      <w:proofErr w:type="spellEnd"/>
+    </w:p>
+    <w:p>
+      <w:pPr>
+        <w:rPr>
+          <w:rFonts w:ascii="Arial" w:hAnsi="Arial" w:cs="Arial"/>
+          <w:b/>
+          <w:sz w:val="24"/>
+          <w:szCs w:val="28"/>
+        </w:rPr>
+      </w:pPr>
+    </w:p>
+    <w:p>
+      <w:pPr>
+        <w:rPr>
+          <w:rFonts w:ascii="Arial" w:hAnsi="Arial" w:cs="Arial"/>
+          <w:b/>
+          <w:sz w:val="24"/>
+          <w:szCs w:val="28"/>
+        </w:rPr>
+      </w:pPr>
+      <w:r>
+        <w:rPr>
+          <w:rFonts w:ascii="Arial" w:hAnsi="Arial" w:cs="Arial"/>
+          <w:b/>
           <w:sz w:val="24"/>
           <w:szCs w:val="28"/>
         </w:rPr>
@@ -176,47 +434,88 @@
           <w:sz w:val="24"/>
           <w:szCs w:val="28"/>
         </w:rPr>
-        <w:t>Piece;</w:t>
-      </w:r>
-      <w:r>
-        <w:rPr>
-          <w:rFonts w:ascii="Arial" w:hAnsi="Arial" w:cs="Arial"/>
-          <w:sz w:val="24"/>
-          <w:szCs w:val="28"/>
-        </w:rPr>
-        <w:t xml:space="preserve">X.Y.Z </w:t>
-      </w:r>
-      <w:r>
-        <w:rPr>
-          <w:rFonts w:ascii="Arial" w:hAnsi="Arial" w:cs="Arial"/>
-          <w:sz w:val="24"/>
-          <w:szCs w:val="28"/>
-        </w:rPr>
-        <w:t>ColourType;</w:t>
-      </w:r>
-      <w:r>
-        <w:rPr>
-          <w:rFonts w:ascii="Arial" w:hAnsi="Arial" w:cs="Arial"/>
-          <w:sz w:val="24"/>
-          <w:szCs w:val="28"/>
-        </w:rPr>
-        <w:t>OutlineColourA,</w:t>
-      </w:r>
-      <w:r>
-        <w:rPr>
-          <w:rFonts w:ascii="Arial" w:hAnsi="Arial" w:cs="Arial"/>
-          <w:sz w:val="24"/>
-          <w:szCs w:val="28"/>
-        </w:rPr>
-        <w:t>OutlineColourR,OutlineColourG,OutlineColourB</w:t>
-      </w:r>
-      <w:r>
-        <w:rPr>
-          <w:rFonts w:ascii="Arial" w:hAnsi="Arial" w:cs="Arial"/>
-          <w:sz w:val="24"/>
-          <w:szCs w:val="28"/>
-        </w:rPr>
-        <w:t>;</w:t>
+        <w:t>X.Y.</w:t>
+      </w:r>
+      <w:r>
+        <w:rPr>
+          <w:rFonts w:ascii="Arial" w:hAnsi="Arial" w:cs="Arial"/>
+          <w:sz w:val="24"/>
+          <w:szCs w:val="28"/>
+        </w:rPr>
+        <w:t>Z</w:t>
+      </w:r>
+    </w:p>
+    <w:p>
+      <w:pPr>
+        <w:rPr>
+          <w:rFonts w:ascii="Arial" w:hAnsi="Arial" w:cs="Arial"/>
+          <w:sz w:val="24"/>
+          <w:szCs w:val="28"/>
+        </w:rPr>
+      </w:pPr>
+      <w:proofErr w:type="spellStart"/>
+      <w:r>
+        <w:rPr>
+          <w:rFonts w:ascii="Arial" w:hAnsi="Arial" w:cs="Arial"/>
+          <w:sz w:val="24"/>
+          <w:szCs w:val="28"/>
+        </w:rPr>
+        <w:t>PieceType;</w:t>
+      </w:r>
+      <w:r>
+        <w:rPr>
+          <w:rFonts w:ascii="Arial" w:hAnsi="Arial" w:cs="Arial"/>
+          <w:sz w:val="24"/>
+          <w:szCs w:val="28"/>
+        </w:rPr>
+        <w:t>Line</w:t>
+      </w:r>
+      <w:proofErr w:type="spellEnd"/>
+      <w:r>
+        <w:rPr>
+          <w:rFonts w:ascii="Arial" w:hAnsi="Arial" w:cs="Arial"/>
+          <w:sz w:val="24"/>
+          <w:szCs w:val="28"/>
+        </w:rPr>
+        <w:br/>
+      </w:r>
+      <w:proofErr w:type="spellStart"/>
+      <w:r>
+        <w:rPr>
+          <w:rFonts w:ascii="Arial" w:hAnsi="Arial" w:cs="Arial"/>
+          <w:sz w:val="24"/>
+          <w:szCs w:val="28"/>
+          <w:u w:val="single"/>
+        </w:rPr>
+        <w:t>Colour</w:t>
+      </w:r>
+      <w:r>
+        <w:rPr>
+          <w:rFonts w:ascii="Arial" w:hAnsi="Arial" w:cs="Arial"/>
+          <w:sz w:val="24"/>
+          <w:szCs w:val="28"/>
+          <w:u w:val="single"/>
+        </w:rPr>
+        <w:t>State</w:t>
+      </w:r>
+      <w:proofErr w:type="spellEnd"/>
+    </w:p>
+    <w:p>
+      <w:pPr>
+        <w:rPr>
+          <w:rFonts w:ascii="Arial" w:hAnsi="Arial" w:cs="Arial"/>
+          <w:sz w:val="24"/>
+          <w:szCs w:val="28"/>
+        </w:rPr>
+      </w:pPr>
+      <w:r>
+        <w:rPr>
+          <w:rFonts w:ascii="Arial" w:hAnsi="Arial" w:cs="Arial"/>
+          <w:sz w:val="24"/>
+          <w:szCs w:val="28"/>
+          <w:u w:val="single"/>
+        </w:rPr>
+        <w:t>Spot</w:t>
       </w:r>
       <w:r>
         <w:rPr>
@@ -232,129 +531,25 @@
           <w:sz w:val="24"/>
           <w:szCs w:val="28"/>
         </w:rPr>
-        <w:t>FillColourA,</w:t>
-      </w:r>
-      <w:r>
-        <w:rPr>
-          <w:rFonts w:ascii="Arial" w:hAnsi="Arial" w:cs="Arial"/>
-          <w:sz w:val="24"/>
-          <w:szCs w:val="28"/>
-        </w:rPr>
-        <w:t>FillColourR,FillColourG,FillColourB: Further colours for gradients;OutlineWidth;</w:t>
-      </w:r>
-      <w:r>
-        <w:rPr>
-          <w:rFonts w:ascii="Arial" w:hAnsi="Arial" w:cs="Arial"/>
-          <w:sz w:val="24"/>
-          <w:szCs w:val="28"/>
-        </w:rPr>
-        <w:t>PieceType</w:t>
-      </w:r>
-    </w:p>
-    <w:p>
-      <w:pPr>
-        <w:rPr>
-          <w:rFonts w:ascii="Arial" w:hAnsi="Arial" w:cs="Arial"/>
-          <w:sz w:val="24"/>
-          <w:szCs w:val="28"/>
-        </w:rPr>
-      </w:pPr>
-      <w:r>
-        <w:rPr>
-          <w:rFonts w:ascii="Arial" w:hAnsi="Arial" w:cs="Arial"/>
-          <w:sz w:val="24"/>
-          <w:szCs w:val="28"/>
-        </w:rPr>
-        <w:t>pointX</w:t>
-      </w:r>
-      <w:r>
-        <w:rPr>
-          <w:rFonts w:ascii="Arial" w:hAnsi="Arial" w:cs="Arial"/>
-          <w:sz w:val="24"/>
-          <w:szCs w:val="28"/>
-        </w:rPr>
-        <w:t>:</w:t>
-      </w:r>
-      <w:r>
-        <w:rPr>
-          <w:rFonts w:ascii="Arial" w:hAnsi="Arial" w:cs="Arial"/>
-          <w:sz w:val="24"/>
-          <w:szCs w:val="28"/>
-        </w:rPr>
-        <w:t>point</w:t>
-      </w:r>
-      <w:r>
-        <w:rPr>
-          <w:rFonts w:ascii="Arial" w:hAnsi="Arial" w:cs="Arial"/>
-          <w:sz w:val="24"/>
-          <w:szCs w:val="28"/>
-        </w:rPr>
-        <w:t>Y</w:t>
-      </w:r>
-      <w:r>
-        <w:rPr>
-          <w:rFonts w:ascii="Arial" w:hAnsi="Arial" w:cs="Arial"/>
-          <w:sz w:val="24"/>
-          <w:szCs w:val="28"/>
-        </w:rPr>
-        <w:t>:</w:t>
-      </w:r>
-      <w:r>
-        <w:rPr>
-          <w:rFonts w:ascii="Arial" w:hAnsi="Arial" w:cs="Arial"/>
-          <w:sz w:val="24"/>
-          <w:szCs w:val="28"/>
-        </w:rPr>
-        <w:t>point</w:t>
-      </w:r>
-      <w:r>
-        <w:rPr>
-          <w:rFonts w:ascii="Arial" w:hAnsi="Arial" w:cs="Arial"/>
-          <w:sz w:val="24"/>
-          <w:szCs w:val="28"/>
-        </w:rPr>
-        <w:t>XR</w:t>
-      </w:r>
-      <w:r>
-        <w:rPr>
-          <w:rFonts w:ascii="Arial" w:hAnsi="Arial" w:cs="Arial"/>
-          <w:sz w:val="24"/>
-          <w:szCs w:val="28"/>
-        </w:rPr>
-        <w:t>:</w:t>
-      </w:r>
-      <w:r>
-        <w:rPr>
-          <w:rFonts w:ascii="Arial" w:hAnsi="Arial" w:cs="Arial"/>
-          <w:sz w:val="24"/>
-          <w:szCs w:val="28"/>
-        </w:rPr>
-        <w:t>pointYD;</w:t>
-      </w:r>
-      <w:r>
-        <w:rPr>
-          <w:rFonts w:ascii="Arial" w:hAnsi="Arial" w:cs="Arial"/>
-          <w:sz w:val="24"/>
-          <w:szCs w:val="28"/>
-        </w:rPr>
-        <w:t>connect</w:t>
-      </w:r>
-      <w:r>
-        <w:rPr>
-          <w:rFonts w:ascii="Arial" w:hAnsi="Arial" w:cs="Arial"/>
-          <w:sz w:val="24"/>
-          <w:szCs w:val="28"/>
-        </w:rPr>
-        <w:t>:tension</w:t>
-      </w:r>
-      <w:r>
-        <w:rPr>
-          <w:rFonts w:ascii="Arial" w:hAnsi="Arial" w:cs="Arial"/>
-          <w:sz w:val="24"/>
-          <w:szCs w:val="28"/>
-        </w:rPr>
-        <w:t xml:space="preserve"> (Repeat for each spot)</w:t>
-      </w:r>
+        <w:t>[1 per line</w:t>
+      </w:r>
+      <w:r>
+        <w:rPr>
+          <w:rFonts w:ascii="Arial" w:hAnsi="Arial" w:cs="Arial"/>
+          <w:sz w:val="24"/>
+          <w:szCs w:val="28"/>
+        </w:rPr>
+        <w:t>]</w:t>
+      </w:r>
+    </w:p>
+    <w:p>
+      <w:pPr>
+        <w:rPr>
+          <w:rFonts w:ascii="Arial" w:hAnsi="Arial" w:cs="Arial"/>
+          <w:sz w:val="24"/>
+          <w:szCs w:val="28"/>
+        </w:rPr>
+      </w:pPr>
     </w:p>
     <w:p>
       <w:pPr>
@@ -392,6 +587,7 @@
           <w:szCs w:val="28"/>
         </w:rPr>
       </w:pPr>
+      <w:proofErr w:type="spellStart"/>
       <w:r>
         <w:rPr>
           <w:rFonts w:ascii="Arial" w:hAnsi="Arial" w:cs="Arial"/>
@@ -400,15 +596,17 @@
         </w:rPr>
         <w:t>Set;X.Y.Z</w:t>
       </w:r>
-    </w:p>
-    <w:p>
-      <w:pPr>
-        <w:rPr>
-          <w:rFonts w:ascii="Arial" w:hAnsi="Arial" w:cs="Arial"/>
-          <w:sz w:val="24"/>
-          <w:szCs w:val="28"/>
-        </w:rPr>
-      </w:pPr>
+      <w:proofErr w:type="spellEnd"/>
+    </w:p>
+    <w:p>
+      <w:pPr>
+        <w:rPr>
+          <w:rFonts w:ascii="Arial" w:hAnsi="Arial" w:cs="Arial"/>
+          <w:sz w:val="24"/>
+          <w:szCs w:val="28"/>
+        </w:rPr>
+      </w:pPr>
+      <w:proofErr w:type="spellStart"/>
       <w:r>
         <w:rPr>
           <w:rFonts w:ascii="Arial" w:hAnsi="Arial" w:cs="Arial"/>
@@ -417,6 +615,7 @@
         </w:rPr>
         <w:t>pieceName;x:y:r:t:s:sm</w:t>
       </w:r>
+      <w:proofErr w:type="spellEnd"/>
       <w:r>
         <w:rPr>
           <w:rFonts w:ascii="Arial" w:hAnsi="Arial" w:cs="Arial"/>
@@ -452,6 +651,7 @@
           <w:szCs w:val="28"/>
         </w:rPr>
       </w:pPr>
+      <w:proofErr w:type="spellStart"/>
       <w:r>
         <w:rPr>
           <w:rFonts w:ascii="Arial" w:hAnsi="Arial" w:cs="Arial"/>
@@ -460,6 +660,7 @@
         </w:rPr>
         <w:t>pieceName;x:y:r:t:s:sm;base</w:t>
       </w:r>
+      <w:proofErr w:type="spellEnd"/>
       <w:r>
         <w:rPr>
           <w:rFonts w:ascii="Arial" w:hAnsi="Arial" w:cs="Arial"/>
@@ -492,6 +693,7 @@
           <w:sz w:val="24"/>
           <w:szCs w:val="28"/>
         </w:rPr>
+        <w:lastRenderedPageBreak/>
         <w:t>Joins</w:t>
       </w:r>
     </w:p>
@@ -503,6 +705,7 @@
           <w:szCs w:val="28"/>
         </w:rPr>
       </w:pPr>
+      <w:proofErr w:type="spellStart"/>
       <w:r>
         <w:rPr>
           <w:rFonts w:ascii="Arial" w:hAnsi="Arial" w:cs="Arial"/>
@@ -533,7 +736,52 @@
           <w:sz w:val="24"/>
           <w:szCs w:val="28"/>
         </w:rPr>
-        <w:t>;flipAngle(-1 false);indexSwitch(0 if flipangle -1)</w:t>
+        <w:t>;flipAngle</w:t>
+      </w:r>
+      <w:proofErr w:type="spellEnd"/>
+      <w:r>
+        <w:rPr>
+          <w:rFonts w:ascii="Arial" w:hAnsi="Arial" w:cs="Arial"/>
+          <w:sz w:val="24"/>
+          <w:szCs w:val="28"/>
+        </w:rPr>
+        <w:t>(-1 false);</w:t>
+      </w:r>
+      <w:proofErr w:type="spellStart"/>
+      <w:r>
+        <w:rPr>
+          <w:rFonts w:ascii="Arial" w:hAnsi="Arial" w:cs="Arial"/>
+          <w:sz w:val="24"/>
+          <w:szCs w:val="28"/>
+        </w:rPr>
+        <w:t>indexSwitch</w:t>
+      </w:r>
+      <w:proofErr w:type="spellEnd"/>
+      <w:r>
+        <w:rPr>
+          <w:rFonts w:ascii="Arial" w:hAnsi="Arial" w:cs="Arial"/>
+          <w:sz w:val="24"/>
+          <w:szCs w:val="28"/>
+        </w:rPr>
+        <w:t xml:space="preserve">(0 if </w:t>
+      </w:r>
+      <w:proofErr w:type="spellStart"/>
+      <w:r>
+        <w:rPr>
+          <w:rFonts w:ascii="Arial" w:hAnsi="Arial" w:cs="Arial"/>
+          <w:sz w:val="24"/>
+          <w:szCs w:val="28"/>
+        </w:rPr>
+        <w:t>flipangle</w:t>
+      </w:r>
+      <w:proofErr w:type="spellEnd"/>
+      <w:r>
+        <w:rPr>
+          <w:rFonts w:ascii="Arial" w:hAnsi="Arial" w:cs="Arial"/>
+          <w:sz w:val="24"/>
+          <w:szCs w:val="28"/>
+        </w:rPr>
+        <w:t xml:space="preserve"> -1)</w:t>
       </w:r>
       <w:r>
         <w:rPr>
@@ -621,6 +869,7 @@
           <w:szCs w:val="28"/>
         </w:rPr>
       </w:pPr>
+      <w:proofErr w:type="spellStart"/>
       <w:r>
         <w:rPr>
           <w:rFonts w:ascii="Arial" w:hAnsi="Arial" w:cs="Arial"/>
@@ -629,15 +878,17 @@
         </w:rPr>
         <w:t>Scene;X.Y.Z</w:t>
       </w:r>
-    </w:p>
-    <w:p>
-      <w:pPr>
-        <w:rPr>
-          <w:rFonts w:ascii="Arial" w:hAnsi="Arial" w:cs="Arial"/>
-          <w:sz w:val="24"/>
-          <w:szCs w:val="28"/>
-        </w:rPr>
-      </w:pPr>
+      <w:proofErr w:type="spellEnd"/>
+    </w:p>
+    <w:p>
+      <w:pPr>
+        <w:rPr>
+          <w:rFonts w:ascii="Arial" w:hAnsi="Arial" w:cs="Arial"/>
+          <w:sz w:val="24"/>
+          <w:szCs w:val="28"/>
+        </w:rPr>
+      </w:pPr>
+      <w:proofErr w:type="spellStart"/>
       <w:r>
         <w:rPr>
           <w:rFonts w:ascii="Arial" w:hAnsi="Arial" w:cs="Arial"/>
@@ -646,15 +897,17 @@
         </w:rPr>
         <w:t>timeLength</w:t>
       </w:r>
-    </w:p>
-    <w:p>
-      <w:pPr>
-        <w:rPr>
-          <w:rFonts w:ascii="Arial" w:hAnsi="Arial" w:cs="Arial"/>
-          <w:sz w:val="24"/>
-          <w:szCs w:val="28"/>
-        </w:rPr>
-      </w:pPr>
+      <w:proofErr w:type="spellEnd"/>
+    </w:p>
+    <w:p>
+      <w:pPr>
+        <w:rPr>
+          <w:rFonts w:ascii="Arial" w:hAnsi="Arial" w:cs="Arial"/>
+          <w:sz w:val="24"/>
+          <w:szCs w:val="28"/>
+        </w:rPr>
+      </w:pPr>
+      <w:proofErr w:type="spellStart"/>
       <w:r>
         <w:rPr>
           <w:rFonts w:ascii="Arial" w:hAnsi="Arial" w:cs="Arial"/>
@@ -663,15 +916,17 @@
         </w:rPr>
         <w:t>Width;Height</w:t>
       </w:r>
-    </w:p>
-    <w:p>
-      <w:pPr>
-        <w:rPr>
-          <w:rFonts w:ascii="Arial" w:hAnsi="Arial" w:cs="Arial"/>
-          <w:sz w:val="24"/>
-          <w:szCs w:val="28"/>
-        </w:rPr>
-      </w:pPr>
+      <w:proofErr w:type="spellEnd"/>
+    </w:p>
+    <w:p>
+      <w:pPr>
+        <w:rPr>
+          <w:rFonts w:ascii="Arial" w:hAnsi="Arial" w:cs="Arial"/>
+          <w:sz w:val="24"/>
+          <w:szCs w:val="28"/>
+        </w:rPr>
+      </w:pPr>
+      <w:proofErr w:type="spellStart"/>
       <w:r>
         <w:rPr>
           <w:rFonts w:ascii="Arial" w:hAnsi="Arial" w:cs="Arial"/>
@@ -688,15 +943,17 @@
         </w:rPr>
         <w:t>A,R,G,B</w:t>
       </w:r>
-    </w:p>
-    <w:p>
-      <w:pPr>
-        <w:rPr>
-          <w:rFonts w:ascii="Arial" w:hAnsi="Arial" w:cs="Arial"/>
-          <w:sz w:val="24"/>
-          <w:szCs w:val="28"/>
-        </w:rPr>
-      </w:pPr>
+      <w:proofErr w:type="spellEnd"/>
+    </w:p>
+    <w:p>
+      <w:pPr>
+        <w:rPr>
+          <w:rFonts w:ascii="Arial" w:hAnsi="Arial" w:cs="Arial"/>
+          <w:sz w:val="24"/>
+          <w:szCs w:val="28"/>
+        </w:rPr>
+      </w:pPr>
+      <w:proofErr w:type="spellStart"/>
       <w:r>
         <w:rPr>
           <w:rFonts w:ascii="Arial" w:hAnsi="Arial" w:cs="Arial"/>
@@ -713,22 +970,23 @@
         </w:rPr>
         <w:t>.optrs</w:t>
       </w:r>
-    </w:p>
-    <w:p>
-      <w:pPr>
-        <w:rPr>
-          <w:rFonts w:ascii="Arial" w:hAnsi="Arial" w:cs="Arial"/>
-          <w:sz w:val="24"/>
-          <w:szCs w:val="28"/>
-        </w:rPr>
-      </w:pPr>
-      <w:r>
-        <w:rPr>
-          <w:rFonts w:ascii="Arial" w:hAnsi="Arial" w:cs="Arial"/>
-          <w:sz w:val="24"/>
-          <w:szCs w:val="28"/>
-        </w:rPr>
-        <w:lastRenderedPageBreak/>
+      <w:proofErr w:type="spellEnd"/>
+    </w:p>
+    <w:p>
+      <w:pPr>
+        <w:rPr>
+          <w:rFonts w:ascii="Arial" w:hAnsi="Arial" w:cs="Arial"/>
+          <w:sz w:val="24"/>
+          <w:szCs w:val="28"/>
+        </w:rPr>
+      </w:pPr>
+      <w:proofErr w:type="spellStart"/>
+      <w:r>
+        <w:rPr>
+          <w:rFonts w:ascii="Arial" w:hAnsi="Arial" w:cs="Arial"/>
+          <w:sz w:val="24"/>
+          <w:szCs w:val="28"/>
+        </w:rPr>
         <w:t>pieceName</w:t>
       </w:r>
       <w:r>
@@ -739,6 +997,7 @@
         </w:rPr>
         <w:t>.optrp</w:t>
       </w:r>
+      <w:proofErr w:type="spellEnd"/>
     </w:p>
     <w:p>
       <w:pPr>
@@ -1024,6 +1283,7 @@
           <w:szCs w:val="28"/>
         </w:rPr>
       </w:pPr>
+      <w:proofErr w:type="spellStart"/>
       <w:r>
         <w:rPr>
           <w:rFonts w:ascii="Arial" w:hAnsi="Arial" w:cs="Arial"/>
@@ -1032,15 +1292,17 @@
         </w:rPr>
         <w:t>Video;X.Y.Z</w:t>
       </w:r>
-    </w:p>
-    <w:p>
-      <w:pPr>
-        <w:rPr>
-          <w:rFonts w:ascii="Arial" w:hAnsi="Arial" w:cs="Arial"/>
-          <w:sz w:val="24"/>
-          <w:szCs w:val="28"/>
-        </w:rPr>
-      </w:pPr>
+      <w:proofErr w:type="spellEnd"/>
+    </w:p>
+    <w:p>
+      <w:pPr>
+        <w:rPr>
+          <w:rFonts w:ascii="Arial" w:hAnsi="Arial" w:cs="Arial"/>
+          <w:sz w:val="24"/>
+          <w:szCs w:val="28"/>
+        </w:rPr>
+      </w:pPr>
+      <w:proofErr w:type="spellStart"/>
       <w:r>
         <w:rPr>
           <w:rFonts w:ascii="Arial" w:hAnsi="Arial" w:cs="Arial"/>
@@ -1049,22 +1311,33 @@
         </w:rPr>
         <w:t>FPS;VideoWidth:VideoHeight</w:t>
       </w:r>
-    </w:p>
-    <w:p>
-      <w:pPr>
-        <w:rPr>
-          <w:rFonts w:ascii="Arial" w:hAnsi="Arial" w:cs="Arial"/>
-          <w:sz w:val="24"/>
-          <w:szCs w:val="28"/>
-        </w:rPr>
-      </w:pPr>
-      <w:r>
-        <w:rPr>
-          <w:rFonts w:ascii="Arial" w:hAnsi="Arial" w:cs="Arial"/>
-          <w:sz w:val="24"/>
-          <w:szCs w:val="28"/>
-        </w:rPr>
-        <w:t>sceneName (repeat as necessary)</w:t>
+      <w:proofErr w:type="spellEnd"/>
+    </w:p>
+    <w:p>
+      <w:pPr>
+        <w:rPr>
+          <w:rFonts w:ascii="Arial" w:hAnsi="Arial" w:cs="Arial"/>
+          <w:sz w:val="24"/>
+          <w:szCs w:val="28"/>
+        </w:rPr>
+      </w:pPr>
+      <w:proofErr w:type="spellStart"/>
+      <w:r>
+        <w:rPr>
+          <w:rFonts w:ascii="Arial" w:hAnsi="Arial" w:cs="Arial"/>
+          <w:sz w:val="24"/>
+          <w:szCs w:val="28"/>
+        </w:rPr>
+        <w:t>sceneName</w:t>
+      </w:r>
+      <w:proofErr w:type="spellEnd"/>
+      <w:r>
+        <w:rPr>
+          <w:rFonts w:ascii="Arial" w:hAnsi="Arial" w:cs="Arial"/>
+          <w:sz w:val="24"/>
+          <w:szCs w:val="28"/>
+        </w:rPr>
+        <w:t xml:space="preserve"> (repeat as necessary)</w:t>
       </w:r>
     </w:p>
     <w:p>

</xml_diff>

<commit_message>
Added a todo doc
</commit_message>
<xml_diff>
--- a/Optimator File Formats.docx
+++ b/Optimator File Formats.docx
@@ -161,7 +161,6 @@
           <w:szCs w:val="28"/>
         </w:rPr>
       </w:pPr>
-      <w:proofErr w:type="spellStart"/>
       <w:r>
         <w:rPr>
           <w:rFonts w:ascii="Arial" w:hAnsi="Arial" w:cs="Arial"/>
@@ -170,53 +169,72 @@
           <w:sz w:val="24"/>
           <w:szCs w:val="28"/>
         </w:rPr>
-        <w:t>ColourState</w:t>
-      </w:r>
-      <w:proofErr w:type="spellEnd"/>
-    </w:p>
-    <w:p>
-      <w:pPr>
-        <w:rPr>
-          <w:rFonts w:ascii="Arial" w:hAnsi="Arial" w:cs="Arial"/>
-          <w:sz w:val="24"/>
-          <w:szCs w:val="28"/>
-        </w:rPr>
-      </w:pPr>
-      <w:proofErr w:type="spellStart"/>
-      <w:r>
-        <w:rPr>
-          <w:rFonts w:ascii="Arial" w:hAnsi="Arial" w:cs="Arial"/>
-          <w:sz w:val="24"/>
-          <w:szCs w:val="28"/>
-        </w:rPr>
-        <w:t>FillOption</w:t>
-      </w:r>
-      <w:proofErr w:type="spellEnd"/>
-      <w:r>
-        <w:rPr>
-          <w:rFonts w:ascii="Arial" w:hAnsi="Arial" w:cs="Arial"/>
-          <w:sz w:val="24"/>
-          <w:szCs w:val="28"/>
-        </w:rPr>
-        <w:t>(int):</w:t>
-      </w:r>
-      <w:proofErr w:type="spellStart"/>
-      <w:r>
-        <w:rPr>
-          <w:rFonts w:ascii="Arial" w:hAnsi="Arial" w:cs="Arial"/>
-          <w:sz w:val="24"/>
-          <w:szCs w:val="28"/>
-        </w:rPr>
-        <w:t>dataString</w:t>
-      </w:r>
-      <w:proofErr w:type="spellEnd"/>
-      <w:r>
-        <w:rPr>
-          <w:rFonts w:ascii="Arial" w:hAnsi="Arial" w:cs="Arial"/>
-          <w:sz w:val="24"/>
-          <w:szCs w:val="28"/>
-        </w:rPr>
-        <w:t>;[repeat]</w:t>
+        <w:t>Colour</w:t>
+      </w:r>
+    </w:p>
+    <w:p>
+      <w:pPr>
+        <w:rPr>
+          <w:rFonts w:ascii="Arial" w:hAnsi="Arial" w:cs="Arial"/>
+          <w:sz w:val="24"/>
+          <w:szCs w:val="28"/>
+        </w:rPr>
+      </w:pPr>
+      <w:r>
+        <w:rPr>
+          <w:rFonts w:ascii="Arial" w:hAnsi="Arial" w:cs="Arial"/>
+          <w:sz w:val="24"/>
+          <w:szCs w:val="28"/>
+        </w:rPr>
+        <w:t>R</w:t>
+      </w:r>
+      <w:r>
+        <w:rPr>
+          <w:rFonts w:ascii="Arial" w:hAnsi="Arial" w:cs="Arial"/>
+          <w:sz w:val="24"/>
+          <w:szCs w:val="28"/>
+        </w:rPr>
+        <w:t>.</w:t>
+      </w:r>
+      <w:r>
+        <w:rPr>
+          <w:rFonts w:ascii="Arial" w:hAnsi="Arial" w:cs="Arial"/>
+          <w:sz w:val="24"/>
+          <w:szCs w:val="28"/>
+        </w:rPr>
+        <w:t>G</w:t>
+      </w:r>
+      <w:r>
+        <w:rPr>
+          <w:rFonts w:ascii="Arial" w:hAnsi="Arial" w:cs="Arial"/>
+          <w:sz w:val="24"/>
+          <w:szCs w:val="28"/>
+        </w:rPr>
+        <w:t>.</w:t>
+      </w:r>
+      <w:r>
+        <w:rPr>
+          <w:rFonts w:ascii="Arial" w:hAnsi="Arial" w:cs="Arial"/>
+          <w:sz w:val="24"/>
+          <w:szCs w:val="28"/>
+        </w:rPr>
+        <w:t>B</w:t>
+      </w:r>
+      <w:r>
+        <w:rPr>
+          <w:rFonts w:ascii="Arial" w:hAnsi="Arial" w:cs="Arial"/>
+          <w:sz w:val="24"/>
+          <w:szCs w:val="28"/>
+        </w:rPr>
+        <w:t>.</w:t>
+      </w:r>
+      <w:r>
+        <w:rPr>
+          <w:rFonts w:ascii="Arial" w:hAnsi="Arial" w:cs="Arial"/>
+          <w:sz w:val="24"/>
+          <w:szCs w:val="28"/>
+        </w:rPr>
+        <w:t>A</w:t>
       </w:r>
     </w:p>
     <w:p>
@@ -249,7 +267,7 @@
           <w:sz w:val="24"/>
           <w:szCs w:val="28"/>
         </w:rPr>
-        <w:t>ConnectorDet</w:t>
+        <w:t>ColourState</w:t>
       </w:r>
       <w:proofErr w:type="spellEnd"/>
     </w:p>
@@ -261,67 +279,54 @@
           <w:szCs w:val="28"/>
         </w:rPr>
       </w:pPr>
-      <w:proofErr w:type="spellStart"/>
-      <w:r>
-        <w:rPr>
-          <w:rFonts w:ascii="Arial" w:hAnsi="Arial" w:cs="Arial"/>
-          <w:sz w:val="24"/>
-          <w:szCs w:val="28"/>
-        </w:rPr>
-        <w:t>OutlineWidth</w:t>
-      </w:r>
-      <w:proofErr w:type="spellEnd"/>
-      <w:r>
-        <w:rPr>
-          <w:rFonts w:ascii="Arial" w:hAnsi="Arial" w:cs="Arial"/>
-          <w:sz w:val="24"/>
-          <w:szCs w:val="28"/>
-        </w:rPr>
-        <w:t>[0],</w:t>
-      </w:r>
-      <w:proofErr w:type="spellStart"/>
-      <w:r>
-        <w:rPr>
-          <w:rFonts w:ascii="Arial" w:hAnsi="Arial" w:cs="Arial"/>
-          <w:sz w:val="24"/>
-          <w:szCs w:val="28"/>
-        </w:rPr>
-        <w:t>OutlineWidth</w:t>
-      </w:r>
-      <w:proofErr w:type="spellEnd"/>
-      <w:r>
-        <w:rPr>
-          <w:rFonts w:ascii="Arial" w:hAnsi="Arial" w:cs="Arial"/>
-          <w:sz w:val="24"/>
-          <w:szCs w:val="28"/>
-        </w:rPr>
-        <w:t>[1]</w:t>
-      </w:r>
-      <w:r>
-        <w:rPr>
-          <w:rFonts w:ascii="Arial" w:hAnsi="Arial" w:cs="Arial"/>
-          <w:sz w:val="24"/>
-          <w:szCs w:val="28"/>
-        </w:rPr>
-        <w:t>:Colour[0],</w:t>
-      </w:r>
-      <w:proofErr w:type="spellStart"/>
-      <w:r>
-        <w:rPr>
-          <w:rFonts w:ascii="Arial" w:hAnsi="Arial" w:cs="Arial"/>
-          <w:sz w:val="24"/>
-          <w:szCs w:val="28"/>
-        </w:rPr>
-        <w:t>Color</w:t>
-      </w:r>
-      <w:proofErr w:type="spellEnd"/>
-      <w:r>
-        <w:rPr>
-          <w:rFonts w:ascii="Arial" w:hAnsi="Arial" w:cs="Arial"/>
-          <w:sz w:val="24"/>
-          <w:szCs w:val="28"/>
-        </w:rPr>
-        <w:t>[1]:Visible</w:t>
+      <w:r>
+        <w:rPr>
+          <w:rFonts w:ascii="Arial" w:hAnsi="Arial" w:cs="Arial"/>
+          <w:sz w:val="24"/>
+          <w:szCs w:val="28"/>
+        </w:rPr>
+        <w:t>FillOption:Colour[0],Colour[1][repeat]:Direction[0],Direction[1][repeat]:Details</w:t>
+      </w:r>
+      <w:r>
+        <w:rPr>
+          <w:rFonts w:ascii="Arial" w:hAnsi="Arial" w:cs="Arial"/>
+          <w:sz w:val="24"/>
+          <w:szCs w:val="28"/>
+        </w:rPr>
+        <w:t>;</w:t>
+      </w:r>
+    </w:p>
+    <w:p>
+      <w:pPr>
+        <w:rPr>
+          <w:rFonts w:ascii="Arial" w:hAnsi="Arial" w:cs="Arial"/>
+          <w:sz w:val="24"/>
+          <w:szCs w:val="28"/>
+        </w:rPr>
+      </w:pPr>
+      <w:r>
+        <w:rPr>
+          <w:rFonts w:ascii="Arial" w:hAnsi="Arial" w:cs="Arial"/>
+          <w:sz w:val="24"/>
+          <w:szCs w:val="28"/>
+        </w:rPr>
+        <w:t>[repeat all</w:t>
+      </w:r>
+      <w:r>
+        <w:rPr>
+          <w:rFonts w:ascii="Arial" w:hAnsi="Arial" w:cs="Arial"/>
+          <w:sz w:val="24"/>
+          <w:szCs w:val="28"/>
+        </w:rPr>
+        <w:t xml:space="preserve"> for each layer</w:t>
+      </w:r>
+      <w:r>
+        <w:rPr>
+          <w:rFonts w:ascii="Arial" w:hAnsi="Arial" w:cs="Arial"/>
+          <w:sz w:val="24"/>
+          <w:szCs w:val="28"/>
+        </w:rPr>
+        <w:t>]</w:t>
       </w:r>
     </w:p>
     <w:p>
@@ -360,9 +365,263 @@
           <w:rFonts w:ascii="Arial" w:hAnsi="Arial" w:cs="Arial"/>
           <w:sz w:val="24"/>
           <w:szCs w:val="28"/>
+        </w:rPr>
+      </w:pPr>
+      <w:r>
+        <w:rPr>
+          <w:rFonts w:ascii="Arial" w:hAnsi="Arial" w:cs="Arial"/>
+          <w:sz w:val="24"/>
+          <w:szCs w:val="28"/>
+        </w:rPr>
+        <w:t>pointX:pointY:pointXR:pointYD;tension</w:t>
+      </w:r>
+      <w:r>
+        <w:rPr>
+          <w:rFonts w:ascii="Arial" w:hAnsi="Arial" w:cs="Arial"/>
+          <w:sz w:val="24"/>
+          <w:szCs w:val="28"/>
+        </w:rPr>
+        <w:t>;</w:t>
+      </w:r>
+      <w:r>
+        <w:rPr>
+          <w:rFonts w:ascii="Arial" w:hAnsi="Arial" w:cs="Arial"/>
+          <w:sz w:val="24"/>
+          <w:szCs w:val="28"/>
+        </w:rPr>
+        <w:t>OutlineWidth[0],OutlineWidth[1];Colour[0],Color[1]</w:t>
+      </w:r>
+    </w:p>
+    <w:p>
+      <w:pPr>
+        <w:rPr>
+          <w:rFonts w:ascii="Arial" w:hAnsi="Arial" w:cs="Arial"/>
+          <w:b/>
+          <w:sz w:val="24"/>
+          <w:szCs w:val="28"/>
+        </w:rPr>
+      </w:pPr>
+    </w:p>
+    <w:p>
+      <w:pPr>
+        <w:rPr>
+          <w:rFonts w:ascii="Arial" w:hAnsi="Arial" w:cs="Arial"/>
+          <w:b/>
+          <w:sz w:val="24"/>
+          <w:szCs w:val="28"/>
+        </w:rPr>
+      </w:pPr>
+      <w:r>
+        <w:rPr>
+          <w:rFonts w:ascii="Arial" w:hAnsi="Arial" w:cs="Arial"/>
+          <w:b/>
+          <w:sz w:val="24"/>
+          <w:szCs w:val="28"/>
+        </w:rPr>
+        <w:t>Piece</w:t>
+      </w:r>
+    </w:p>
+    <w:p>
+      <w:pPr>
+        <w:rPr>
+          <w:rFonts w:ascii="Arial" w:hAnsi="Arial" w:cs="Arial"/>
+          <w:sz w:val="24"/>
+          <w:szCs w:val="28"/>
+        </w:rPr>
+      </w:pPr>
+      <w:r>
+        <w:rPr>
+          <w:rFonts w:ascii="Arial" w:hAnsi="Arial" w:cs="Arial"/>
+          <w:sz w:val="24"/>
+          <w:szCs w:val="28"/>
+        </w:rPr>
+        <w:t>*</w:t>
+      </w:r>
+      <w:proofErr w:type="spellStart"/>
+      <w:r>
+        <w:rPr>
+          <w:rFonts w:ascii="Arial" w:hAnsi="Arial" w:cs="Arial"/>
+          <w:sz w:val="24"/>
+          <w:szCs w:val="28"/>
+        </w:rPr>
+        <w:t>Piece;</w:t>
+      </w:r>
+      <w:r>
+        <w:rPr>
+          <w:rFonts w:ascii="Arial" w:hAnsi="Arial" w:cs="Arial"/>
+          <w:sz w:val="24"/>
+          <w:szCs w:val="28"/>
+        </w:rPr>
+        <w:t>PieceName;</w:t>
+      </w:r>
+      <w:r>
+        <w:rPr>
+          <w:rFonts w:ascii="Arial" w:hAnsi="Arial" w:cs="Arial"/>
+          <w:sz w:val="24"/>
+          <w:szCs w:val="28"/>
+        </w:rPr>
+        <w:t>X.Y.</w:t>
+      </w:r>
+      <w:r>
+        <w:rPr>
+          <w:rFonts w:ascii="Arial" w:hAnsi="Arial" w:cs="Arial"/>
+          <w:sz w:val="24"/>
+          <w:szCs w:val="28"/>
+        </w:rPr>
+        <w:t>Z</w:t>
+      </w:r>
+      <w:proofErr w:type="spellEnd"/>
+    </w:p>
+    <w:p>
+      <w:pPr>
+        <w:rPr>
+          <w:rFonts w:ascii="Arial" w:hAnsi="Arial" w:cs="Arial"/>
+          <w:sz w:val="24"/>
+          <w:szCs w:val="28"/>
+        </w:rPr>
+      </w:pPr>
+      <w:proofErr w:type="spellStart"/>
+      <w:r>
+        <w:rPr>
+          <w:rFonts w:ascii="Arial" w:hAnsi="Arial" w:cs="Arial"/>
+          <w:sz w:val="24"/>
+          <w:szCs w:val="28"/>
+        </w:rPr>
+        <w:t>PieceType;</w:t>
+      </w:r>
+      <w:r>
+        <w:rPr>
+          <w:rFonts w:ascii="Arial" w:hAnsi="Arial" w:cs="Arial"/>
+          <w:sz w:val="24"/>
+          <w:szCs w:val="28"/>
+        </w:rPr>
+        <w:t>Line</w:t>
+      </w:r>
+      <w:proofErr w:type="spellEnd"/>
+      <w:r>
+        <w:rPr>
+          <w:rFonts w:ascii="Arial" w:hAnsi="Arial" w:cs="Arial"/>
+          <w:sz w:val="24"/>
+          <w:szCs w:val="28"/>
+        </w:rPr>
+        <w:br/>
+      </w:r>
+      <w:proofErr w:type="spellStart"/>
+      <w:r>
+        <w:rPr>
+          <w:rFonts w:ascii="Arial" w:hAnsi="Arial" w:cs="Arial"/>
+          <w:sz w:val="24"/>
+          <w:szCs w:val="28"/>
           <w:u w:val="single"/>
         </w:rPr>
-      </w:pPr>
+        <w:t>Colour</w:t>
+      </w:r>
+      <w:r>
+        <w:rPr>
+          <w:rFonts w:ascii="Arial" w:hAnsi="Arial" w:cs="Arial"/>
+          <w:sz w:val="24"/>
+          <w:szCs w:val="28"/>
+          <w:u w:val="single"/>
+        </w:rPr>
+        <w:t>State</w:t>
+      </w:r>
+      <w:proofErr w:type="spellEnd"/>
+    </w:p>
+    <w:p>
+      <w:pPr>
+        <w:rPr>
+          <w:rFonts w:ascii="Arial" w:hAnsi="Arial" w:cs="Arial"/>
+          <w:sz w:val="24"/>
+          <w:szCs w:val="28"/>
+        </w:rPr>
+      </w:pPr>
+      <w:r>
+        <w:rPr>
+          <w:rFonts w:ascii="Arial" w:hAnsi="Arial" w:cs="Arial"/>
+          <w:sz w:val="24"/>
+          <w:szCs w:val="28"/>
+          <w:u w:val="single"/>
+        </w:rPr>
+        <w:t>Spot</w:t>
+      </w:r>
+      <w:r>
+        <w:rPr>
+          <w:rFonts w:ascii="Arial" w:hAnsi="Arial" w:cs="Arial"/>
+          <w:sz w:val="24"/>
+          <w:szCs w:val="28"/>
+        </w:rPr>
+        <w:t xml:space="preserve"> </w:t>
+      </w:r>
+      <w:r>
+        <w:rPr>
+          <w:rFonts w:ascii="Arial" w:hAnsi="Arial" w:cs="Arial"/>
+          <w:sz w:val="24"/>
+          <w:szCs w:val="28"/>
+        </w:rPr>
+        <w:t>[1 per line</w:t>
+      </w:r>
+      <w:r>
+        <w:rPr>
+          <w:rFonts w:ascii="Arial" w:hAnsi="Arial" w:cs="Arial"/>
+          <w:sz w:val="24"/>
+          <w:szCs w:val="28"/>
+        </w:rPr>
+        <w:t>]</w:t>
+      </w:r>
+    </w:p>
+    <w:p>
+      <w:pPr>
+        <w:rPr>
+          <w:rFonts w:ascii="Arial" w:hAnsi="Arial" w:cs="Arial"/>
+          <w:sz w:val="24"/>
+          <w:szCs w:val="28"/>
+        </w:rPr>
+      </w:pPr>
+    </w:p>
+    <w:p>
+      <w:pPr>
+        <w:rPr>
+          <w:rFonts w:ascii="Arial" w:hAnsi="Arial" w:cs="Arial"/>
+          <w:sz w:val="24"/>
+          <w:szCs w:val="28"/>
+        </w:rPr>
+      </w:pPr>
+    </w:p>
+    <w:p>
+      <w:pPr>
+        <w:rPr>
+          <w:rFonts w:ascii="Arial" w:hAnsi="Arial" w:cs="Arial"/>
+          <w:b/>
+          <w:sz w:val="24"/>
+          <w:szCs w:val="28"/>
+        </w:rPr>
+      </w:pPr>
+      <w:r>
+        <w:rPr>
+          <w:rFonts w:ascii="Arial" w:hAnsi="Arial" w:cs="Arial"/>
+          <w:b/>
+          <w:sz w:val="24"/>
+          <w:szCs w:val="28"/>
+        </w:rPr>
+        <w:t>Set</w:t>
+      </w:r>
+    </w:p>
+    <w:p>
+      <w:pPr>
+        <w:rPr>
+          <w:rFonts w:ascii="Arial" w:hAnsi="Arial" w:cs="Arial"/>
+          <w:sz w:val="24"/>
+          <w:szCs w:val="28"/>
+        </w:rPr>
+      </w:pPr>
+      <w:r>
+        <w:rPr>
+          <w:rFonts w:ascii="Arial" w:hAnsi="Arial" w:cs="Arial"/>
+          <w:sz w:val="24"/>
+          <w:szCs w:val="28"/>
+        </w:rPr>
+        <w:t>*</w:t>
+      </w:r>
       <w:proofErr w:type="spellStart"/>
       <w:r>
         <w:rPr>
@@ -370,7 +629,15 @@
           <w:sz w:val="24"/>
           <w:szCs w:val="28"/>
         </w:rPr>
-        <w:t>pointX:pointY:pointXR:pointYD;connect:tension</w:t>
+        <w:t>Set;</w:t>
+      </w:r>
+      <w:r>
+        <w:rPr>
+          <w:rFonts w:ascii="Arial" w:hAnsi="Arial" w:cs="Arial"/>
+          <w:sz w:val="24"/>
+          <w:szCs w:val="28"/>
+        </w:rPr>
+        <w:t>SetName</w:t>
       </w:r>
       <w:r>
         <w:rPr>
@@ -385,216 +652,8 @@
           <w:rFonts w:ascii="Arial" w:hAnsi="Arial" w:cs="Arial"/>
           <w:sz w:val="24"/>
           <w:szCs w:val="28"/>
-          <w:u w:val="single"/>
-        </w:rPr>
-        <w:t>ConnectorDet</w:t>
-      </w:r>
-      <w:proofErr w:type="spellEnd"/>
-    </w:p>
-    <w:p>
-      <w:pPr>
-        <w:rPr>
-          <w:rFonts w:ascii="Arial" w:hAnsi="Arial" w:cs="Arial"/>
-          <w:b/>
-          <w:sz w:val="24"/>
-          <w:szCs w:val="28"/>
-        </w:rPr>
-      </w:pPr>
-    </w:p>
-    <w:p>
-      <w:pPr>
-        <w:rPr>
-          <w:rFonts w:ascii="Arial" w:hAnsi="Arial" w:cs="Arial"/>
-          <w:b/>
-          <w:sz w:val="24"/>
-          <w:szCs w:val="28"/>
-        </w:rPr>
-      </w:pPr>
-      <w:r>
-        <w:rPr>
-          <w:rFonts w:ascii="Arial" w:hAnsi="Arial" w:cs="Arial"/>
-          <w:b/>
-          <w:sz w:val="24"/>
-          <w:szCs w:val="28"/>
-        </w:rPr>
-        <w:t>Piece</w:t>
-      </w:r>
-    </w:p>
-    <w:p>
-      <w:pPr>
-        <w:rPr>
-          <w:rFonts w:ascii="Arial" w:hAnsi="Arial" w:cs="Arial"/>
-          <w:sz w:val="24"/>
-          <w:szCs w:val="28"/>
-        </w:rPr>
-      </w:pPr>
-      <w:r>
-        <w:rPr>
-          <w:rFonts w:ascii="Arial" w:hAnsi="Arial" w:cs="Arial"/>
-          <w:sz w:val="24"/>
-          <w:szCs w:val="28"/>
-        </w:rPr>
-        <w:t>X.Y.</w:t>
-      </w:r>
-      <w:r>
-        <w:rPr>
-          <w:rFonts w:ascii="Arial" w:hAnsi="Arial" w:cs="Arial"/>
-          <w:sz w:val="24"/>
-          <w:szCs w:val="28"/>
-        </w:rPr>
-        <w:t>Z</w:t>
-      </w:r>
-    </w:p>
-    <w:p>
-      <w:pPr>
-        <w:rPr>
-          <w:rFonts w:ascii="Arial" w:hAnsi="Arial" w:cs="Arial"/>
-          <w:sz w:val="24"/>
-          <w:szCs w:val="28"/>
-        </w:rPr>
-      </w:pPr>
-      <w:proofErr w:type="spellStart"/>
-      <w:r>
-        <w:rPr>
-          <w:rFonts w:ascii="Arial" w:hAnsi="Arial" w:cs="Arial"/>
-          <w:sz w:val="24"/>
-          <w:szCs w:val="28"/>
-        </w:rPr>
-        <w:t>PieceType;</w:t>
-      </w:r>
-      <w:r>
-        <w:rPr>
-          <w:rFonts w:ascii="Arial" w:hAnsi="Arial" w:cs="Arial"/>
-          <w:sz w:val="24"/>
-          <w:szCs w:val="28"/>
-        </w:rPr>
-        <w:t>Line</w:t>
-      </w:r>
-      <w:proofErr w:type="spellEnd"/>
-      <w:r>
-        <w:rPr>
-          <w:rFonts w:ascii="Arial" w:hAnsi="Arial" w:cs="Arial"/>
-          <w:sz w:val="24"/>
-          <w:szCs w:val="28"/>
-        </w:rPr>
-        <w:br/>
-      </w:r>
-      <w:proofErr w:type="spellStart"/>
-      <w:r>
-        <w:rPr>
-          <w:rFonts w:ascii="Arial" w:hAnsi="Arial" w:cs="Arial"/>
-          <w:sz w:val="24"/>
-          <w:szCs w:val="28"/>
-          <w:u w:val="single"/>
-        </w:rPr>
-        <w:t>Colour</w:t>
-      </w:r>
-      <w:r>
-        <w:rPr>
-          <w:rFonts w:ascii="Arial" w:hAnsi="Arial" w:cs="Arial"/>
-          <w:sz w:val="24"/>
-          <w:szCs w:val="28"/>
-          <w:u w:val="single"/>
-        </w:rPr>
-        <w:t>State</w:t>
-      </w:r>
-      <w:proofErr w:type="spellEnd"/>
-    </w:p>
-    <w:p>
-      <w:pPr>
-        <w:rPr>
-          <w:rFonts w:ascii="Arial" w:hAnsi="Arial" w:cs="Arial"/>
-          <w:sz w:val="24"/>
-          <w:szCs w:val="28"/>
-        </w:rPr>
-      </w:pPr>
-      <w:r>
-        <w:rPr>
-          <w:rFonts w:ascii="Arial" w:hAnsi="Arial" w:cs="Arial"/>
-          <w:sz w:val="24"/>
-          <w:szCs w:val="28"/>
-          <w:u w:val="single"/>
-        </w:rPr>
-        <w:t>Spot</w:t>
-      </w:r>
-      <w:r>
-        <w:rPr>
-          <w:rFonts w:ascii="Arial" w:hAnsi="Arial" w:cs="Arial"/>
-          <w:sz w:val="24"/>
-          <w:szCs w:val="28"/>
-        </w:rPr>
-        <w:t xml:space="preserve"> </w:t>
-      </w:r>
-      <w:r>
-        <w:rPr>
-          <w:rFonts w:ascii="Arial" w:hAnsi="Arial" w:cs="Arial"/>
-          <w:sz w:val="24"/>
-          <w:szCs w:val="28"/>
-        </w:rPr>
-        <w:t>[1 per line</w:t>
-      </w:r>
-      <w:r>
-        <w:rPr>
-          <w:rFonts w:ascii="Arial" w:hAnsi="Arial" w:cs="Arial"/>
-          <w:sz w:val="24"/>
-          <w:szCs w:val="28"/>
-        </w:rPr>
-        <w:t>]</w:t>
-      </w:r>
-    </w:p>
-    <w:p>
-      <w:pPr>
-        <w:rPr>
-          <w:rFonts w:ascii="Arial" w:hAnsi="Arial" w:cs="Arial"/>
-          <w:sz w:val="24"/>
-          <w:szCs w:val="28"/>
-        </w:rPr>
-      </w:pPr>
-    </w:p>
-    <w:p>
-      <w:pPr>
-        <w:rPr>
-          <w:rFonts w:ascii="Arial" w:hAnsi="Arial" w:cs="Arial"/>
-          <w:sz w:val="24"/>
-          <w:szCs w:val="28"/>
-        </w:rPr>
-      </w:pPr>
-    </w:p>
-    <w:p>
-      <w:pPr>
-        <w:rPr>
-          <w:rFonts w:ascii="Arial" w:hAnsi="Arial" w:cs="Arial"/>
-          <w:b/>
-          <w:sz w:val="24"/>
-          <w:szCs w:val="28"/>
-        </w:rPr>
-      </w:pPr>
-      <w:r>
-        <w:rPr>
-          <w:rFonts w:ascii="Arial" w:hAnsi="Arial" w:cs="Arial"/>
-          <w:b/>
-          <w:sz w:val="24"/>
-          <w:szCs w:val="28"/>
-        </w:rPr>
-        <w:t>Set</w:t>
-      </w:r>
-    </w:p>
-    <w:p>
-      <w:pPr>
-        <w:rPr>
-          <w:rFonts w:ascii="Arial" w:hAnsi="Arial" w:cs="Arial"/>
-          <w:sz w:val="24"/>
-          <w:szCs w:val="28"/>
-        </w:rPr>
-      </w:pPr>
-      <w:proofErr w:type="spellStart"/>
-      <w:r>
-        <w:rPr>
-          <w:rFonts w:ascii="Arial" w:hAnsi="Arial" w:cs="Arial"/>
-          <w:sz w:val="24"/>
-          <w:szCs w:val="28"/>
-        </w:rPr>
-        <w:t>Set;X.Y.Z</w:t>
+        </w:rPr>
+        <w:t>X.Y.Z</w:t>
       </w:r>
       <w:proofErr w:type="spellEnd"/>
     </w:p>
@@ -658,6 +717,7 @@
           <w:sz w:val="24"/>
           <w:szCs w:val="28"/>
         </w:rPr>
+        <w:lastRenderedPageBreak/>
         <w:t>pieceName;x:y:r:t:s:sm;base</w:t>
       </w:r>
       <w:proofErr w:type="spellEnd"/>
@@ -693,7 +753,6 @@
           <w:sz w:val="24"/>
           <w:szCs w:val="28"/>
         </w:rPr>
-        <w:lastRenderedPageBreak/>
         <w:t>Joins</w:t>
       </w:r>
     </w:p>
@@ -728,7 +787,119 @@
           <w:sz w:val="24"/>
           <w:szCs w:val="28"/>
         </w:rPr>
-        <w:t>AX:AY:AXR:AYD;BX:BY:BXR:BYR</w:t>
+        <w:t>AX</w:t>
+      </w:r>
+      <w:r>
+        <w:rPr>
+          <w:rFonts w:ascii="Arial" w:hAnsi="Arial" w:cs="Arial"/>
+          <w:sz w:val="24"/>
+          <w:szCs w:val="28"/>
+        </w:rPr>
+        <w:t>,</w:t>
+      </w:r>
+      <w:r>
+        <w:rPr>
+          <w:rFonts w:ascii="Arial" w:hAnsi="Arial" w:cs="Arial"/>
+          <w:sz w:val="24"/>
+          <w:szCs w:val="28"/>
+        </w:rPr>
+        <w:t>AY</w:t>
+      </w:r>
+      <w:r>
+        <w:rPr>
+          <w:rFonts w:ascii="Arial" w:hAnsi="Arial" w:cs="Arial"/>
+          <w:sz w:val="24"/>
+          <w:szCs w:val="28"/>
+        </w:rPr>
+        <w:t>,</w:t>
+      </w:r>
+      <w:r>
+        <w:rPr>
+          <w:rFonts w:ascii="Arial" w:hAnsi="Arial" w:cs="Arial"/>
+          <w:sz w:val="24"/>
+          <w:szCs w:val="28"/>
+        </w:rPr>
+        <w:t>AXR</w:t>
+      </w:r>
+      <w:r>
+        <w:rPr>
+          <w:rFonts w:ascii="Arial" w:hAnsi="Arial" w:cs="Arial"/>
+          <w:sz w:val="24"/>
+          <w:szCs w:val="28"/>
+        </w:rPr>
+        <w:t>,</w:t>
+      </w:r>
+      <w:r>
+        <w:rPr>
+          <w:rFonts w:ascii="Arial" w:hAnsi="Arial" w:cs="Arial"/>
+          <w:sz w:val="24"/>
+          <w:szCs w:val="28"/>
+        </w:rPr>
+        <w:t>AYD</w:t>
+      </w:r>
+      <w:r>
+        <w:rPr>
+          <w:rFonts w:ascii="Arial" w:hAnsi="Arial" w:cs="Arial"/>
+          <w:sz w:val="24"/>
+          <w:szCs w:val="28"/>
+        </w:rPr>
+        <w:t>;</w:t>
+      </w:r>
+      <w:r>
+        <w:rPr>
+          <w:rFonts w:ascii="Arial" w:hAnsi="Arial" w:cs="Arial"/>
+          <w:sz w:val="24"/>
+          <w:szCs w:val="28"/>
+        </w:rPr>
+        <w:t>BX</w:t>
+      </w:r>
+      <w:r>
+        <w:rPr>
+          <w:rFonts w:ascii="Arial" w:hAnsi="Arial" w:cs="Arial"/>
+          <w:sz w:val="24"/>
+          <w:szCs w:val="28"/>
+        </w:rPr>
+        <w:t>,</w:t>
+      </w:r>
+      <w:r>
+        <w:rPr>
+          <w:rFonts w:ascii="Arial" w:hAnsi="Arial" w:cs="Arial"/>
+          <w:sz w:val="24"/>
+          <w:szCs w:val="28"/>
+        </w:rPr>
+        <w:t>BY</w:t>
+      </w:r>
+      <w:r>
+        <w:rPr>
+          <w:rFonts w:ascii="Arial" w:hAnsi="Arial" w:cs="Arial"/>
+          <w:sz w:val="24"/>
+          <w:szCs w:val="28"/>
+        </w:rPr>
+        <w:t>,</w:t>
+      </w:r>
+      <w:r>
+        <w:rPr>
+          <w:rFonts w:ascii="Arial" w:hAnsi="Arial" w:cs="Arial"/>
+          <w:sz w:val="24"/>
+          <w:szCs w:val="28"/>
+        </w:rPr>
+        <w:t>BXR</w:t>
+      </w:r>
+      <w:r>
+        <w:rPr>
+          <w:rFonts w:ascii="Arial" w:hAnsi="Arial" w:cs="Arial"/>
+          <w:sz w:val="24"/>
+          <w:szCs w:val="28"/>
+        </w:rPr>
+        <w:t>,</w:t>
+      </w:r>
+      <w:r>
+        <w:rPr>
+          <w:rFonts w:ascii="Arial" w:hAnsi="Arial" w:cs="Arial"/>
+          <w:sz w:val="24"/>
+          <w:szCs w:val="28"/>
+        </w:rPr>
+        <w:t>BYR</w:t>
       </w:r>
       <w:r>
         <w:rPr>
@@ -869,6 +1040,14 @@
           <w:szCs w:val="28"/>
         </w:rPr>
       </w:pPr>
+      <w:r>
+        <w:rPr>
+          <w:rFonts w:ascii="Arial" w:hAnsi="Arial" w:cs="Arial"/>
+          <w:sz w:val="24"/>
+          <w:szCs w:val="28"/>
+        </w:rPr>
+        <w:t>*</w:t>
+      </w:r>
       <w:proofErr w:type="spellStart"/>
       <w:r>
         <w:rPr>
@@ -876,7 +1055,23 @@
           <w:sz w:val="24"/>
           <w:szCs w:val="28"/>
         </w:rPr>
-        <w:t>Scene;X.Y.Z</w:t>
+        <w:t>Scene;</w:t>
+      </w:r>
+      <w:r>
+        <w:rPr>
+          <w:rFonts w:ascii="Arial" w:hAnsi="Arial" w:cs="Arial"/>
+          <w:sz w:val="24"/>
+          <w:szCs w:val="28"/>
+        </w:rPr>
+        <w:t>SceneName;</w:t>
+      </w:r>
+      <w:r>
+        <w:rPr>
+          <w:rFonts w:ascii="Arial" w:hAnsi="Arial" w:cs="Arial"/>
+          <w:sz w:val="24"/>
+          <w:szCs w:val="28"/>
+        </w:rPr>
+        <w:t>X.Y.Z</w:t>
       </w:r>
       <w:proofErr w:type="spellEnd"/>
     </w:p>
@@ -897,24 +1092,37 @@
         </w:rPr>
         <w:t>timeLength</w:t>
       </w:r>
-      <w:proofErr w:type="spellEnd"/>
-    </w:p>
-    <w:p>
-      <w:pPr>
-        <w:rPr>
-          <w:rFonts w:ascii="Arial" w:hAnsi="Arial" w:cs="Arial"/>
-          <w:sz w:val="24"/>
-          <w:szCs w:val="28"/>
-        </w:rPr>
-      </w:pPr>
-      <w:proofErr w:type="spellStart"/>
-      <w:r>
-        <w:rPr>
-          <w:rFonts w:ascii="Arial" w:hAnsi="Arial" w:cs="Arial"/>
-          <w:sz w:val="24"/>
-          <w:szCs w:val="28"/>
-        </w:rPr>
-        <w:t>Width;Height</w:t>
+      <w:r>
+        <w:rPr>
+          <w:rFonts w:ascii="Arial" w:hAnsi="Arial" w:cs="Arial"/>
+          <w:sz w:val="24"/>
+          <w:szCs w:val="28"/>
+        </w:rPr>
+        <w:t>;</w:t>
+      </w:r>
+      <w:r>
+        <w:rPr>
+          <w:rFonts w:ascii="Arial" w:hAnsi="Arial" w:cs="Arial"/>
+          <w:sz w:val="24"/>
+          <w:szCs w:val="28"/>
+        </w:rPr>
+        <w:t>Width</w:t>
+      </w:r>
+      <w:r>
+        <w:rPr>
+          <w:rFonts w:ascii="Arial" w:hAnsi="Arial" w:cs="Arial"/>
+          <w:sz w:val="24"/>
+          <w:szCs w:val="28"/>
+        </w:rPr>
+        <w:t>:</w:t>
+      </w:r>
+      <w:r>
+        <w:rPr>
+          <w:rFonts w:ascii="Arial" w:hAnsi="Arial" w:cs="Arial"/>
+          <w:sz w:val="24"/>
+          <w:szCs w:val="28"/>
+        </w:rPr>
+        <w:t>Height</w:t>
       </w:r>
       <w:proofErr w:type="spellEnd"/>
     </w:p>
@@ -1401,6 +1609,206 @@
         </w:rPr>
         <w:t>BG Colour</w:t>
       </w:r>
+    </w:p>
+    <w:p>
+      <w:pPr>
+        <w:rPr>
+          <w:rFonts w:ascii="Arial" w:hAnsi="Arial" w:cs="Arial"/>
+          <w:sz w:val="24"/>
+          <w:szCs w:val="28"/>
+        </w:rPr>
+      </w:pPr>
+    </w:p>
+    <w:p>
+      <w:pPr>
+        <w:rPr>
+          <w:rFonts w:ascii="Arial" w:hAnsi="Arial" w:cs="Arial"/>
+          <w:b/>
+          <w:bCs/>
+          <w:sz w:val="24"/>
+          <w:szCs w:val="28"/>
+        </w:rPr>
+      </w:pPr>
+    </w:p>
+    <w:p>
+      <w:pPr>
+        <w:rPr>
+          <w:rFonts w:ascii="Arial" w:hAnsi="Arial" w:cs="Arial"/>
+          <w:b/>
+          <w:bCs/>
+          <w:sz w:val="24"/>
+          <w:szCs w:val="28"/>
+        </w:rPr>
+      </w:pPr>
+      <w:r>
+        <w:rPr>
+          <w:rFonts w:ascii="Arial" w:hAnsi="Arial" w:cs="Arial"/>
+          <w:b/>
+          <w:bCs/>
+          <w:sz w:val="24"/>
+          <w:szCs w:val="28"/>
+        </w:rPr>
+        <w:t>WIP Image</w:t>
+      </w:r>
+    </w:p>
+    <w:p>
+      <w:pPr>
+        <w:rPr>
+          <w:rFonts w:ascii="Arial" w:hAnsi="Arial" w:cs="Arial"/>
+          <w:sz w:val="24"/>
+          <w:szCs w:val="28"/>
+        </w:rPr>
+      </w:pPr>
+      <w:r>
+        <w:rPr>
+          <w:rFonts w:ascii="Arial" w:hAnsi="Arial" w:cs="Arial"/>
+          <w:sz w:val="24"/>
+          <w:szCs w:val="28"/>
+        </w:rPr>
+        <w:lastRenderedPageBreak/>
+        <w:t>X.Y.Z</w:t>
+      </w:r>
+    </w:p>
+    <w:p>
+      <w:pPr>
+        <w:rPr>
+          <w:rFonts w:ascii="Arial" w:hAnsi="Arial" w:cs="Arial"/>
+          <w:sz w:val="24"/>
+          <w:szCs w:val="28"/>
+        </w:rPr>
+      </w:pPr>
+      <w:proofErr w:type="spellStart"/>
+      <w:r>
+        <w:rPr>
+          <w:rFonts w:ascii="Arial" w:hAnsi="Arial" w:cs="Arial"/>
+          <w:sz w:val="24"/>
+          <w:szCs w:val="28"/>
+        </w:rPr>
+        <w:t>ScreenWidth,ScreenHeight;BGColour</w:t>
+      </w:r>
+      <w:proofErr w:type="spellEnd"/>
+    </w:p>
+    <w:p>
+      <w:pPr>
+        <w:rPr>
+          <w:rFonts w:ascii="Arial" w:hAnsi="Arial" w:cs="Arial"/>
+          <w:sz w:val="24"/>
+          <w:szCs w:val="28"/>
+        </w:rPr>
+      </w:pPr>
+      <w:r>
+        <w:rPr>
+          <w:rFonts w:ascii="Arial" w:hAnsi="Arial" w:cs="Arial"/>
+          <w:sz w:val="24"/>
+          <w:szCs w:val="28"/>
+        </w:rPr>
+        <w:t>Piece</w:t>
+      </w:r>
+    </w:p>
+    <w:p>
+      <w:pPr>
+        <w:rPr>
+          <w:rFonts w:ascii="Arial" w:hAnsi="Arial" w:cs="Arial"/>
+          <w:sz w:val="24"/>
+          <w:szCs w:val="28"/>
+        </w:rPr>
+      </w:pPr>
+      <w:r>
+        <w:rPr>
+          <w:rFonts w:ascii="Arial" w:hAnsi="Arial" w:cs="Arial"/>
+          <w:sz w:val="24"/>
+          <w:szCs w:val="28"/>
+        </w:rPr>
+        <w:t>[Piece as String]</w:t>
+      </w:r>
+    </w:p>
+    <w:p>
+      <w:pPr>
+        <w:rPr>
+          <w:rFonts w:ascii="Arial" w:hAnsi="Arial" w:cs="Arial"/>
+          <w:sz w:val="24"/>
+          <w:szCs w:val="28"/>
+        </w:rPr>
+      </w:pPr>
+      <w:r>
+        <w:rPr>
+          <w:rFonts w:ascii="Arial" w:hAnsi="Arial" w:cs="Arial"/>
+          <w:sz w:val="24"/>
+          <w:szCs w:val="28"/>
+        </w:rPr>
+        <w:t>(Repeat above as required)</w:t>
+      </w:r>
+    </w:p>
+    <w:p>
+      <w:pPr>
+        <w:rPr>
+          <w:rFonts w:ascii="Arial" w:hAnsi="Arial" w:cs="Arial"/>
+          <w:sz w:val="24"/>
+          <w:szCs w:val="28"/>
+        </w:rPr>
+      </w:pPr>
+      <w:r>
+        <w:rPr>
+          <w:rFonts w:ascii="Arial" w:hAnsi="Arial" w:cs="Arial"/>
+          <w:sz w:val="24"/>
+          <w:szCs w:val="28"/>
+        </w:rPr>
+        <w:t>Join</w:t>
+      </w:r>
+    </w:p>
+    <w:p>
+      <w:pPr>
+        <w:rPr>
+          <w:rFonts w:ascii="Arial" w:hAnsi="Arial" w:cs="Arial"/>
+          <w:sz w:val="24"/>
+          <w:szCs w:val="28"/>
+        </w:rPr>
+      </w:pPr>
+      <w:proofErr w:type="spellStart"/>
+      <w:r>
+        <w:rPr>
+          <w:rFonts w:ascii="Arial" w:hAnsi="Arial" w:cs="Arial"/>
+          <w:sz w:val="24"/>
+          <w:szCs w:val="28"/>
+        </w:rPr>
+        <w:t>Aindex;bIndex</w:t>
+      </w:r>
+      <w:proofErr w:type="spellEnd"/>
+    </w:p>
+    <w:p>
+      <w:pPr>
+        <w:rPr>
+          <w:rFonts w:ascii="Arial" w:hAnsi="Arial" w:cs="Arial"/>
+          <w:sz w:val="24"/>
+          <w:szCs w:val="28"/>
+        </w:rPr>
+      </w:pPr>
+      <w:r>
+        <w:rPr>
+          <w:rFonts w:ascii="Arial" w:hAnsi="Arial" w:cs="Arial"/>
+          <w:sz w:val="24"/>
+          <w:szCs w:val="28"/>
+        </w:rPr>
+        <w:t>(Repeat above as required)</w:t>
+      </w:r>
+    </w:p>
+    <w:p>
+      <w:pPr>
+        <w:rPr>
+          <w:rFonts w:ascii="Arial" w:hAnsi="Arial" w:cs="Arial"/>
+          <w:sz w:val="24"/>
+          <w:szCs w:val="28"/>
+        </w:rPr>
+      </w:pPr>
+    </w:p>
+    <w:p>
+      <w:pPr>
+        <w:rPr>
+          <w:rFonts w:ascii="Arial" w:hAnsi="Arial" w:cs="Arial"/>
+          <w:sz w:val="24"/>
+          <w:szCs w:val="28"/>
+        </w:rPr>
+      </w:pPr>
     </w:p>
     <w:sectPr>
       <w:pgSz w:w="11906" w:h="16838"/>

</xml_diff>